<commit_message>
Upload part 2 codes and write some text in the word file
</commit_message>
<xml_diff>
--- a/CS-696 Applied Computer Vision/Assignment 1/CS-696 823327369 HW1.docx
+++ b/CS-696 Applied Computer Vision/Assignment 1/CS-696 823327369 HW1.docx
@@ -14,45 +14,62 @@
           <w:b/>
           <w:bCs/>
           <w:color w:val="000000"/>
+          <w:sz w:val="30"/>
+          <w:szCs w:val="30"/>
+        </w:rPr>
+      </w:pPr>
+      <w:r>
+        <w:rPr>
+          <w:rFonts w:ascii="Times New Roman" w:hAnsi="Times New Roman" w:cs="Times New Roman"/>
+          <w:b/>
+          <w:bCs/>
+          <w:color w:val="000000"/>
+          <w:sz w:val="30"/>
+          <w:szCs w:val="30"/>
+        </w:rPr>
+        <w:t xml:space="preserve">I. Using </w:t>
+      </w:r>
+      <w:proofErr w:type="spellStart"/>
+      <w:r>
+        <w:rPr>
+          <w:rFonts w:ascii="Times New Roman" w:hAnsi="Times New Roman" w:cs="Times New Roman"/>
+          <w:b/>
+          <w:bCs/>
+          <w:color w:val="000000"/>
+          <w:sz w:val="30"/>
+          <w:szCs w:val="30"/>
+        </w:rPr>
+        <w:t>Matlab</w:t>
+      </w:r>
+      <w:proofErr w:type="spellEnd"/>
+      <w:r>
+        <w:rPr>
+          <w:rFonts w:ascii="Times New Roman" w:hAnsi="Times New Roman" w:cs="Times New Roman"/>
+          <w:b/>
+          <w:bCs/>
+          <w:color w:val="000000"/>
+          <w:sz w:val="30"/>
+          <w:szCs w:val="30"/>
+        </w:rPr>
+        <w:t xml:space="preserve"> [60%]</w:t>
+      </w:r>
+    </w:p>
+    <w:p>
+      <w:pPr>
+        <w:autoSpaceDE w:val="0"/>
+        <w:autoSpaceDN w:val="0"/>
+        <w:adjustRightInd w:val="0"/>
+        <w:spacing w:after="0" w:line="240" w:lineRule="auto"/>
+        <w:jc w:val="both"/>
+        <w:rPr>
+          <w:rFonts w:ascii="Times New Roman" w:hAnsi="Times New Roman" w:cs="Times New Roman"/>
+          <w:b/>
+          <w:bCs/>
+          <w:color w:val="000000"/>
           <w:sz w:val="24"/>
           <w:szCs w:val="24"/>
         </w:rPr>
       </w:pPr>
-      <w:r>
-        <w:rPr>
-          <w:rFonts w:ascii="Times New Roman" w:hAnsi="Times New Roman" w:cs="Times New Roman"/>
-          <w:b/>
-          <w:bCs/>
-          <w:color w:val="000000"/>
-          <w:sz w:val="28"/>
-          <w:szCs w:val="28"/>
-        </w:rPr>
-        <w:t xml:space="preserve">I. Using </w:t>
-      </w:r>
-      <w:proofErr w:type="spellStart"/>
-      <w:r>
-        <w:rPr>
-          <w:rFonts w:ascii="Times New Roman" w:hAnsi="Times New Roman" w:cs="Times New Roman"/>
-          <w:b/>
-          <w:bCs/>
-          <w:color w:val="000000"/>
-          <w:sz w:val="28"/>
-          <w:szCs w:val="28"/>
-        </w:rPr>
-        <w:t>Matlab</w:t>
-      </w:r>
-      <w:proofErr w:type="spellEnd"/>
-      <w:r>
-        <w:rPr>
-          <w:rFonts w:ascii="Times New Roman" w:hAnsi="Times New Roman" w:cs="Times New Roman"/>
-          <w:b/>
-          <w:bCs/>
-          <w:color w:val="000000"/>
-          <w:sz w:val="28"/>
-          <w:szCs w:val="28"/>
-        </w:rPr>
-        <w:t xml:space="preserve"> [60%]</w:t>
-      </w:r>
     </w:p>
     <w:p>
       <w:pPr>
@@ -69,16 +86,16 @@
         <w:rPr>
           <w:rFonts w:ascii="Times New Roman" w:hAnsi="Times New Roman" w:cs="Times New Roman"/>
           <w:color w:val="000000"/>
-          <w:sz w:val="24"/>
-          <w:szCs w:val="24"/>
-        </w:rPr>
-      </w:pPr>
-      <w:r>
-        <w:rPr>
-          <w:rFonts w:ascii="Times New Roman" w:hAnsi="Times New Roman" w:cs="Times New Roman"/>
-          <w:color w:val="000000"/>
-          <w:sz w:val="24"/>
-          <w:szCs w:val="24"/>
+          <w:sz w:val="26"/>
+          <w:szCs w:val="26"/>
+        </w:rPr>
+      </w:pPr>
+      <w:r>
+        <w:rPr>
+          <w:rFonts w:ascii="Times New Roman" w:hAnsi="Times New Roman" w:cs="Times New Roman"/>
+          <w:color w:val="000000"/>
+          <w:sz w:val="26"/>
+          <w:szCs w:val="26"/>
         </w:rPr>
         <w:t xml:space="preserve">Describe the result of each of the following </w:t>
       </w:r>
@@ -87,8 +104,8 @@
         <w:rPr>
           <w:rFonts w:ascii="Times New Roman" w:hAnsi="Times New Roman" w:cs="Times New Roman"/>
           <w:color w:val="000000"/>
-          <w:sz w:val="24"/>
-          <w:szCs w:val="24"/>
+          <w:sz w:val="26"/>
+          <w:szCs w:val="26"/>
         </w:rPr>
         <w:t>Matlab</w:t>
       </w:r>
@@ -97,8 +114,8 @@
         <w:rPr>
           <w:rFonts w:ascii="Times New Roman" w:hAnsi="Times New Roman" w:cs="Times New Roman"/>
           <w:color w:val="000000"/>
-          <w:sz w:val="24"/>
-          <w:szCs w:val="24"/>
+          <w:sz w:val="26"/>
+          <w:szCs w:val="26"/>
         </w:rPr>
         <w:t xml:space="preserve"> </w:t>
       </w:r>
@@ -106,8 +123,8 @@
         <w:rPr>
           <w:rFonts w:ascii="Times New Roman" w:hAnsi="Times New Roman" w:cs="Times New Roman"/>
           <w:color w:val="000000"/>
-          <w:sz w:val="24"/>
-          <w:szCs w:val="24"/>
+          <w:sz w:val="26"/>
+          <w:szCs w:val="26"/>
         </w:rPr>
         <w:t>commands.</w:t>
       </w:r>
@@ -128,16 +145,16 @@
         <w:rPr>
           <w:rFonts w:ascii="Times New Roman" w:hAnsi="Times New Roman" w:cs="Times New Roman"/>
           <w:color w:val="000000"/>
-          <w:sz w:val="24"/>
-          <w:szCs w:val="24"/>
-        </w:rPr>
-      </w:pPr>
-      <w:r>
-        <w:rPr>
-          <w:rFonts w:ascii="Times New Roman" w:hAnsi="Times New Roman" w:cs="Times New Roman"/>
-          <w:color w:val="000000"/>
-          <w:sz w:val="24"/>
-          <w:szCs w:val="24"/>
+          <w:sz w:val="26"/>
+          <w:szCs w:val="26"/>
+        </w:rPr>
+      </w:pPr>
+      <w:r>
+        <w:rPr>
+          <w:rFonts w:ascii="Times New Roman" w:hAnsi="Times New Roman" w:cs="Times New Roman"/>
+          <w:color w:val="000000"/>
+          <w:sz w:val="26"/>
+          <w:szCs w:val="26"/>
         </w:rPr>
         <w:t xml:space="preserve">&gt;&gt; x = </w:t>
       </w:r>
@@ -147,8 +164,8 @@
         <w:rPr>
           <w:rFonts w:ascii="Times New Roman" w:hAnsi="Times New Roman" w:cs="Times New Roman"/>
           <w:color w:val="000000"/>
-          <w:sz w:val="24"/>
-          <w:szCs w:val="24"/>
+          <w:sz w:val="26"/>
+          <w:szCs w:val="26"/>
         </w:rPr>
         <w:t>randperm</w:t>
       </w:r>
@@ -157,8 +174,8 @@
         <w:rPr>
           <w:rFonts w:ascii="Times New Roman" w:hAnsi="Times New Roman" w:cs="Times New Roman"/>
           <w:color w:val="000000"/>
-          <w:sz w:val="24"/>
-          <w:szCs w:val="24"/>
+          <w:sz w:val="26"/>
+          <w:szCs w:val="26"/>
         </w:rPr>
         <w:t>(</w:t>
       </w:r>
@@ -167,8 +184,8 @@
         <w:rPr>
           <w:rFonts w:ascii="Times New Roman" w:hAnsi="Times New Roman" w:cs="Times New Roman"/>
           <w:color w:val="000000"/>
-          <w:sz w:val="24"/>
-          <w:szCs w:val="24"/>
+          <w:sz w:val="26"/>
+          <w:szCs w:val="26"/>
         </w:rPr>
         <w:t>5);</w:t>
       </w:r>
@@ -184,8 +201,8 @@
         <w:rPr>
           <w:rFonts w:ascii="Times New Roman" w:hAnsi="Times New Roman" w:cs="Times New Roman"/>
           <w:color w:val="000000"/>
-          <w:sz w:val="24"/>
-          <w:szCs w:val="24"/>
+          <w:sz w:val="26"/>
+          <w:szCs w:val="26"/>
         </w:rPr>
       </w:pPr>
       <w:proofErr w:type="gramStart"/>
@@ -193,8 +210,8 @@
         <w:rPr>
           <w:rFonts w:ascii="Times New Roman" w:hAnsi="Times New Roman" w:cs="Times New Roman"/>
           <w:color w:val="000000"/>
-          <w:sz w:val="24"/>
-          <w:szCs w:val="24"/>
+          <w:sz w:val="26"/>
+          <w:szCs w:val="26"/>
           <w:u w:val="single"/>
         </w:rPr>
         <w:t>Answer</w:t>
@@ -203,8 +220,8 @@
         <w:rPr>
           <w:rFonts w:ascii="Times New Roman" w:hAnsi="Times New Roman" w:cs="Times New Roman"/>
           <w:color w:val="000000"/>
-          <w:sz w:val="24"/>
-          <w:szCs w:val="24"/>
+          <w:sz w:val="26"/>
+          <w:szCs w:val="26"/>
         </w:rPr>
         <w:t xml:space="preserve">  </w:t>
       </w:r>
@@ -212,8 +229,8 @@
         <w:rPr>
           <w:rFonts w:ascii="Times New Roman" w:hAnsi="Times New Roman" w:cs="Times New Roman"/>
           <w:color w:val="000000"/>
-          <w:sz w:val="24"/>
-          <w:szCs w:val="24"/>
+          <w:sz w:val="26"/>
+          <w:szCs w:val="26"/>
         </w:rPr>
         <w:t>:</w:t>
       </w:r>
@@ -222,8 +239,8 @@
         <w:rPr>
           <w:rFonts w:ascii="Times New Roman" w:hAnsi="Times New Roman" w:cs="Times New Roman"/>
           <w:color w:val="000000"/>
-          <w:sz w:val="24"/>
-          <w:szCs w:val="24"/>
+          <w:sz w:val="26"/>
+          <w:szCs w:val="26"/>
         </w:rPr>
         <w:t xml:space="preserve"> Return a row vector which contains a random permutation of 1 to 5. </w:t>
       </w:r>
@@ -239,16 +256,16 @@
         <w:rPr>
           <w:rFonts w:ascii="Times New Roman" w:hAnsi="Times New Roman" w:cs="Times New Roman"/>
           <w:color w:val="000000"/>
-          <w:sz w:val="24"/>
-          <w:szCs w:val="24"/>
-        </w:rPr>
-      </w:pPr>
-      <w:r>
-        <w:rPr>
-          <w:rFonts w:ascii="Times New Roman" w:hAnsi="Times New Roman" w:cs="Times New Roman"/>
-          <w:color w:val="000000"/>
-          <w:sz w:val="24"/>
-          <w:szCs w:val="24"/>
+          <w:sz w:val="26"/>
+          <w:szCs w:val="26"/>
+        </w:rPr>
+      </w:pPr>
+      <w:r>
+        <w:rPr>
+          <w:rFonts w:ascii="Times New Roman" w:hAnsi="Times New Roman" w:cs="Times New Roman"/>
+          <w:color w:val="000000"/>
+          <w:sz w:val="26"/>
+          <w:szCs w:val="26"/>
           <w:u w:val="single"/>
         </w:rPr>
         <w:t>Result</w:t>
@@ -257,8 +274,8 @@
         <w:rPr>
           <w:rFonts w:ascii="Times New Roman" w:hAnsi="Times New Roman" w:cs="Times New Roman"/>
           <w:color w:val="000000"/>
-          <w:sz w:val="24"/>
-          <w:szCs w:val="24"/>
+          <w:sz w:val="26"/>
+          <w:szCs w:val="26"/>
         </w:rPr>
         <w:t xml:space="preserve">  </w:t>
       </w:r>
@@ -267,8 +284,8 @@
         <w:rPr>
           <w:rFonts w:ascii="Times New Roman" w:hAnsi="Times New Roman" w:cs="Times New Roman"/>
           <w:color w:val="000000"/>
-          <w:sz w:val="24"/>
-          <w:szCs w:val="24"/>
+          <w:sz w:val="26"/>
+          <w:szCs w:val="26"/>
         </w:rPr>
         <w:t xml:space="preserve">  </w:t>
       </w:r>
@@ -276,8 +293,8 @@
         <w:rPr>
           <w:rFonts w:ascii="Times New Roman" w:hAnsi="Times New Roman" w:cs="Times New Roman"/>
           <w:color w:val="000000"/>
-          <w:sz w:val="24"/>
-          <w:szCs w:val="24"/>
+          <w:sz w:val="26"/>
+          <w:szCs w:val="26"/>
         </w:rPr>
         <w:t>:</w:t>
       </w:r>
@@ -286,8 +303,8 @@
         <w:rPr>
           <w:rFonts w:ascii="Times New Roman" w:hAnsi="Times New Roman" w:cs="Times New Roman"/>
           <w:color w:val="000000"/>
-          <w:sz w:val="24"/>
-          <w:szCs w:val="24"/>
+          <w:sz w:val="26"/>
+          <w:szCs w:val="26"/>
         </w:rPr>
         <w:t xml:space="preserve"> </w:t>
       </w:r>
@@ -295,8 +312,8 @@
         <w:rPr>
           <w:rFonts w:ascii="Times New Roman" w:hAnsi="Times New Roman" w:cs="Times New Roman"/>
           <w:color w:val="000000"/>
-          <w:sz w:val="24"/>
-          <w:szCs w:val="24"/>
+          <w:sz w:val="26"/>
+          <w:szCs w:val="26"/>
         </w:rPr>
         <w:t xml:space="preserve">x = </w:t>
       </w:r>
@@ -304,96 +321,39 @@
         <w:rPr>
           <w:rFonts w:ascii="Times New Roman" w:hAnsi="Times New Roman" w:cs="Times New Roman"/>
           <w:color w:val="000000"/>
-          <w:sz w:val="24"/>
-          <w:szCs w:val="24"/>
-        </w:rPr>
-        <w:t>[2,</w:t>
-      </w:r>
-      <w:r>
-        <w:rPr>
-          <w:rFonts w:ascii="Times New Roman" w:hAnsi="Times New Roman" w:cs="Times New Roman"/>
-          <w:color w:val="000000"/>
-          <w:sz w:val="24"/>
-          <w:szCs w:val="24"/>
-        </w:rPr>
-        <w:t xml:space="preserve"> </w:t>
-      </w:r>
-      <w:r>
-        <w:rPr>
-          <w:rFonts w:ascii="Times New Roman" w:hAnsi="Times New Roman" w:cs="Times New Roman"/>
-          <w:color w:val="000000"/>
-          <w:sz w:val="24"/>
-          <w:szCs w:val="24"/>
-        </w:rPr>
-        <w:t>3,</w:t>
-      </w:r>
-      <w:r>
-        <w:rPr>
-          <w:rFonts w:ascii="Times New Roman" w:hAnsi="Times New Roman" w:cs="Times New Roman"/>
-          <w:color w:val="000000"/>
-          <w:sz w:val="24"/>
-          <w:szCs w:val="24"/>
-        </w:rPr>
-        <w:t xml:space="preserve"> </w:t>
-      </w:r>
-      <w:r>
-        <w:rPr>
-          <w:rFonts w:ascii="Times New Roman" w:hAnsi="Times New Roman" w:cs="Times New Roman"/>
-          <w:color w:val="000000"/>
-          <w:sz w:val="24"/>
-          <w:szCs w:val="24"/>
-        </w:rPr>
-        <w:t>4,</w:t>
-      </w:r>
-      <w:r>
-        <w:rPr>
-          <w:rFonts w:ascii="Times New Roman" w:hAnsi="Times New Roman" w:cs="Times New Roman"/>
-          <w:color w:val="000000"/>
-          <w:sz w:val="24"/>
-          <w:szCs w:val="24"/>
-        </w:rPr>
-        <w:t xml:space="preserve"> </w:t>
-      </w:r>
-      <w:r>
-        <w:rPr>
-          <w:rFonts w:ascii="Times New Roman" w:hAnsi="Times New Roman" w:cs="Times New Roman"/>
-          <w:color w:val="000000"/>
-          <w:sz w:val="24"/>
-          <w:szCs w:val="24"/>
-        </w:rPr>
-        <w:t>5</w:t>
-      </w:r>
-      <w:r>
-        <w:rPr>
-          <w:rFonts w:ascii="Times New Roman" w:hAnsi="Times New Roman" w:cs="Times New Roman"/>
-          <w:color w:val="000000"/>
-          <w:sz w:val="24"/>
-          <w:szCs w:val="24"/>
-        </w:rPr>
-        <w:t>, 1</w:t>
-      </w:r>
-      <w:r>
-        <w:rPr>
-          <w:rFonts w:ascii="Times New Roman" w:hAnsi="Times New Roman" w:cs="Times New Roman"/>
-          <w:color w:val="000000"/>
-          <w:sz w:val="24"/>
-          <w:szCs w:val="24"/>
-        </w:rPr>
-        <w:t>]</w:t>
-      </w:r>
-    </w:p>
-    <w:p>
-      <w:pPr>
-        <w:autoSpaceDE w:val="0"/>
-        <w:autoSpaceDN w:val="0"/>
-        <w:adjustRightInd w:val="0"/>
-        <w:spacing w:after="0" w:line="240" w:lineRule="auto"/>
-        <w:jc w:val="both"/>
-        <w:rPr>
-          <w:rFonts w:ascii="Times New Roman" w:hAnsi="Times New Roman" w:cs="Times New Roman"/>
-          <w:color w:val="000000"/>
-          <w:sz w:val="24"/>
-          <w:szCs w:val="24"/>
+          <w:sz w:val="26"/>
+          <w:szCs w:val="26"/>
+        </w:rPr>
+        <w:t>[2, 3, 4, 5, 1]</w:t>
+      </w:r>
+    </w:p>
+    <w:p>
+      <w:pPr>
+        <w:autoSpaceDE w:val="0"/>
+        <w:autoSpaceDN w:val="0"/>
+        <w:adjustRightInd w:val="0"/>
+        <w:spacing w:after="0" w:line="240" w:lineRule="auto"/>
+        <w:jc w:val="both"/>
+        <w:rPr>
+          <w:rFonts w:ascii="Times New Roman" w:hAnsi="Times New Roman" w:cs="Times New Roman"/>
+          <w:color w:val="000000"/>
+          <w:sz w:val="26"/>
+          <w:szCs w:val="26"/>
+        </w:rPr>
+      </w:pPr>
+    </w:p>
+    <w:p>
+      <w:pPr>
+        <w:autoSpaceDE w:val="0"/>
+        <w:autoSpaceDN w:val="0"/>
+        <w:adjustRightInd w:val="0"/>
+        <w:spacing w:after="0" w:line="240" w:lineRule="auto"/>
+        <w:jc w:val="both"/>
+        <w:rPr>
+          <w:rFonts w:ascii="Times New Roman" w:hAnsi="Times New Roman" w:cs="Times New Roman"/>
+          <w:color w:val="000000"/>
+          <w:sz w:val="26"/>
+          <w:szCs w:val="26"/>
         </w:rPr>
       </w:pPr>
     </w:p>
@@ -413,16 +373,16 @@
         <w:rPr>
           <w:rFonts w:ascii="Times New Roman" w:hAnsi="Times New Roman" w:cs="Times New Roman"/>
           <w:color w:val="000000"/>
-          <w:sz w:val="24"/>
-          <w:szCs w:val="24"/>
-        </w:rPr>
-      </w:pPr>
-      <w:r>
-        <w:rPr>
-          <w:rFonts w:ascii="Times New Roman" w:hAnsi="Times New Roman" w:cs="Times New Roman"/>
-          <w:color w:val="000000"/>
-          <w:sz w:val="24"/>
-          <w:szCs w:val="24"/>
+          <w:sz w:val="26"/>
+          <w:szCs w:val="26"/>
+        </w:rPr>
+      </w:pPr>
+      <w:r>
+        <w:rPr>
+          <w:rFonts w:ascii="Times New Roman" w:hAnsi="Times New Roman" w:cs="Times New Roman"/>
+          <w:color w:val="000000"/>
+          <w:sz w:val="26"/>
+          <w:szCs w:val="26"/>
         </w:rPr>
         <w:t>&gt;&gt; a = [1:10];</w:t>
       </w:r>
@@ -439,16 +399,16 @@
         <w:rPr>
           <w:rFonts w:ascii="Times New Roman" w:hAnsi="Times New Roman" w:cs="Times New Roman"/>
           <w:color w:val="000000"/>
-          <w:sz w:val="24"/>
-          <w:szCs w:val="24"/>
-        </w:rPr>
-      </w:pPr>
-      <w:r>
-        <w:rPr>
-          <w:rFonts w:ascii="Times New Roman" w:hAnsi="Times New Roman" w:cs="Times New Roman"/>
-          <w:color w:val="000000"/>
-          <w:sz w:val="24"/>
-          <w:szCs w:val="24"/>
+          <w:sz w:val="26"/>
+          <w:szCs w:val="26"/>
+        </w:rPr>
+      </w:pPr>
+      <w:r>
+        <w:rPr>
+          <w:rFonts w:ascii="Times New Roman" w:hAnsi="Times New Roman" w:cs="Times New Roman"/>
+          <w:color w:val="000000"/>
+          <w:sz w:val="26"/>
+          <w:szCs w:val="26"/>
         </w:rPr>
         <w:t>&gt;&gt; b = a([</w:t>
       </w:r>
@@ -457,8 +417,8 @@
         <w:rPr>
           <w:rFonts w:ascii="Times New Roman" w:hAnsi="Times New Roman" w:cs="Times New Roman"/>
           <w:color w:val="000000"/>
-          <w:sz w:val="24"/>
-          <w:szCs w:val="24"/>
+          <w:sz w:val="26"/>
+          <w:szCs w:val="26"/>
         </w:rPr>
         <w:t>1:3:end</w:t>
       </w:r>
@@ -467,8 +427,8 @@
         <w:rPr>
           <w:rFonts w:ascii="Times New Roman" w:hAnsi="Times New Roman" w:cs="Times New Roman"/>
           <w:color w:val="000000"/>
-          <w:sz w:val="24"/>
-          <w:szCs w:val="24"/>
+          <w:sz w:val="26"/>
+          <w:szCs w:val="26"/>
         </w:rPr>
         <w:t>]);</w:t>
       </w:r>
@@ -484,8 +444,8 @@
         <w:rPr>
           <w:rFonts w:ascii="Times New Roman" w:hAnsi="Times New Roman" w:cs="Times New Roman"/>
           <w:color w:val="000000"/>
-          <w:sz w:val="24"/>
-          <w:szCs w:val="24"/>
+          <w:sz w:val="26"/>
+          <w:szCs w:val="26"/>
         </w:rPr>
       </w:pPr>
       <w:proofErr w:type="gramStart"/>
@@ -493,8 +453,8 @@
         <w:rPr>
           <w:rFonts w:ascii="Times New Roman" w:hAnsi="Times New Roman" w:cs="Times New Roman"/>
           <w:color w:val="000000"/>
-          <w:sz w:val="24"/>
-          <w:szCs w:val="24"/>
+          <w:sz w:val="26"/>
+          <w:szCs w:val="26"/>
           <w:u w:val="single"/>
         </w:rPr>
         <w:t>Answer</w:t>
@@ -503,8 +463,8 @@
         <w:rPr>
           <w:rFonts w:ascii="Times New Roman" w:hAnsi="Times New Roman" w:cs="Times New Roman"/>
           <w:color w:val="000000"/>
-          <w:sz w:val="24"/>
-          <w:szCs w:val="24"/>
+          <w:sz w:val="26"/>
+          <w:szCs w:val="26"/>
         </w:rPr>
         <w:t xml:space="preserve">  </w:t>
       </w:r>
@@ -512,8 +472,8 @@
         <w:rPr>
           <w:rFonts w:ascii="Times New Roman" w:hAnsi="Times New Roman" w:cs="Times New Roman"/>
           <w:color w:val="000000"/>
-          <w:sz w:val="24"/>
-          <w:szCs w:val="24"/>
+          <w:sz w:val="26"/>
+          <w:szCs w:val="26"/>
         </w:rPr>
         <w:t>:</w:t>
       </w:r>
@@ -522,8 +482,8 @@
         <w:rPr>
           <w:rFonts w:ascii="Times New Roman" w:hAnsi="Times New Roman" w:cs="Times New Roman"/>
           <w:color w:val="000000"/>
-          <w:sz w:val="24"/>
-          <w:szCs w:val="24"/>
+          <w:sz w:val="26"/>
+          <w:szCs w:val="26"/>
         </w:rPr>
         <w:t xml:space="preserve"> Allocated a row vector containing integer from 1 to 10. </w:t>
       </w:r>
@@ -531,8 +491,8 @@
         <w:rPr>
           <w:rFonts w:ascii="Times New Roman" w:hAnsi="Times New Roman" w:cs="Times New Roman"/>
           <w:color w:val="000000"/>
-          <w:sz w:val="24"/>
-          <w:szCs w:val="24"/>
+          <w:sz w:val="26"/>
+          <w:szCs w:val="26"/>
         </w:rPr>
         <w:t xml:space="preserve">Second line means </w:t>
       </w:r>
@@ -540,8 +500,8 @@
         <w:rPr>
           <w:rFonts w:ascii="Times New Roman" w:hAnsi="Times New Roman" w:cs="Times New Roman"/>
           <w:color w:val="000000"/>
-          <w:sz w:val="24"/>
-          <w:szCs w:val="24"/>
+          <w:sz w:val="26"/>
+          <w:szCs w:val="26"/>
         </w:rPr>
         <w:t xml:space="preserve">that </w:t>
       </w:r>
@@ -549,8 +509,8 @@
         <w:rPr>
           <w:rFonts w:ascii="Times New Roman" w:hAnsi="Times New Roman" w:cs="Times New Roman"/>
           <w:color w:val="000000"/>
-          <w:sz w:val="24"/>
-          <w:szCs w:val="24"/>
+          <w:sz w:val="26"/>
+          <w:szCs w:val="26"/>
         </w:rPr>
         <w:t xml:space="preserve">picking elements of ‘a’ starts with index 1, </w:t>
       </w:r>
@@ -558,8 +518,8 @@
         <w:rPr>
           <w:rFonts w:ascii="Times New Roman" w:hAnsi="Times New Roman" w:cs="Times New Roman"/>
           <w:color w:val="000000"/>
-          <w:sz w:val="24"/>
-          <w:szCs w:val="24"/>
+          <w:sz w:val="26"/>
+          <w:szCs w:val="26"/>
         </w:rPr>
         <w:t>traces 3 steps to be next</w:t>
       </w:r>
@@ -567,8 +527,8 @@
         <w:rPr>
           <w:rFonts w:ascii="Times New Roman" w:hAnsi="Times New Roman" w:cs="Times New Roman"/>
           <w:color w:val="000000"/>
-          <w:sz w:val="24"/>
-          <w:szCs w:val="24"/>
+          <w:sz w:val="26"/>
+          <w:szCs w:val="26"/>
         </w:rPr>
         <w:t xml:space="preserve">, and </w:t>
       </w:r>
@@ -576,8 +536,8 @@
         <w:rPr>
           <w:rFonts w:ascii="Times New Roman" w:hAnsi="Times New Roman" w:cs="Times New Roman"/>
           <w:color w:val="000000"/>
-          <w:sz w:val="24"/>
-          <w:szCs w:val="24"/>
+          <w:sz w:val="26"/>
+          <w:szCs w:val="26"/>
         </w:rPr>
         <w:t>traces to the end.</w:t>
       </w:r>
@@ -593,16 +553,16 @@
         <w:rPr>
           <w:rFonts w:ascii="Times New Roman" w:hAnsi="Times New Roman" w:cs="Times New Roman"/>
           <w:color w:val="000000"/>
-          <w:sz w:val="24"/>
-          <w:szCs w:val="24"/>
-        </w:rPr>
-      </w:pPr>
-      <w:r>
-        <w:rPr>
-          <w:rFonts w:ascii="Times New Roman" w:hAnsi="Times New Roman" w:cs="Times New Roman"/>
-          <w:color w:val="000000"/>
-          <w:sz w:val="24"/>
-          <w:szCs w:val="24"/>
+          <w:sz w:val="26"/>
+          <w:szCs w:val="26"/>
+        </w:rPr>
+      </w:pPr>
+      <w:r>
+        <w:rPr>
+          <w:rFonts w:ascii="Times New Roman" w:hAnsi="Times New Roman" w:cs="Times New Roman"/>
+          <w:color w:val="000000"/>
+          <w:sz w:val="26"/>
+          <w:szCs w:val="26"/>
           <w:u w:val="single"/>
         </w:rPr>
         <w:t>Result</w:t>
@@ -611,8 +571,8 @@
         <w:rPr>
           <w:rFonts w:ascii="Times New Roman" w:hAnsi="Times New Roman" w:cs="Times New Roman"/>
           <w:color w:val="000000"/>
-          <w:sz w:val="24"/>
-          <w:szCs w:val="24"/>
+          <w:sz w:val="26"/>
+          <w:szCs w:val="26"/>
         </w:rPr>
         <w:t xml:space="preserve">   </w:t>
       </w:r>
@@ -621,8 +581,8 @@
         <w:rPr>
           <w:rFonts w:ascii="Times New Roman" w:hAnsi="Times New Roman" w:cs="Times New Roman"/>
           <w:color w:val="000000"/>
-          <w:sz w:val="24"/>
-          <w:szCs w:val="24"/>
+          <w:sz w:val="26"/>
+          <w:szCs w:val="26"/>
         </w:rPr>
         <w:t xml:space="preserve">  </w:t>
       </w:r>
@@ -630,8 +590,8 @@
         <w:rPr>
           <w:rFonts w:ascii="Times New Roman" w:hAnsi="Times New Roman" w:cs="Times New Roman"/>
           <w:color w:val="000000"/>
-          <w:sz w:val="24"/>
-          <w:szCs w:val="24"/>
+          <w:sz w:val="26"/>
+          <w:szCs w:val="26"/>
         </w:rPr>
         <w:t>:</w:t>
       </w:r>
@@ -640,8 +600,8 @@
         <w:rPr>
           <w:rFonts w:ascii="Times New Roman" w:hAnsi="Times New Roman" w:cs="Times New Roman"/>
           <w:color w:val="000000"/>
-          <w:sz w:val="24"/>
-          <w:szCs w:val="24"/>
+          <w:sz w:val="26"/>
+          <w:szCs w:val="26"/>
         </w:rPr>
         <w:t xml:space="preserve"> </w:t>
       </w:r>
@@ -650,8 +610,8 @@
         <w:rPr>
           <w:rFonts w:ascii="Times New Roman" w:hAnsi="Times New Roman" w:cs="Times New Roman"/>
           <w:color w:val="000000"/>
-          <w:sz w:val="24"/>
-          <w:szCs w:val="24"/>
+          <w:sz w:val="26"/>
+          <w:szCs w:val="26"/>
         </w:rPr>
         <w:t>a = [1, 2, 3, 4, 5, 6, 7, 8, 9, 10].</w:t>
       </w:r>
@@ -668,16 +628,16 @@
         <w:rPr>
           <w:rFonts w:ascii="Times New Roman" w:hAnsi="Times New Roman" w:cs="Times New Roman"/>
           <w:color w:val="000000"/>
-          <w:sz w:val="24"/>
-          <w:szCs w:val="24"/>
-        </w:rPr>
-      </w:pPr>
-      <w:r>
-        <w:rPr>
-          <w:rFonts w:ascii="Times New Roman" w:hAnsi="Times New Roman" w:cs="Times New Roman"/>
-          <w:color w:val="000000"/>
-          <w:sz w:val="24"/>
-          <w:szCs w:val="24"/>
+          <w:sz w:val="26"/>
+          <w:szCs w:val="26"/>
+        </w:rPr>
+      </w:pPr>
+      <w:r>
+        <w:rPr>
+          <w:rFonts w:ascii="Times New Roman" w:hAnsi="Times New Roman" w:cs="Times New Roman"/>
+          <w:color w:val="000000"/>
+          <w:sz w:val="26"/>
+          <w:szCs w:val="26"/>
         </w:rPr>
         <w:t xml:space="preserve">     </w:t>
       </w:r>
@@ -685,8 +645,8 @@
         <w:rPr>
           <w:rFonts w:ascii="Times New Roman" w:hAnsi="Times New Roman" w:cs="Times New Roman"/>
           <w:color w:val="000000"/>
-          <w:sz w:val="24"/>
-          <w:szCs w:val="24"/>
+          <w:sz w:val="26"/>
+          <w:szCs w:val="26"/>
         </w:rPr>
         <w:t>b = [1, 4, 7, 10].</w:t>
       </w:r>
@@ -701,8 +661,23 @@
         <w:rPr>
           <w:rFonts w:ascii="Times New Roman" w:hAnsi="Times New Roman" w:cs="Times New Roman"/>
           <w:color w:val="000000"/>
-          <w:sz w:val="24"/>
-          <w:szCs w:val="24"/>
+          <w:sz w:val="26"/>
+          <w:szCs w:val="26"/>
+        </w:rPr>
+      </w:pPr>
+    </w:p>
+    <w:p>
+      <w:pPr>
+        <w:autoSpaceDE w:val="0"/>
+        <w:autoSpaceDN w:val="0"/>
+        <w:adjustRightInd w:val="0"/>
+        <w:spacing w:after="0" w:line="240" w:lineRule="auto"/>
+        <w:jc w:val="both"/>
+        <w:rPr>
+          <w:rFonts w:ascii="Times New Roman" w:hAnsi="Times New Roman" w:cs="Times New Roman"/>
+          <w:color w:val="000000"/>
+          <w:sz w:val="26"/>
+          <w:szCs w:val="26"/>
         </w:rPr>
       </w:pPr>
     </w:p>
@@ -722,16 +697,16 @@
         <w:rPr>
           <w:rFonts w:ascii="Times New Roman" w:hAnsi="Times New Roman" w:cs="Times New Roman"/>
           <w:color w:val="000000"/>
-          <w:sz w:val="24"/>
-          <w:szCs w:val="24"/>
-        </w:rPr>
-      </w:pPr>
-      <w:r>
-        <w:rPr>
-          <w:rFonts w:ascii="Times New Roman" w:hAnsi="Times New Roman" w:cs="Times New Roman"/>
-          <w:color w:val="000000"/>
-          <w:sz w:val="24"/>
-          <w:szCs w:val="24"/>
+          <w:sz w:val="26"/>
+          <w:szCs w:val="26"/>
+        </w:rPr>
+      </w:pPr>
+      <w:r>
+        <w:rPr>
+          <w:rFonts w:ascii="Times New Roman" w:hAnsi="Times New Roman" w:cs="Times New Roman"/>
+          <w:color w:val="000000"/>
+          <w:sz w:val="26"/>
+          <w:szCs w:val="26"/>
         </w:rPr>
         <w:t>&gt;&gt; f = [1501:2000];</w:t>
       </w:r>
@@ -748,16 +723,16 @@
         <w:rPr>
           <w:rFonts w:ascii="Times New Roman" w:hAnsi="Times New Roman" w:cs="Times New Roman"/>
           <w:color w:val="000000"/>
-          <w:sz w:val="24"/>
-          <w:szCs w:val="24"/>
-        </w:rPr>
-      </w:pPr>
-      <w:r>
-        <w:rPr>
-          <w:rFonts w:ascii="Times New Roman" w:hAnsi="Times New Roman" w:cs="Times New Roman"/>
-          <w:color w:val="000000"/>
-          <w:sz w:val="24"/>
-          <w:szCs w:val="24"/>
+          <w:sz w:val="26"/>
+          <w:szCs w:val="26"/>
+        </w:rPr>
+      </w:pPr>
+      <w:r>
+        <w:rPr>
+          <w:rFonts w:ascii="Times New Roman" w:hAnsi="Times New Roman" w:cs="Times New Roman"/>
+          <w:color w:val="000000"/>
+          <w:sz w:val="26"/>
+          <w:szCs w:val="26"/>
         </w:rPr>
         <w:t xml:space="preserve">&gt;&gt; g = </w:t>
       </w:r>
@@ -766,8 +741,8 @@
         <w:rPr>
           <w:rFonts w:ascii="Times New Roman" w:hAnsi="Times New Roman" w:cs="Times New Roman"/>
           <w:color w:val="000000"/>
-          <w:sz w:val="24"/>
-          <w:szCs w:val="24"/>
+          <w:sz w:val="26"/>
+          <w:szCs w:val="26"/>
         </w:rPr>
         <w:t>find(</w:t>
       </w:r>
@@ -776,8 +751,8 @@
         <w:rPr>
           <w:rFonts w:ascii="Times New Roman" w:hAnsi="Times New Roman" w:cs="Times New Roman"/>
           <w:color w:val="000000"/>
-          <w:sz w:val="24"/>
-          <w:szCs w:val="24"/>
+          <w:sz w:val="26"/>
+          <w:szCs w:val="26"/>
         </w:rPr>
         <w:t>f &gt; 1850);</w:t>
       </w:r>
@@ -794,16 +769,16 @@
         <w:rPr>
           <w:rFonts w:ascii="Times New Roman" w:hAnsi="Times New Roman" w:cs="Times New Roman"/>
           <w:color w:val="000000"/>
-          <w:sz w:val="24"/>
-          <w:szCs w:val="24"/>
-        </w:rPr>
-      </w:pPr>
-      <w:r>
-        <w:rPr>
-          <w:rFonts w:ascii="Times New Roman" w:hAnsi="Times New Roman" w:cs="Times New Roman"/>
-          <w:color w:val="000000"/>
-          <w:sz w:val="24"/>
-          <w:szCs w:val="24"/>
+          <w:sz w:val="26"/>
+          <w:szCs w:val="26"/>
+        </w:rPr>
+      </w:pPr>
+      <w:r>
+        <w:rPr>
+          <w:rFonts w:ascii="Times New Roman" w:hAnsi="Times New Roman" w:cs="Times New Roman"/>
+          <w:color w:val="000000"/>
+          <w:sz w:val="26"/>
+          <w:szCs w:val="26"/>
         </w:rPr>
         <w:t>&gt;&gt; h = f(g);</w:t>
       </w:r>
@@ -819,8 +794,8 @@
         <w:rPr>
           <w:rFonts w:ascii="Times New Roman" w:hAnsi="Times New Roman" w:cs="Times New Roman"/>
           <w:color w:val="000000"/>
-          <w:sz w:val="24"/>
-          <w:szCs w:val="24"/>
+          <w:sz w:val="26"/>
+          <w:szCs w:val="26"/>
         </w:rPr>
       </w:pPr>
       <w:proofErr w:type="gramStart"/>
@@ -828,8 +803,8 @@
         <w:rPr>
           <w:rFonts w:ascii="Times New Roman" w:hAnsi="Times New Roman" w:cs="Times New Roman"/>
           <w:color w:val="000000"/>
-          <w:sz w:val="24"/>
-          <w:szCs w:val="24"/>
+          <w:sz w:val="26"/>
+          <w:szCs w:val="26"/>
           <w:u w:val="single"/>
         </w:rPr>
         <w:t>Answer</w:t>
@@ -838,27 +813,18 @@
         <w:rPr>
           <w:rFonts w:ascii="Times New Roman" w:hAnsi="Times New Roman" w:cs="Times New Roman"/>
           <w:color w:val="000000"/>
-          <w:sz w:val="24"/>
-          <w:szCs w:val="24"/>
-        </w:rPr>
-        <w:t xml:space="preserve">  </w:t>
-      </w:r>
-      <w:r>
-        <w:rPr>
-          <w:rFonts w:ascii="Times New Roman" w:hAnsi="Times New Roman" w:cs="Times New Roman"/>
-          <w:color w:val="000000"/>
-          <w:sz w:val="24"/>
-          <w:szCs w:val="24"/>
-        </w:rPr>
-        <w:t>:</w:t>
+          <w:sz w:val="26"/>
+          <w:szCs w:val="26"/>
+        </w:rPr>
+        <w:t xml:space="preserve">  :</w:t>
       </w:r>
       <w:proofErr w:type="gramEnd"/>
       <w:r>
         <w:rPr>
           <w:rFonts w:ascii="Times New Roman" w:hAnsi="Times New Roman" w:cs="Times New Roman"/>
           <w:color w:val="000000"/>
-          <w:sz w:val="24"/>
-          <w:szCs w:val="24"/>
+          <w:sz w:val="26"/>
+          <w:szCs w:val="26"/>
         </w:rPr>
         <w:t xml:space="preserve"> Allocated a row vector containing integer from 1501 to 2000. Second line </w:t>
       </w:r>
@@ -866,8 +832,8 @@
         <w:rPr>
           <w:rFonts w:ascii="Times New Roman" w:hAnsi="Times New Roman" w:cs="Times New Roman"/>
           <w:color w:val="000000"/>
-          <w:sz w:val="24"/>
-          <w:szCs w:val="24"/>
+          <w:sz w:val="26"/>
+          <w:szCs w:val="26"/>
         </w:rPr>
         <w:t xml:space="preserve">is </w:t>
       </w:r>
@@ -875,8 +841,8 @@
         <w:rPr>
           <w:rFonts w:ascii="Times New Roman" w:hAnsi="Times New Roman" w:cs="Times New Roman"/>
           <w:color w:val="000000"/>
-          <w:sz w:val="24"/>
-          <w:szCs w:val="24"/>
+          <w:sz w:val="26"/>
+          <w:szCs w:val="26"/>
         </w:rPr>
         <w:t>return</w:t>
       </w:r>
@@ -884,8 +850,8 @@
         <w:rPr>
           <w:rFonts w:ascii="Times New Roman" w:hAnsi="Times New Roman" w:cs="Times New Roman"/>
           <w:color w:val="000000"/>
-          <w:sz w:val="24"/>
-          <w:szCs w:val="24"/>
+          <w:sz w:val="26"/>
+          <w:szCs w:val="26"/>
         </w:rPr>
         <w:t>ing</w:t>
       </w:r>
@@ -893,8 +859,8 @@
         <w:rPr>
           <w:rFonts w:ascii="Times New Roman" w:hAnsi="Times New Roman" w:cs="Times New Roman"/>
           <w:color w:val="000000"/>
-          <w:sz w:val="24"/>
-          <w:szCs w:val="24"/>
+          <w:sz w:val="26"/>
+          <w:szCs w:val="26"/>
         </w:rPr>
         <w:t xml:space="preserve"> a </w:t>
       </w:r>
@@ -902,8 +868,8 @@
         <w:rPr>
           <w:rFonts w:ascii="Times New Roman" w:hAnsi="Times New Roman" w:cs="Times New Roman"/>
           <w:color w:val="000000"/>
-          <w:sz w:val="24"/>
-          <w:szCs w:val="24"/>
+          <w:sz w:val="26"/>
+          <w:szCs w:val="26"/>
         </w:rPr>
         <w:t xml:space="preserve">row vector </w:t>
       </w:r>
@@ -911,8 +877,8 @@
         <w:rPr>
           <w:rFonts w:ascii="Times New Roman" w:hAnsi="Times New Roman" w:cs="Times New Roman"/>
           <w:color w:val="000000"/>
-          <w:sz w:val="24"/>
-          <w:szCs w:val="24"/>
+          <w:sz w:val="26"/>
+          <w:szCs w:val="26"/>
         </w:rPr>
         <w:t>which</w:t>
       </w:r>
@@ -920,8 +886,8 @@
         <w:rPr>
           <w:rFonts w:ascii="Times New Roman" w:hAnsi="Times New Roman" w:cs="Times New Roman"/>
           <w:color w:val="000000"/>
-          <w:sz w:val="24"/>
-          <w:szCs w:val="24"/>
+          <w:sz w:val="26"/>
+          <w:szCs w:val="26"/>
         </w:rPr>
         <w:t xml:space="preserve"> contains all the indices </w:t>
       </w:r>
@@ -929,8 +895,8 @@
         <w:rPr>
           <w:rFonts w:ascii="Times New Roman" w:hAnsi="Times New Roman" w:cs="Times New Roman"/>
           <w:color w:val="000000"/>
-          <w:sz w:val="24"/>
-          <w:szCs w:val="24"/>
+          <w:sz w:val="26"/>
+          <w:szCs w:val="26"/>
         </w:rPr>
         <w:t xml:space="preserve">of elements which are greater than 1850 </w:t>
       </w:r>
@@ -938,8 +904,8 @@
         <w:rPr>
           <w:rFonts w:ascii="Times New Roman" w:hAnsi="Times New Roman" w:cs="Times New Roman"/>
           <w:color w:val="000000"/>
-          <w:sz w:val="24"/>
-          <w:szCs w:val="24"/>
+          <w:sz w:val="26"/>
+          <w:szCs w:val="26"/>
         </w:rPr>
         <w:t>in ‘f’</w:t>
       </w:r>
@@ -947,8 +913,8 @@
         <w:rPr>
           <w:rFonts w:ascii="Times New Roman" w:hAnsi="Times New Roman" w:cs="Times New Roman"/>
           <w:color w:val="000000"/>
-          <w:sz w:val="24"/>
-          <w:szCs w:val="24"/>
+          <w:sz w:val="26"/>
+          <w:szCs w:val="26"/>
         </w:rPr>
         <w:t xml:space="preserve">. </w:t>
       </w:r>
@@ -956,8 +922,8 @@
         <w:rPr>
           <w:rFonts w:ascii="Times New Roman" w:hAnsi="Times New Roman" w:cs="Times New Roman"/>
           <w:color w:val="000000"/>
-          <w:sz w:val="24"/>
-          <w:szCs w:val="24"/>
+          <w:sz w:val="26"/>
+          <w:szCs w:val="26"/>
         </w:rPr>
         <w:t>Third line is selecting elements of ‘f’ by indices</w:t>
       </w:r>
@@ -965,8 +931,8 @@
         <w:rPr>
           <w:rFonts w:ascii="Times New Roman" w:hAnsi="Times New Roman" w:cs="Times New Roman"/>
           <w:color w:val="000000"/>
-          <w:sz w:val="24"/>
-          <w:szCs w:val="24"/>
+          <w:sz w:val="26"/>
+          <w:szCs w:val="26"/>
         </w:rPr>
         <w:t xml:space="preserve"> which are elements of ‘g’</w:t>
       </w:r>
@@ -974,8 +940,8 @@
         <w:rPr>
           <w:rFonts w:ascii="Times New Roman" w:hAnsi="Times New Roman" w:cs="Times New Roman"/>
           <w:color w:val="000000"/>
-          <w:sz w:val="24"/>
-          <w:szCs w:val="24"/>
+          <w:sz w:val="26"/>
+          <w:szCs w:val="26"/>
         </w:rPr>
         <w:t>.</w:t>
       </w:r>
@@ -991,16 +957,16 @@
         <w:rPr>
           <w:rFonts w:ascii="Times New Roman" w:hAnsi="Times New Roman" w:cs="Times New Roman"/>
           <w:color w:val="000000"/>
-          <w:sz w:val="24"/>
-          <w:szCs w:val="24"/>
-        </w:rPr>
-      </w:pPr>
-      <w:r>
-        <w:rPr>
-          <w:rFonts w:ascii="Times New Roman" w:hAnsi="Times New Roman" w:cs="Times New Roman"/>
-          <w:color w:val="000000"/>
-          <w:sz w:val="24"/>
-          <w:szCs w:val="24"/>
+          <w:sz w:val="26"/>
+          <w:szCs w:val="26"/>
+        </w:rPr>
+      </w:pPr>
+      <w:r>
+        <w:rPr>
+          <w:rFonts w:ascii="Times New Roman" w:hAnsi="Times New Roman" w:cs="Times New Roman"/>
+          <w:color w:val="000000"/>
+          <w:sz w:val="26"/>
+          <w:szCs w:val="26"/>
           <w:u w:val="single"/>
         </w:rPr>
         <w:t>Result</w:t>
@@ -1009,8 +975,8 @@
         <w:rPr>
           <w:rFonts w:ascii="Times New Roman" w:hAnsi="Times New Roman" w:cs="Times New Roman"/>
           <w:color w:val="000000"/>
-          <w:sz w:val="24"/>
-          <w:szCs w:val="24"/>
+          <w:sz w:val="26"/>
+          <w:szCs w:val="26"/>
         </w:rPr>
         <w:t xml:space="preserve">   </w:t>
       </w:r>
@@ -1019,27 +985,18 @@
         <w:rPr>
           <w:rFonts w:ascii="Times New Roman" w:hAnsi="Times New Roman" w:cs="Times New Roman"/>
           <w:color w:val="000000"/>
-          <w:sz w:val="24"/>
-          <w:szCs w:val="24"/>
-        </w:rPr>
-        <w:t xml:space="preserve">  </w:t>
-      </w:r>
-      <w:r>
-        <w:rPr>
-          <w:rFonts w:ascii="Times New Roman" w:hAnsi="Times New Roman" w:cs="Times New Roman"/>
-          <w:color w:val="000000"/>
-          <w:sz w:val="24"/>
-          <w:szCs w:val="24"/>
-        </w:rPr>
-        <w:t>:</w:t>
+          <w:sz w:val="26"/>
+          <w:szCs w:val="26"/>
+        </w:rPr>
+        <w:t xml:space="preserve">  :</w:t>
       </w:r>
       <w:proofErr w:type="gramEnd"/>
       <w:r>
         <w:rPr>
           <w:rFonts w:ascii="Times New Roman" w:hAnsi="Times New Roman" w:cs="Times New Roman"/>
           <w:color w:val="000000"/>
-          <w:sz w:val="24"/>
-          <w:szCs w:val="24"/>
+          <w:sz w:val="26"/>
+          <w:szCs w:val="26"/>
         </w:rPr>
         <w:t xml:space="preserve"> </w:t>
       </w:r>
@@ -1047,8 +1004,8 @@
         <w:rPr>
           <w:rFonts w:ascii="Times New Roman" w:hAnsi="Times New Roman" w:cs="Times New Roman"/>
           <w:color w:val="000000"/>
-          <w:sz w:val="24"/>
-          <w:szCs w:val="24"/>
+          <w:sz w:val="26"/>
+          <w:szCs w:val="26"/>
         </w:rPr>
         <w:t>f</w:t>
       </w:r>
@@ -1056,8 +1013,8 @@
         <w:rPr>
           <w:rFonts w:ascii="Times New Roman" w:hAnsi="Times New Roman" w:cs="Times New Roman"/>
           <w:color w:val="000000"/>
-          <w:sz w:val="24"/>
-          <w:szCs w:val="24"/>
+          <w:sz w:val="26"/>
+          <w:szCs w:val="26"/>
         </w:rPr>
         <w:t xml:space="preserve"> = [</w:t>
       </w:r>
@@ -1065,8 +1022,8 @@
         <w:rPr>
           <w:rFonts w:ascii="Times New Roman" w:hAnsi="Times New Roman" w:cs="Times New Roman"/>
           <w:color w:val="000000"/>
-          <w:sz w:val="24"/>
-          <w:szCs w:val="24"/>
+          <w:sz w:val="26"/>
+          <w:szCs w:val="26"/>
         </w:rPr>
         <w:t>1501, 1502, 1503, …, 1999, 2000</w:t>
       </w:r>
@@ -1074,8 +1031,8 @@
         <w:rPr>
           <w:rFonts w:ascii="Times New Roman" w:hAnsi="Times New Roman" w:cs="Times New Roman"/>
           <w:color w:val="000000"/>
-          <w:sz w:val="24"/>
-          <w:szCs w:val="24"/>
+          <w:sz w:val="26"/>
+          <w:szCs w:val="26"/>
         </w:rPr>
         <w:t>].</w:t>
       </w:r>
@@ -1091,16 +1048,16 @@
         <w:rPr>
           <w:rFonts w:ascii="Times New Roman" w:hAnsi="Times New Roman" w:cs="Times New Roman"/>
           <w:color w:val="000000"/>
-          <w:sz w:val="24"/>
-          <w:szCs w:val="24"/>
-        </w:rPr>
-      </w:pPr>
-      <w:r>
-        <w:rPr>
-          <w:rFonts w:ascii="Times New Roman" w:hAnsi="Times New Roman" w:cs="Times New Roman"/>
-          <w:color w:val="000000"/>
-          <w:sz w:val="24"/>
-          <w:szCs w:val="24"/>
+          <w:sz w:val="26"/>
+          <w:szCs w:val="26"/>
+        </w:rPr>
+      </w:pPr>
+      <w:r>
+        <w:rPr>
+          <w:rFonts w:ascii="Times New Roman" w:hAnsi="Times New Roman" w:cs="Times New Roman"/>
+          <w:color w:val="000000"/>
+          <w:sz w:val="26"/>
+          <w:szCs w:val="26"/>
         </w:rPr>
         <w:t xml:space="preserve">     </w:t>
       </w:r>
@@ -1108,8 +1065,8 @@
         <w:rPr>
           <w:rFonts w:ascii="Times New Roman" w:hAnsi="Times New Roman" w:cs="Times New Roman"/>
           <w:color w:val="000000"/>
-          <w:sz w:val="24"/>
-          <w:szCs w:val="24"/>
+          <w:sz w:val="26"/>
+          <w:szCs w:val="26"/>
         </w:rPr>
         <w:t>g</w:t>
       </w:r>
@@ -1117,8 +1074,8 @@
         <w:rPr>
           <w:rFonts w:ascii="Times New Roman" w:hAnsi="Times New Roman" w:cs="Times New Roman"/>
           <w:color w:val="000000"/>
-          <w:sz w:val="24"/>
-          <w:szCs w:val="24"/>
+          <w:sz w:val="26"/>
+          <w:szCs w:val="26"/>
         </w:rPr>
         <w:t xml:space="preserve"> = [</w:t>
       </w:r>
@@ -1126,8 +1083,8 @@
         <w:rPr>
           <w:rFonts w:ascii="Times New Roman" w:hAnsi="Times New Roman" w:cs="Times New Roman"/>
           <w:color w:val="000000"/>
-          <w:sz w:val="24"/>
-          <w:szCs w:val="24"/>
+          <w:sz w:val="26"/>
+          <w:szCs w:val="26"/>
         </w:rPr>
         <w:t>351, 352, 353, …, 498, 499, 500</w:t>
       </w:r>
@@ -1135,8 +1092,8 @@
         <w:rPr>
           <w:rFonts w:ascii="Times New Roman" w:hAnsi="Times New Roman" w:cs="Times New Roman"/>
           <w:color w:val="000000"/>
-          <w:sz w:val="24"/>
-          <w:szCs w:val="24"/>
+          <w:sz w:val="26"/>
+          <w:szCs w:val="26"/>
         </w:rPr>
         <w:t>].</w:t>
       </w:r>
@@ -1151,16 +1108,16 @@
         <w:rPr>
           <w:rFonts w:ascii="Times New Roman" w:hAnsi="Times New Roman" w:cs="Times New Roman"/>
           <w:color w:val="000000"/>
-          <w:sz w:val="24"/>
-          <w:szCs w:val="24"/>
-        </w:rPr>
-      </w:pPr>
-      <w:r>
-        <w:rPr>
-          <w:rFonts w:ascii="Times New Roman" w:hAnsi="Times New Roman" w:cs="Times New Roman"/>
-          <w:color w:val="000000"/>
-          <w:sz w:val="24"/>
-          <w:szCs w:val="24"/>
+          <w:sz w:val="26"/>
+          <w:szCs w:val="26"/>
+        </w:rPr>
+      </w:pPr>
+      <w:r>
+        <w:rPr>
+          <w:rFonts w:ascii="Times New Roman" w:hAnsi="Times New Roman" w:cs="Times New Roman"/>
+          <w:color w:val="000000"/>
+          <w:sz w:val="26"/>
+          <w:szCs w:val="26"/>
         </w:rPr>
         <w:tab/>
         <w:t xml:space="preserve">       h = [1851, 1852, 1854, …, 1999, 2000].</w:t>
@@ -1176,8 +1133,23 @@
         <w:rPr>
           <w:rFonts w:ascii="Times New Roman" w:hAnsi="Times New Roman" w:cs="Times New Roman"/>
           <w:color w:val="000000"/>
-          <w:sz w:val="24"/>
-          <w:szCs w:val="24"/>
+          <w:sz w:val="26"/>
+          <w:szCs w:val="26"/>
+        </w:rPr>
+      </w:pPr>
+    </w:p>
+    <w:p>
+      <w:pPr>
+        <w:autoSpaceDE w:val="0"/>
+        <w:autoSpaceDN w:val="0"/>
+        <w:adjustRightInd w:val="0"/>
+        <w:spacing w:after="0" w:line="240" w:lineRule="auto"/>
+        <w:jc w:val="both"/>
+        <w:rPr>
+          <w:rFonts w:ascii="Times New Roman" w:hAnsi="Times New Roman" w:cs="Times New Roman"/>
+          <w:color w:val="000000"/>
+          <w:sz w:val="26"/>
+          <w:szCs w:val="26"/>
         </w:rPr>
       </w:pPr>
     </w:p>
@@ -1197,16 +1169,16 @@
         <w:rPr>
           <w:rFonts w:ascii="Times New Roman" w:hAnsi="Times New Roman" w:cs="Times New Roman"/>
           <w:color w:val="000000"/>
-          <w:sz w:val="24"/>
-          <w:szCs w:val="24"/>
-        </w:rPr>
-      </w:pPr>
-      <w:r>
-        <w:rPr>
-          <w:rFonts w:ascii="Times New Roman" w:hAnsi="Times New Roman" w:cs="Times New Roman"/>
-          <w:color w:val="000000"/>
-          <w:sz w:val="24"/>
-          <w:szCs w:val="24"/>
+          <w:sz w:val="26"/>
+          <w:szCs w:val="26"/>
+        </w:rPr>
+      </w:pPr>
+      <w:r>
+        <w:rPr>
+          <w:rFonts w:ascii="Times New Roman" w:hAnsi="Times New Roman" w:cs="Times New Roman"/>
+          <w:color w:val="000000"/>
+          <w:sz w:val="26"/>
+          <w:szCs w:val="26"/>
         </w:rPr>
         <w:t xml:space="preserve">&gt;&gt; x = </w:t>
       </w:r>
@@ -1215,8 +1187,8 @@
         <w:rPr>
           <w:rFonts w:ascii="Times New Roman" w:hAnsi="Times New Roman" w:cs="Times New Roman"/>
           <w:color w:val="000000"/>
-          <w:sz w:val="24"/>
-          <w:szCs w:val="24"/>
+          <w:sz w:val="26"/>
+          <w:szCs w:val="26"/>
         </w:rPr>
         <w:t>22.*</w:t>
       </w:r>
@@ -1225,8 +1197,8 @@
         <w:rPr>
           <w:rFonts w:ascii="Times New Roman" w:hAnsi="Times New Roman" w:cs="Times New Roman"/>
           <w:color w:val="000000"/>
-          <w:sz w:val="24"/>
-          <w:szCs w:val="24"/>
+          <w:sz w:val="26"/>
+          <w:szCs w:val="26"/>
         </w:rPr>
         <w:t>ones(1,10);</w:t>
       </w:r>
@@ -1243,16 +1215,16 @@
         <w:rPr>
           <w:rFonts w:ascii="Times New Roman" w:hAnsi="Times New Roman" w:cs="Times New Roman"/>
           <w:color w:val="000000"/>
-          <w:sz w:val="24"/>
-          <w:szCs w:val="24"/>
-        </w:rPr>
-      </w:pPr>
-      <w:r>
-        <w:rPr>
-          <w:rFonts w:ascii="Times New Roman" w:hAnsi="Times New Roman" w:cs="Times New Roman"/>
-          <w:color w:val="000000"/>
-          <w:sz w:val="24"/>
-          <w:szCs w:val="24"/>
+          <w:sz w:val="26"/>
+          <w:szCs w:val="26"/>
+        </w:rPr>
+      </w:pPr>
+      <w:r>
+        <w:rPr>
+          <w:rFonts w:ascii="Times New Roman" w:hAnsi="Times New Roman" w:cs="Times New Roman"/>
+          <w:color w:val="000000"/>
+          <w:sz w:val="26"/>
+          <w:szCs w:val="26"/>
         </w:rPr>
         <w:t>&gt;&gt; y = sum(x);</w:t>
       </w:r>
@@ -1268,8 +1240,8 @@
         <w:rPr>
           <w:rFonts w:ascii="Times New Roman" w:hAnsi="Times New Roman" w:cs="Times New Roman"/>
           <w:color w:val="000000"/>
-          <w:sz w:val="24"/>
-          <w:szCs w:val="24"/>
+          <w:sz w:val="26"/>
+          <w:szCs w:val="26"/>
         </w:rPr>
       </w:pPr>
       <w:bookmarkStart w:id="1" w:name="_Hlk19183329"/>
@@ -1278,8 +1250,8 @@
         <w:rPr>
           <w:rFonts w:ascii="Times New Roman" w:hAnsi="Times New Roman" w:cs="Times New Roman"/>
           <w:color w:val="000000"/>
-          <w:sz w:val="24"/>
-          <w:szCs w:val="24"/>
+          <w:sz w:val="26"/>
+          <w:szCs w:val="26"/>
           <w:u w:val="single"/>
         </w:rPr>
         <w:t>Answer</w:t>
@@ -1288,27 +1260,18 @@
         <w:rPr>
           <w:rFonts w:ascii="Times New Roman" w:hAnsi="Times New Roman" w:cs="Times New Roman"/>
           <w:color w:val="000000"/>
-          <w:sz w:val="24"/>
-          <w:szCs w:val="24"/>
-        </w:rPr>
-        <w:t xml:space="preserve">  </w:t>
-      </w:r>
-      <w:r>
-        <w:rPr>
-          <w:rFonts w:ascii="Times New Roman" w:hAnsi="Times New Roman" w:cs="Times New Roman"/>
-          <w:color w:val="000000"/>
-          <w:sz w:val="24"/>
-          <w:szCs w:val="24"/>
-        </w:rPr>
-        <w:t>:</w:t>
+          <w:sz w:val="26"/>
+          <w:szCs w:val="26"/>
+        </w:rPr>
+        <w:t xml:space="preserve">  :</w:t>
       </w:r>
       <w:proofErr w:type="gramEnd"/>
       <w:r>
         <w:rPr>
           <w:rFonts w:ascii="Times New Roman" w:hAnsi="Times New Roman" w:cs="Times New Roman"/>
           <w:color w:val="000000"/>
-          <w:sz w:val="24"/>
-          <w:szCs w:val="24"/>
+          <w:sz w:val="26"/>
+          <w:szCs w:val="26"/>
         </w:rPr>
         <w:t xml:space="preserve"> Allocated a matrix 1*10 and all elements are one.</w:t>
       </w:r>
@@ -1316,8 +1279,8 @@
         <w:rPr>
           <w:rFonts w:ascii="Times New Roman" w:hAnsi="Times New Roman" w:cs="Times New Roman"/>
           <w:color w:val="000000"/>
-          <w:sz w:val="24"/>
-          <w:szCs w:val="24"/>
+          <w:sz w:val="26"/>
+          <w:szCs w:val="26"/>
         </w:rPr>
         <w:t xml:space="preserve"> Then </w:t>
       </w:r>
@@ -1325,8 +1288,8 @@
         <w:rPr>
           <w:rFonts w:ascii="Times New Roman" w:hAnsi="Times New Roman" w:cs="Times New Roman"/>
           <w:color w:val="000000"/>
-          <w:sz w:val="24"/>
-          <w:szCs w:val="24"/>
+          <w:sz w:val="26"/>
+          <w:szCs w:val="26"/>
         </w:rPr>
         <w:t xml:space="preserve">every element is </w:t>
       </w:r>
@@ -1334,8 +1297,8 @@
         <w:rPr>
           <w:rFonts w:ascii="Times New Roman" w:hAnsi="Times New Roman" w:cs="Times New Roman"/>
           <w:color w:val="000000"/>
-          <w:sz w:val="24"/>
-          <w:szCs w:val="24"/>
+          <w:sz w:val="26"/>
+          <w:szCs w:val="26"/>
         </w:rPr>
         <w:t>multipl</w:t>
       </w:r>
@@ -1343,8 +1306,8 @@
         <w:rPr>
           <w:rFonts w:ascii="Times New Roman" w:hAnsi="Times New Roman" w:cs="Times New Roman"/>
           <w:color w:val="000000"/>
-          <w:sz w:val="24"/>
-          <w:szCs w:val="24"/>
+          <w:sz w:val="26"/>
+          <w:szCs w:val="26"/>
         </w:rPr>
         <w:t xml:space="preserve">ied by </w:t>
       </w:r>
@@ -1352,8 +1315,8 @@
         <w:rPr>
           <w:rFonts w:ascii="Times New Roman" w:hAnsi="Times New Roman" w:cs="Times New Roman"/>
           <w:color w:val="000000"/>
-          <w:sz w:val="24"/>
-          <w:szCs w:val="24"/>
+          <w:sz w:val="26"/>
+          <w:szCs w:val="26"/>
         </w:rPr>
         <w:t>22.</w:t>
       </w:r>
@@ -1361,8 +1324,8 @@
         <w:rPr>
           <w:rFonts w:ascii="Times New Roman" w:hAnsi="Times New Roman" w:cs="Times New Roman"/>
           <w:color w:val="000000"/>
-          <w:sz w:val="24"/>
-          <w:szCs w:val="24"/>
+          <w:sz w:val="26"/>
+          <w:szCs w:val="26"/>
         </w:rPr>
         <w:t xml:space="preserve"> Second line, sum </w:t>
       </w:r>
@@ -1371,8 +1334,8 @@
         <w:rPr>
           <w:rFonts w:ascii="Times New Roman" w:hAnsi="Times New Roman" w:cs="Times New Roman"/>
           <w:color w:val="000000"/>
-          <w:sz w:val="24"/>
-          <w:szCs w:val="24"/>
+          <w:sz w:val="26"/>
+          <w:szCs w:val="26"/>
         </w:rPr>
         <w:t>all of</w:t>
       </w:r>
@@ -1381,8 +1344,8 @@
         <w:rPr>
           <w:rFonts w:ascii="Times New Roman" w:hAnsi="Times New Roman" w:cs="Times New Roman"/>
           <w:color w:val="000000"/>
-          <w:sz w:val="24"/>
-          <w:szCs w:val="24"/>
+          <w:sz w:val="26"/>
+          <w:szCs w:val="26"/>
         </w:rPr>
         <w:t xml:space="preserve"> the elements in x.</w:t>
       </w:r>
@@ -1398,16 +1361,16 @@
         <w:rPr>
           <w:rFonts w:ascii="Times New Roman" w:hAnsi="Times New Roman" w:cs="Times New Roman"/>
           <w:color w:val="000000"/>
-          <w:sz w:val="24"/>
-          <w:szCs w:val="24"/>
-        </w:rPr>
-      </w:pPr>
-      <w:r>
-        <w:rPr>
-          <w:rFonts w:ascii="Times New Roman" w:hAnsi="Times New Roman" w:cs="Times New Roman"/>
-          <w:color w:val="000000"/>
-          <w:sz w:val="24"/>
-          <w:szCs w:val="24"/>
+          <w:sz w:val="26"/>
+          <w:szCs w:val="26"/>
+        </w:rPr>
+      </w:pPr>
+      <w:r>
+        <w:rPr>
+          <w:rFonts w:ascii="Times New Roman" w:hAnsi="Times New Roman" w:cs="Times New Roman"/>
+          <w:color w:val="000000"/>
+          <w:sz w:val="26"/>
+          <w:szCs w:val="26"/>
           <w:u w:val="single"/>
         </w:rPr>
         <w:t>Result</w:t>
@@ -1416,8 +1379,8 @@
         <w:rPr>
           <w:rFonts w:ascii="Times New Roman" w:hAnsi="Times New Roman" w:cs="Times New Roman"/>
           <w:color w:val="000000"/>
-          <w:sz w:val="24"/>
-          <w:szCs w:val="24"/>
+          <w:sz w:val="26"/>
+          <w:szCs w:val="26"/>
         </w:rPr>
         <w:t xml:space="preserve">   </w:t>
       </w:r>
@@ -1426,27 +1389,18 @@
         <w:rPr>
           <w:rFonts w:ascii="Times New Roman" w:hAnsi="Times New Roman" w:cs="Times New Roman"/>
           <w:color w:val="000000"/>
-          <w:sz w:val="24"/>
-          <w:szCs w:val="24"/>
-        </w:rPr>
-        <w:t xml:space="preserve">  </w:t>
-      </w:r>
-      <w:r>
-        <w:rPr>
-          <w:rFonts w:ascii="Times New Roman" w:hAnsi="Times New Roman" w:cs="Times New Roman"/>
-          <w:color w:val="000000"/>
-          <w:sz w:val="24"/>
-          <w:szCs w:val="24"/>
-        </w:rPr>
-        <w:t>:</w:t>
+          <w:sz w:val="26"/>
+          <w:szCs w:val="26"/>
+        </w:rPr>
+        <w:t xml:space="preserve">  :</w:t>
       </w:r>
       <w:proofErr w:type="gramEnd"/>
       <w:r>
         <w:rPr>
           <w:rFonts w:ascii="Times New Roman" w:hAnsi="Times New Roman" w:cs="Times New Roman"/>
           <w:color w:val="000000"/>
-          <w:sz w:val="24"/>
-          <w:szCs w:val="24"/>
+          <w:sz w:val="26"/>
+          <w:szCs w:val="26"/>
         </w:rPr>
         <w:t xml:space="preserve"> </w:t>
       </w:r>
@@ -1454,8 +1408,8 @@
         <w:rPr>
           <w:rFonts w:ascii="Times New Roman" w:hAnsi="Times New Roman" w:cs="Times New Roman"/>
           <w:color w:val="000000"/>
-          <w:sz w:val="24"/>
-          <w:szCs w:val="24"/>
+          <w:sz w:val="26"/>
+          <w:szCs w:val="26"/>
         </w:rPr>
         <w:t>x</w:t>
       </w:r>
@@ -1463,8 +1417,8 @@
         <w:rPr>
           <w:rFonts w:ascii="Times New Roman" w:hAnsi="Times New Roman" w:cs="Times New Roman"/>
           <w:color w:val="000000"/>
-          <w:sz w:val="24"/>
-          <w:szCs w:val="24"/>
+          <w:sz w:val="26"/>
+          <w:szCs w:val="26"/>
         </w:rPr>
         <w:t xml:space="preserve"> = [</w:t>
       </w:r>
@@ -1472,8 +1426,8 @@
         <w:rPr>
           <w:rFonts w:ascii="Times New Roman" w:hAnsi="Times New Roman" w:cs="Times New Roman"/>
           <w:color w:val="000000"/>
-          <w:sz w:val="24"/>
-          <w:szCs w:val="24"/>
+          <w:sz w:val="26"/>
+          <w:szCs w:val="26"/>
         </w:rPr>
         <w:t>22, 22, 22, 22, 22, 22, 22, 22, 22, 22</w:t>
       </w:r>
@@ -1481,8 +1435,8 @@
         <w:rPr>
           <w:rFonts w:ascii="Times New Roman" w:hAnsi="Times New Roman" w:cs="Times New Roman"/>
           <w:color w:val="000000"/>
-          <w:sz w:val="24"/>
-          <w:szCs w:val="24"/>
+          <w:sz w:val="26"/>
+          <w:szCs w:val="26"/>
         </w:rPr>
         <w:t>].</w:t>
       </w:r>
@@ -1499,16 +1453,16 @@
         <w:rPr>
           <w:rFonts w:ascii="Times New Roman" w:hAnsi="Times New Roman" w:cs="Times New Roman"/>
           <w:color w:val="000000"/>
-          <w:sz w:val="24"/>
-          <w:szCs w:val="24"/>
-        </w:rPr>
-      </w:pPr>
-      <w:r>
-        <w:rPr>
-          <w:rFonts w:ascii="Times New Roman" w:hAnsi="Times New Roman" w:cs="Times New Roman"/>
-          <w:color w:val="000000"/>
-          <w:sz w:val="24"/>
-          <w:szCs w:val="24"/>
+          <w:sz w:val="26"/>
+          <w:szCs w:val="26"/>
+        </w:rPr>
+      </w:pPr>
+      <w:r>
+        <w:rPr>
+          <w:rFonts w:ascii="Times New Roman" w:hAnsi="Times New Roman" w:cs="Times New Roman"/>
+          <w:color w:val="000000"/>
+          <w:sz w:val="26"/>
+          <w:szCs w:val="26"/>
         </w:rPr>
         <w:t xml:space="preserve">     </w:t>
       </w:r>
@@ -1516,8 +1470,8 @@
         <w:rPr>
           <w:rFonts w:ascii="Times New Roman" w:hAnsi="Times New Roman" w:cs="Times New Roman"/>
           <w:color w:val="000000"/>
-          <w:sz w:val="24"/>
-          <w:szCs w:val="24"/>
+          <w:sz w:val="26"/>
+          <w:szCs w:val="26"/>
         </w:rPr>
         <w:t>y</w:t>
       </w:r>
@@ -1525,8 +1479,8 @@
         <w:rPr>
           <w:rFonts w:ascii="Times New Roman" w:hAnsi="Times New Roman" w:cs="Times New Roman"/>
           <w:color w:val="000000"/>
-          <w:sz w:val="24"/>
-          <w:szCs w:val="24"/>
+          <w:sz w:val="26"/>
+          <w:szCs w:val="26"/>
         </w:rPr>
         <w:t xml:space="preserve"> = </w:t>
       </w:r>
@@ -1534,8 +1488,8 @@
         <w:rPr>
           <w:rFonts w:ascii="Times New Roman" w:hAnsi="Times New Roman" w:cs="Times New Roman"/>
           <w:color w:val="000000"/>
-          <w:sz w:val="24"/>
-          <w:szCs w:val="24"/>
+          <w:sz w:val="26"/>
+          <w:szCs w:val="26"/>
         </w:rPr>
         <w:t>220</w:t>
       </w:r>
@@ -1550,8 +1504,23 @@
         <w:rPr>
           <w:rFonts w:ascii="Times New Roman" w:hAnsi="Times New Roman" w:cs="Times New Roman"/>
           <w:color w:val="000000"/>
-          <w:sz w:val="24"/>
-          <w:szCs w:val="24"/>
+          <w:sz w:val="26"/>
+          <w:szCs w:val="26"/>
+        </w:rPr>
+      </w:pPr>
+    </w:p>
+    <w:p>
+      <w:pPr>
+        <w:autoSpaceDE w:val="0"/>
+        <w:autoSpaceDN w:val="0"/>
+        <w:adjustRightInd w:val="0"/>
+        <w:spacing w:after="0" w:line="240" w:lineRule="auto"/>
+        <w:jc w:val="both"/>
+        <w:rPr>
+          <w:rFonts w:ascii="Times New Roman" w:hAnsi="Times New Roman" w:cs="Times New Roman"/>
+          <w:color w:val="000000"/>
+          <w:sz w:val="26"/>
+          <w:szCs w:val="26"/>
         </w:rPr>
       </w:pPr>
     </w:p>
@@ -1571,16 +1540,16 @@
         <w:rPr>
           <w:rFonts w:ascii="Times New Roman" w:hAnsi="Times New Roman" w:cs="Times New Roman"/>
           <w:color w:val="000000"/>
-          <w:sz w:val="24"/>
-          <w:szCs w:val="24"/>
-        </w:rPr>
-      </w:pPr>
-      <w:r>
-        <w:rPr>
-          <w:rFonts w:ascii="Times New Roman" w:hAnsi="Times New Roman" w:cs="Times New Roman"/>
-          <w:color w:val="000000"/>
-          <w:sz w:val="24"/>
-          <w:szCs w:val="24"/>
+          <w:sz w:val="26"/>
+          <w:szCs w:val="26"/>
+        </w:rPr>
+      </w:pPr>
+      <w:r>
+        <w:rPr>
+          <w:rFonts w:ascii="Times New Roman" w:hAnsi="Times New Roman" w:cs="Times New Roman"/>
+          <w:color w:val="000000"/>
+          <w:sz w:val="26"/>
+          <w:szCs w:val="26"/>
         </w:rPr>
         <w:t>&gt;&gt; a = [1:1000];</w:t>
       </w:r>
@@ -1597,16 +1566,16 @@
         <w:rPr>
           <w:rFonts w:ascii="Times New Roman" w:hAnsi="Times New Roman" w:cs="Times New Roman"/>
           <w:color w:val="000000"/>
-          <w:sz w:val="24"/>
-          <w:szCs w:val="24"/>
-        </w:rPr>
-      </w:pPr>
-      <w:r>
-        <w:rPr>
-          <w:rFonts w:ascii="Times New Roman" w:hAnsi="Times New Roman" w:cs="Times New Roman"/>
-          <w:color w:val="000000"/>
-          <w:sz w:val="24"/>
-          <w:szCs w:val="24"/>
+          <w:sz w:val="26"/>
+          <w:szCs w:val="26"/>
+        </w:rPr>
+      </w:pPr>
+      <w:r>
+        <w:rPr>
+          <w:rFonts w:ascii="Times New Roman" w:hAnsi="Times New Roman" w:cs="Times New Roman"/>
+          <w:color w:val="000000"/>
+          <w:sz w:val="26"/>
+          <w:szCs w:val="26"/>
         </w:rPr>
         <w:t>&gt;&gt; b = a([</w:t>
       </w:r>
@@ -1615,8 +1584,8 @@
         <w:rPr>
           <w:rFonts w:ascii="Times New Roman" w:hAnsi="Times New Roman" w:cs="Times New Roman"/>
           <w:color w:val="000000"/>
-          <w:sz w:val="24"/>
-          <w:szCs w:val="24"/>
+          <w:sz w:val="26"/>
+          <w:szCs w:val="26"/>
         </w:rPr>
         <w:t>end:-</w:t>
       </w:r>
@@ -1625,8 +1594,8 @@
         <w:rPr>
           <w:rFonts w:ascii="Times New Roman" w:hAnsi="Times New Roman" w:cs="Times New Roman"/>
           <w:color w:val="000000"/>
-          <w:sz w:val="24"/>
-          <w:szCs w:val="24"/>
+          <w:sz w:val="26"/>
+          <w:szCs w:val="26"/>
         </w:rPr>
         <w:t>1:1]);</w:t>
       </w:r>
@@ -1641,8 +1610,8 @@
         <w:rPr>
           <w:rFonts w:ascii="Times New Roman" w:hAnsi="Times New Roman" w:cs="Times New Roman"/>
           <w:color w:val="000000"/>
-          <w:sz w:val="24"/>
-          <w:szCs w:val="24"/>
+          <w:sz w:val="26"/>
+          <w:szCs w:val="26"/>
         </w:rPr>
       </w:pPr>
       <w:proofErr w:type="gramStart"/>
@@ -1650,8 +1619,8 @@
         <w:rPr>
           <w:rFonts w:ascii="Times New Roman" w:hAnsi="Times New Roman" w:cs="Times New Roman"/>
           <w:color w:val="000000"/>
-          <w:sz w:val="24"/>
-          <w:szCs w:val="24"/>
+          <w:sz w:val="26"/>
+          <w:szCs w:val="26"/>
           <w:u w:val="single"/>
         </w:rPr>
         <w:t>Answer</w:t>
@@ -1660,8 +1629,8 @@
         <w:rPr>
           <w:rFonts w:ascii="Times New Roman" w:hAnsi="Times New Roman" w:cs="Times New Roman"/>
           <w:color w:val="000000"/>
-          <w:sz w:val="24"/>
-          <w:szCs w:val="24"/>
+          <w:sz w:val="26"/>
+          <w:szCs w:val="26"/>
         </w:rPr>
         <w:t xml:space="preserve">  :</w:t>
       </w:r>
@@ -1670,53 +1639,17 @@
         <w:rPr>
           <w:rFonts w:ascii="Times New Roman" w:hAnsi="Times New Roman" w:cs="Times New Roman"/>
           <w:color w:val="000000"/>
-          <w:sz w:val="24"/>
-          <w:szCs w:val="24"/>
-        </w:rPr>
-        <w:t xml:space="preserve"> Allocated a row vector containing integer from </w:t>
-      </w:r>
-      <w:r>
-        <w:rPr>
-          <w:rFonts w:ascii="Times New Roman" w:hAnsi="Times New Roman" w:cs="Times New Roman"/>
-          <w:color w:val="000000"/>
-          <w:sz w:val="24"/>
-          <w:szCs w:val="24"/>
-        </w:rPr>
-        <w:t>1</w:t>
-      </w:r>
-      <w:r>
-        <w:rPr>
-          <w:rFonts w:ascii="Times New Roman" w:hAnsi="Times New Roman" w:cs="Times New Roman"/>
-          <w:color w:val="000000"/>
-          <w:sz w:val="24"/>
-          <w:szCs w:val="24"/>
-        </w:rPr>
-        <w:t xml:space="preserve"> to </w:t>
-      </w:r>
-      <w:r>
-        <w:rPr>
-          <w:rFonts w:ascii="Times New Roman" w:hAnsi="Times New Roman" w:cs="Times New Roman"/>
-          <w:color w:val="000000"/>
-          <w:sz w:val="24"/>
-          <w:szCs w:val="24"/>
-        </w:rPr>
-        <w:t>1</w:t>
-      </w:r>
-      <w:r>
-        <w:rPr>
-          <w:rFonts w:ascii="Times New Roman" w:hAnsi="Times New Roman" w:cs="Times New Roman"/>
-          <w:color w:val="000000"/>
-          <w:sz w:val="24"/>
-          <w:szCs w:val="24"/>
-        </w:rPr>
-        <w:t>000.</w:t>
-      </w:r>
-      <w:r>
-        <w:rPr>
-          <w:rFonts w:ascii="Times New Roman" w:hAnsi="Times New Roman" w:cs="Times New Roman"/>
-          <w:color w:val="000000"/>
-          <w:sz w:val="24"/>
-          <w:szCs w:val="24"/>
+          <w:sz w:val="26"/>
+          <w:szCs w:val="26"/>
+        </w:rPr>
+        <w:t xml:space="preserve"> Allocated a row vector containing integer from 1 to 1000.</w:t>
+      </w:r>
+      <w:r>
+        <w:rPr>
+          <w:rFonts w:ascii="Times New Roman" w:hAnsi="Times New Roman" w:cs="Times New Roman"/>
+          <w:color w:val="000000"/>
+          <w:sz w:val="26"/>
+          <w:szCs w:val="26"/>
         </w:rPr>
         <w:t xml:space="preserve"> </w:t>
       </w:r>
@@ -1724,8 +1657,8 @@
         <w:rPr>
           <w:rFonts w:ascii="Times New Roman" w:hAnsi="Times New Roman" w:cs="Times New Roman"/>
           <w:color w:val="000000"/>
-          <w:sz w:val="24"/>
-          <w:szCs w:val="24"/>
+          <w:sz w:val="26"/>
+          <w:szCs w:val="26"/>
         </w:rPr>
         <w:t>Second line</w:t>
       </w:r>
@@ -1733,8 +1666,8 @@
         <w:rPr>
           <w:rFonts w:ascii="Times New Roman" w:hAnsi="Times New Roman" w:cs="Times New Roman"/>
           <w:color w:val="000000"/>
-          <w:sz w:val="24"/>
-          <w:szCs w:val="24"/>
+          <w:sz w:val="26"/>
+          <w:szCs w:val="26"/>
         </w:rPr>
         <w:t xml:space="preserve"> select elements </w:t>
       </w:r>
@@ -1742,8 +1675,8 @@
         <w:rPr>
           <w:rFonts w:ascii="Times New Roman" w:hAnsi="Times New Roman" w:cs="Times New Roman"/>
           <w:color w:val="000000"/>
-          <w:sz w:val="24"/>
-          <w:szCs w:val="24"/>
+          <w:sz w:val="26"/>
+          <w:szCs w:val="26"/>
         </w:rPr>
         <w:t xml:space="preserve">of ‘a’ </w:t>
       </w:r>
@@ -1751,8 +1684,8 @@
         <w:rPr>
           <w:rFonts w:ascii="Times New Roman" w:hAnsi="Times New Roman" w:cs="Times New Roman"/>
           <w:color w:val="000000"/>
-          <w:sz w:val="24"/>
-          <w:szCs w:val="24"/>
+          <w:sz w:val="26"/>
+          <w:szCs w:val="26"/>
         </w:rPr>
         <w:t xml:space="preserve">by indices from </w:t>
       </w:r>
@@ -1760,8 +1693,8 @@
         <w:rPr>
           <w:rFonts w:ascii="Times New Roman" w:hAnsi="Times New Roman" w:cs="Times New Roman"/>
           <w:color w:val="000000"/>
-          <w:sz w:val="24"/>
-          <w:szCs w:val="24"/>
+          <w:sz w:val="26"/>
+          <w:szCs w:val="26"/>
         </w:rPr>
         <w:t xml:space="preserve">the </w:t>
       </w:r>
@@ -1769,8 +1702,8 @@
         <w:rPr>
           <w:rFonts w:ascii="Times New Roman" w:hAnsi="Times New Roman" w:cs="Times New Roman"/>
           <w:color w:val="000000"/>
-          <w:sz w:val="24"/>
-          <w:szCs w:val="24"/>
+          <w:sz w:val="26"/>
+          <w:szCs w:val="26"/>
         </w:rPr>
         <w:t xml:space="preserve">end to </w:t>
       </w:r>
@@ -1778,8 +1711,8 @@
         <w:rPr>
           <w:rFonts w:ascii="Times New Roman" w:hAnsi="Times New Roman" w:cs="Times New Roman"/>
           <w:color w:val="000000"/>
-          <w:sz w:val="24"/>
-          <w:szCs w:val="24"/>
+          <w:sz w:val="26"/>
+          <w:szCs w:val="26"/>
         </w:rPr>
         <w:t xml:space="preserve">the </w:t>
       </w:r>
@@ -1787,8 +1720,8 @@
         <w:rPr>
           <w:rFonts w:ascii="Times New Roman" w:hAnsi="Times New Roman" w:cs="Times New Roman"/>
           <w:color w:val="000000"/>
-          <w:sz w:val="24"/>
-          <w:szCs w:val="24"/>
+          <w:sz w:val="26"/>
+          <w:szCs w:val="26"/>
         </w:rPr>
         <w:t>first.</w:t>
       </w:r>
@@ -1796,8 +1729,8 @@
         <w:rPr>
           <w:rFonts w:ascii="Times New Roman" w:hAnsi="Times New Roman" w:cs="Times New Roman"/>
           <w:color w:val="000000"/>
-          <w:sz w:val="24"/>
-          <w:szCs w:val="24"/>
+          <w:sz w:val="26"/>
+          <w:szCs w:val="26"/>
         </w:rPr>
         <w:t xml:space="preserve"> </w:t>
       </w:r>
@@ -1812,16 +1745,16 @@
         <w:rPr>
           <w:rFonts w:ascii="Times New Roman" w:hAnsi="Times New Roman" w:cs="Times New Roman"/>
           <w:color w:val="000000"/>
-          <w:sz w:val="24"/>
-          <w:szCs w:val="24"/>
-        </w:rPr>
-      </w:pPr>
-      <w:r>
-        <w:rPr>
-          <w:rFonts w:ascii="Times New Roman" w:hAnsi="Times New Roman" w:cs="Times New Roman"/>
-          <w:color w:val="000000"/>
-          <w:sz w:val="24"/>
-          <w:szCs w:val="24"/>
+          <w:sz w:val="26"/>
+          <w:szCs w:val="26"/>
+        </w:rPr>
+      </w:pPr>
+      <w:r>
+        <w:rPr>
+          <w:rFonts w:ascii="Times New Roman" w:hAnsi="Times New Roman" w:cs="Times New Roman"/>
+          <w:color w:val="000000"/>
+          <w:sz w:val="26"/>
+          <w:szCs w:val="26"/>
           <w:u w:val="single"/>
         </w:rPr>
         <w:t>Result</w:t>
@@ -1830,8 +1763,8 @@
         <w:rPr>
           <w:rFonts w:ascii="Times New Roman" w:hAnsi="Times New Roman" w:cs="Times New Roman"/>
           <w:color w:val="000000"/>
-          <w:sz w:val="24"/>
-          <w:szCs w:val="24"/>
+          <w:sz w:val="26"/>
+          <w:szCs w:val="26"/>
         </w:rPr>
         <w:t xml:space="preserve">   </w:t>
       </w:r>
@@ -1840,27 +1773,18 @@
         <w:rPr>
           <w:rFonts w:ascii="Times New Roman" w:hAnsi="Times New Roman" w:cs="Times New Roman"/>
           <w:color w:val="000000"/>
-          <w:sz w:val="24"/>
-          <w:szCs w:val="24"/>
-        </w:rPr>
-        <w:t xml:space="preserve">  </w:t>
-      </w:r>
-      <w:r>
-        <w:rPr>
-          <w:rFonts w:ascii="Times New Roman" w:hAnsi="Times New Roman" w:cs="Times New Roman"/>
-          <w:color w:val="000000"/>
-          <w:sz w:val="24"/>
-          <w:szCs w:val="24"/>
-        </w:rPr>
-        <w:t>:</w:t>
+          <w:sz w:val="26"/>
+          <w:szCs w:val="26"/>
+        </w:rPr>
+        <w:t xml:space="preserve">  :</w:t>
       </w:r>
       <w:proofErr w:type="gramEnd"/>
       <w:r>
         <w:rPr>
           <w:rFonts w:ascii="Times New Roman" w:hAnsi="Times New Roman" w:cs="Times New Roman"/>
           <w:color w:val="000000"/>
-          <w:sz w:val="24"/>
-          <w:szCs w:val="24"/>
+          <w:sz w:val="26"/>
+          <w:szCs w:val="26"/>
         </w:rPr>
         <w:t xml:space="preserve"> </w:t>
       </w:r>
@@ -1868,8 +1792,8 @@
         <w:rPr>
           <w:rFonts w:ascii="Times New Roman" w:hAnsi="Times New Roman" w:cs="Times New Roman"/>
           <w:color w:val="000000"/>
-          <w:sz w:val="24"/>
-          <w:szCs w:val="24"/>
+          <w:sz w:val="26"/>
+          <w:szCs w:val="26"/>
         </w:rPr>
         <w:t>a</w:t>
       </w:r>
@@ -1877,8 +1801,8 @@
         <w:rPr>
           <w:rFonts w:ascii="Times New Roman" w:hAnsi="Times New Roman" w:cs="Times New Roman"/>
           <w:color w:val="000000"/>
-          <w:sz w:val="24"/>
-          <w:szCs w:val="24"/>
+          <w:sz w:val="26"/>
+          <w:szCs w:val="26"/>
         </w:rPr>
         <w:t xml:space="preserve"> = [1, 2, 3, 4, …, 997, 998, 999, 1000].</w:t>
       </w:r>
@@ -1893,16 +1817,16 @@
         <w:rPr>
           <w:rFonts w:ascii="Times New Roman" w:hAnsi="Times New Roman" w:cs="Times New Roman"/>
           <w:color w:val="000000"/>
-          <w:sz w:val="24"/>
-          <w:szCs w:val="24"/>
-        </w:rPr>
-      </w:pPr>
-      <w:r>
-        <w:rPr>
-          <w:rFonts w:ascii="Times New Roman" w:hAnsi="Times New Roman" w:cs="Times New Roman"/>
-          <w:color w:val="000000"/>
-          <w:sz w:val="24"/>
-          <w:szCs w:val="24"/>
+          <w:sz w:val="26"/>
+          <w:szCs w:val="26"/>
+        </w:rPr>
+      </w:pPr>
+      <w:r>
+        <w:rPr>
+          <w:rFonts w:ascii="Times New Roman" w:hAnsi="Times New Roman" w:cs="Times New Roman"/>
+          <w:color w:val="000000"/>
+          <w:sz w:val="26"/>
+          <w:szCs w:val="26"/>
         </w:rPr>
         <w:tab/>
         <w:t xml:space="preserve">      b = [1000, 999, 998, 997, 996,</w:t>
@@ -1911,8 +1835,8 @@
         <w:rPr>
           <w:rFonts w:ascii="Times New Roman" w:hAnsi="Times New Roman" w:cs="Times New Roman"/>
           <w:color w:val="000000"/>
-          <w:sz w:val="24"/>
-          <w:szCs w:val="24"/>
+          <w:sz w:val="26"/>
+          <w:szCs w:val="26"/>
         </w:rPr>
         <w:t xml:space="preserve"> </w:t>
       </w:r>
@@ -1920,8 +1844,8 @@
         <w:rPr>
           <w:rFonts w:ascii="Times New Roman" w:hAnsi="Times New Roman" w:cs="Times New Roman"/>
           <w:color w:val="000000"/>
-          <w:sz w:val="24"/>
-          <w:szCs w:val="24"/>
+          <w:sz w:val="26"/>
+          <w:szCs w:val="26"/>
         </w:rPr>
         <w:t>… 4, 3, 2, 1].</w:t>
       </w:r>
@@ -1936,40 +1860,56 @@
         <w:rPr>
           <w:rFonts w:ascii="Times New Roman" w:hAnsi="Times New Roman" w:cs="Times New Roman"/>
           <w:color w:val="000000"/>
-          <w:sz w:val="24"/>
-          <w:szCs w:val="24"/>
-        </w:rPr>
-      </w:pPr>
-    </w:p>
-    <w:p>
-      <w:pPr>
-        <w:autoSpaceDE w:val="0"/>
-        <w:autoSpaceDN w:val="0"/>
-        <w:adjustRightInd w:val="0"/>
-        <w:spacing w:after="0" w:line="240" w:lineRule="auto"/>
-        <w:jc w:val="both"/>
-        <w:rPr>
-          <w:rFonts w:ascii="Times New Roman" w:hAnsi="Times New Roman" w:cs="Times New Roman"/>
-          <w:color w:val="000000"/>
-          <w:sz w:val="24"/>
-          <w:szCs w:val="24"/>
-        </w:rPr>
-      </w:pPr>
-      <w:r>
-        <w:rPr>
-          <w:rFonts w:ascii="Times New Roman" w:hAnsi="Times New Roman" w:cs="Times New Roman"/>
-          <w:color w:val="000000"/>
-          <w:sz w:val="24"/>
-          <w:szCs w:val="24"/>
-        </w:rPr>
+          <w:sz w:val="26"/>
+          <w:szCs w:val="26"/>
+        </w:rPr>
+      </w:pPr>
+    </w:p>
+    <w:p>
+      <w:pPr>
+        <w:autoSpaceDE w:val="0"/>
+        <w:autoSpaceDN w:val="0"/>
+        <w:adjustRightInd w:val="0"/>
+        <w:spacing w:after="0" w:line="240" w:lineRule="auto"/>
+        <w:jc w:val="both"/>
+        <w:rPr>
+          <w:rFonts w:ascii="Times New Roman" w:hAnsi="Times New Roman" w:cs="Times New Roman"/>
+          <w:color w:val="000000"/>
+          <w:sz w:val="26"/>
+          <w:szCs w:val="26"/>
+        </w:rPr>
+      </w:pPr>
+    </w:p>
+    <w:p>
+      <w:pPr>
+        <w:autoSpaceDE w:val="0"/>
+        <w:autoSpaceDN w:val="0"/>
+        <w:adjustRightInd w:val="0"/>
+        <w:spacing w:after="0" w:line="240" w:lineRule="auto"/>
+        <w:jc w:val="both"/>
+        <w:rPr>
+          <w:rFonts w:ascii="Times New Roman" w:hAnsi="Times New Roman" w:cs="Times New Roman"/>
+          <w:color w:val="000000"/>
+          <w:sz w:val="26"/>
+          <w:szCs w:val="26"/>
+        </w:rPr>
+      </w:pPr>
+      <w:r>
+        <w:rPr>
+          <w:rFonts w:ascii="Times New Roman" w:hAnsi="Times New Roman" w:cs="Times New Roman"/>
+          <w:color w:val="000000"/>
+          <w:sz w:val="26"/>
+          <w:szCs w:val="26"/>
+        </w:rPr>
+        <w:lastRenderedPageBreak/>
         <w:t xml:space="preserve">1. 3 </w:t>
       </w:r>
       <w:r>
         <w:rPr>
           <w:rFonts w:ascii="Times New Roman" w:hAnsi="Times New Roman" w:cs="Times New Roman"/>
           <w:color w:val="000000"/>
-          <w:sz w:val="24"/>
-          <w:szCs w:val="24"/>
+          <w:sz w:val="26"/>
+          <w:szCs w:val="26"/>
         </w:rPr>
         <w:t>Given a 100 x 100 uint8 matrix A representing a grayscale image</w:t>
       </w:r>
@@ -1977,11 +1917,26 @@
         <w:rPr>
           <w:rFonts w:ascii="Times New Roman" w:hAnsi="Times New Roman" w:cs="Times New Roman"/>
           <w:color w:val="000000"/>
-          <w:sz w:val="24"/>
-          <w:szCs w:val="24"/>
+          <w:sz w:val="26"/>
+          <w:szCs w:val="26"/>
         </w:rPr>
         <w:t>.</w:t>
       </w:r>
+    </w:p>
+    <w:p>
+      <w:pPr>
+        <w:autoSpaceDE w:val="0"/>
+        <w:autoSpaceDN w:val="0"/>
+        <w:adjustRightInd w:val="0"/>
+        <w:spacing w:after="0" w:line="240" w:lineRule="auto"/>
+        <w:jc w:val="both"/>
+        <w:rPr>
+          <w:rFonts w:ascii="Times New Roman" w:hAnsi="Times New Roman" w:cs="Times New Roman"/>
+          <w:color w:val="000000"/>
+          <w:sz w:val="26"/>
+          <w:szCs w:val="26"/>
+        </w:rPr>
+      </w:pPr>
     </w:p>
     <w:p>
       <w:pPr>
@@ -1998,16 +1953,16 @@
         <w:rPr>
           <w:rFonts w:ascii="Times New Roman" w:hAnsi="Times New Roman" w:cs="Times New Roman"/>
           <w:color w:val="000000"/>
-          <w:sz w:val="24"/>
-          <w:szCs w:val="24"/>
-        </w:rPr>
-      </w:pPr>
-      <w:r>
-        <w:rPr>
-          <w:rFonts w:ascii="Times New Roman" w:hAnsi="Times New Roman" w:cs="Times New Roman"/>
-          <w:color w:val="000000"/>
-          <w:sz w:val="24"/>
-          <w:szCs w:val="24"/>
+          <w:sz w:val="26"/>
+          <w:szCs w:val="26"/>
+        </w:rPr>
+      </w:pPr>
+      <w:r>
+        <w:rPr>
+          <w:rFonts w:ascii="Times New Roman" w:hAnsi="Times New Roman" w:cs="Times New Roman"/>
+          <w:color w:val="000000"/>
+          <w:sz w:val="26"/>
+          <w:szCs w:val="26"/>
         </w:rPr>
         <w:t>Sort all the intensities in A, put the result in a single 10,000-dimensional vector x, and plot the values in x.</w:t>
       </w:r>
@@ -2023,16 +1978,17 @@
         <w:rPr>
           <w:rFonts w:ascii="Times New Roman" w:hAnsi="Times New Roman" w:cs="Times New Roman"/>
           <w:color w:val="000000"/>
-          <w:sz w:val="24"/>
-          <w:szCs w:val="24"/>
-        </w:rPr>
-      </w:pPr>
-      <w:r>
-        <w:rPr>
-          <w:rFonts w:ascii="Times New Roman" w:hAnsi="Times New Roman" w:cs="Times New Roman"/>
-          <w:color w:val="000000"/>
-          <w:sz w:val="24"/>
-          <w:szCs w:val="24"/>
+          <w:sz w:val="26"/>
+          <w:szCs w:val="26"/>
+        </w:rPr>
+      </w:pPr>
+      <w:r>
+        <w:rPr>
+          <w:rFonts w:ascii="Times New Roman" w:hAnsi="Times New Roman" w:cs="Times New Roman"/>
+          <w:noProof/>
+          <w:color w:val="000000"/>
+          <w:sz w:val="26"/>
+          <w:szCs w:val="26"/>
         </w:rPr>
         <w:drawing>
           <wp:inline distT="0" distB="0" distL="0" distR="0" wp14:anchorId="0AACF49F" wp14:editId="28312F6F">
@@ -2082,8 +2038,8 @@
         <w:rPr>
           <w:rFonts w:ascii="Times New Roman" w:hAnsi="Times New Roman" w:cs="Times New Roman"/>
           <w:color w:val="000000"/>
-          <w:sz w:val="24"/>
-          <w:szCs w:val="24"/>
+          <w:sz w:val="26"/>
+          <w:szCs w:val="26"/>
         </w:rPr>
       </w:pPr>
     </w:p>
@@ -2098,8 +2054,8 @@
         <w:rPr>
           <w:rFonts w:ascii="Times New Roman" w:hAnsi="Times New Roman" w:cs="Times New Roman"/>
           <w:color w:val="000000"/>
-          <w:sz w:val="24"/>
-          <w:szCs w:val="24"/>
+          <w:sz w:val="26"/>
+          <w:szCs w:val="26"/>
         </w:rPr>
       </w:pPr>
     </w:p>
@@ -2118,48 +2074,41 @@
         <w:rPr>
           <w:rFonts w:ascii="Times New Roman" w:hAnsi="Times New Roman" w:cs="Times New Roman"/>
           <w:color w:val="000000"/>
-          <w:sz w:val="24"/>
-          <w:szCs w:val="24"/>
-        </w:rPr>
-      </w:pPr>
-      <w:r>
-        <w:rPr>
-          <w:rFonts w:ascii="Times New Roman" w:hAnsi="Times New Roman" w:cs="Times New Roman"/>
-          <w:color w:val="000000"/>
-          <w:sz w:val="24"/>
-          <w:szCs w:val="24"/>
-        </w:rPr>
-        <w:lastRenderedPageBreak/>
+          <w:sz w:val="26"/>
+          <w:szCs w:val="26"/>
+        </w:rPr>
+      </w:pPr>
+      <w:r>
+        <w:rPr>
+          <w:rFonts w:ascii="Times New Roman" w:hAnsi="Times New Roman" w:cs="Times New Roman"/>
+          <w:color w:val="000000"/>
+          <w:sz w:val="26"/>
+          <w:szCs w:val="26"/>
+        </w:rPr>
         <w:t>Display a figure showing a histogram of A’s intensities with 32 bins.</w:t>
       </w:r>
     </w:p>
     <w:p>
       <w:pPr>
-        <w:pStyle w:val="ListParagraph"/>
-        <w:autoSpaceDE w:val="0"/>
-        <w:autoSpaceDN w:val="0"/>
-        <w:adjustRightInd w:val="0"/>
-        <w:spacing w:after="0" w:line="240" w:lineRule="auto"/>
-        <w:jc w:val="both"/>
-        <w:rPr>
-          <w:rFonts w:ascii="Times New Roman" w:hAnsi="Times New Roman" w:cs="Times New Roman"/>
-          <w:color w:val="000000"/>
-          <w:sz w:val="24"/>
-          <w:szCs w:val="24"/>
-        </w:rPr>
-      </w:pPr>
-      <w:r>
-        <w:rPr>
-          <w:rFonts w:ascii="Times New Roman" w:hAnsi="Times New Roman" w:cs="Times New Roman"/>
-          <w:color w:val="000000"/>
-          <w:sz w:val="24"/>
-          <w:szCs w:val="24"/>
-        </w:rPr>
+        <w:autoSpaceDE w:val="0"/>
+        <w:autoSpaceDN w:val="0"/>
+        <w:adjustRightInd w:val="0"/>
+        <w:spacing w:after="0" w:line="240" w:lineRule="auto"/>
+        <w:ind w:left="360"/>
+        <w:jc w:val="both"/>
+        <w:rPr>
+          <w:rFonts w:ascii="Times New Roman" w:hAnsi="Times New Roman" w:cs="Times New Roman"/>
+          <w:color w:val="000000"/>
+          <w:sz w:val="26"/>
+          <w:szCs w:val="26"/>
+        </w:rPr>
+      </w:pPr>
+      <w:r>
         <w:drawing>
-          <wp:inline distT="0" distB="0" distL="0" distR="0" wp14:anchorId="6902909B" wp14:editId="7E5972A5">
-            <wp:extent cx="2818745" cy="489098"/>
+          <wp:inline distT="0" distB="0" distL="0" distR="0" wp14:anchorId="3186A5F9" wp14:editId="671AAC0F">
+            <wp:extent cx="3438525" cy="361950"/>
             <wp:effectExtent l="0" t="0" r="0" b="0"/>
-            <wp:docPr id="3" name="Picture 3"/>
+            <wp:docPr id="2" name="Picture 2"/>
             <wp:cNvGraphicFramePr>
               <a:graphicFrameLocks xmlns:a="http://schemas.openxmlformats.org/drawingml/2006/main" noChangeAspect="1"/>
             </wp:cNvGraphicFramePr>
@@ -2179,7 +2128,7 @@
                   <pic:spPr>
                     <a:xfrm>
                       <a:off x="0" y="0"/>
-                      <a:ext cx="2834668" cy="491861"/>
+                      <a:ext cx="3546588" cy="373325"/>
                     </a:xfrm>
                     <a:prstGeom prst="rect">
                       <a:avLst/>
@@ -2194,6 +2143,36 @@
     </w:p>
     <w:p>
       <w:pPr>
+        <w:autoSpaceDE w:val="0"/>
+        <w:autoSpaceDN w:val="0"/>
+        <w:adjustRightInd w:val="0"/>
+        <w:spacing w:after="0" w:line="240" w:lineRule="auto"/>
+        <w:jc w:val="both"/>
+        <w:rPr>
+          <w:rFonts w:ascii="Times New Roman" w:hAnsi="Times New Roman" w:cs="Times New Roman"/>
+          <w:color w:val="000000"/>
+          <w:sz w:val="26"/>
+          <w:szCs w:val="26"/>
+        </w:rPr>
+      </w:pPr>
+    </w:p>
+    <w:p>
+      <w:pPr>
+        <w:autoSpaceDE w:val="0"/>
+        <w:autoSpaceDN w:val="0"/>
+        <w:adjustRightInd w:val="0"/>
+        <w:spacing w:after="0" w:line="240" w:lineRule="auto"/>
+        <w:jc w:val="both"/>
+        <w:rPr>
+          <w:rFonts w:ascii="Times New Roman" w:hAnsi="Times New Roman" w:cs="Times New Roman"/>
+          <w:color w:val="000000"/>
+          <w:sz w:val="26"/>
+          <w:szCs w:val="26"/>
+        </w:rPr>
+      </w:pPr>
+    </w:p>
+    <w:p>
+      <w:pPr>
         <w:pStyle w:val="ListParagraph"/>
         <w:numPr>
           <w:ilvl w:val="0"/>
@@ -2207,16 +2186,16 @@
         <w:rPr>
           <w:rFonts w:ascii="Times New Roman" w:hAnsi="Times New Roman" w:cs="Times New Roman"/>
           <w:color w:val="000000"/>
-          <w:sz w:val="24"/>
-          <w:szCs w:val="24"/>
-        </w:rPr>
-      </w:pPr>
-      <w:r>
-        <w:rPr>
-          <w:rFonts w:ascii="Times New Roman" w:hAnsi="Times New Roman" w:cs="Times New Roman"/>
-          <w:color w:val="000000"/>
-          <w:sz w:val="24"/>
-          <w:szCs w:val="24"/>
+          <w:sz w:val="26"/>
+          <w:szCs w:val="26"/>
+        </w:rPr>
+      </w:pPr>
+      <w:r>
+        <w:rPr>
+          <w:rFonts w:ascii="Times New Roman" w:hAnsi="Times New Roman" w:cs="Times New Roman"/>
+          <w:color w:val="000000"/>
+          <w:sz w:val="26"/>
+          <w:szCs w:val="26"/>
         </w:rPr>
         <w:t>Create and display a new binary image the same size as A, which is white wherever the intensity in A is greater than a threshold t, and black everywhere else.</w:t>
       </w:r>
@@ -2232,16 +2211,17 @@
         <w:rPr>
           <w:rFonts w:ascii="Times New Roman" w:hAnsi="Times New Roman" w:cs="Times New Roman"/>
           <w:color w:val="000000"/>
-          <w:sz w:val="24"/>
-          <w:szCs w:val="24"/>
-        </w:rPr>
-      </w:pPr>
-      <w:r>
-        <w:rPr>
-          <w:rFonts w:ascii="Times New Roman" w:hAnsi="Times New Roman" w:cs="Times New Roman"/>
-          <w:color w:val="000000"/>
-          <w:sz w:val="24"/>
-          <w:szCs w:val="24"/>
+          <w:sz w:val="26"/>
+          <w:szCs w:val="26"/>
+        </w:rPr>
+      </w:pPr>
+      <w:r>
+        <w:rPr>
+          <w:rFonts w:ascii="Times New Roman" w:hAnsi="Times New Roman" w:cs="Times New Roman"/>
+          <w:noProof/>
+          <w:color w:val="000000"/>
+          <w:sz w:val="26"/>
+          <w:szCs w:val="26"/>
         </w:rPr>
         <w:drawing>
           <wp:inline distT="0" distB="0" distL="0" distR="0" wp14:anchorId="684B77A0" wp14:editId="6E745850">
@@ -2290,8 +2270,23 @@
         <w:rPr>
           <w:rFonts w:ascii="Times New Roman" w:hAnsi="Times New Roman" w:cs="Times New Roman"/>
           <w:color w:val="000000"/>
-          <w:sz w:val="24"/>
-          <w:szCs w:val="24"/>
+          <w:sz w:val="26"/>
+          <w:szCs w:val="26"/>
+        </w:rPr>
+      </w:pPr>
+    </w:p>
+    <w:p>
+      <w:pPr>
+        <w:autoSpaceDE w:val="0"/>
+        <w:autoSpaceDN w:val="0"/>
+        <w:adjustRightInd w:val="0"/>
+        <w:spacing w:after="0" w:line="240" w:lineRule="auto"/>
+        <w:jc w:val="both"/>
+        <w:rPr>
+          <w:rFonts w:ascii="Times New Roman" w:hAnsi="Times New Roman" w:cs="Times New Roman"/>
+          <w:color w:val="000000"/>
+          <w:sz w:val="26"/>
+          <w:szCs w:val="26"/>
         </w:rPr>
       </w:pPr>
     </w:p>
@@ -2310,16 +2305,16 @@
         <w:rPr>
           <w:rFonts w:ascii="Times New Roman" w:hAnsi="Times New Roman" w:cs="Times New Roman"/>
           <w:color w:val="000000"/>
-          <w:sz w:val="24"/>
-          <w:szCs w:val="24"/>
-        </w:rPr>
-      </w:pPr>
-      <w:r>
-        <w:rPr>
-          <w:rFonts w:ascii="Times New Roman" w:hAnsi="Times New Roman" w:cs="Times New Roman"/>
-          <w:color w:val="000000"/>
-          <w:sz w:val="24"/>
-          <w:szCs w:val="24"/>
+          <w:sz w:val="26"/>
+          <w:szCs w:val="26"/>
+        </w:rPr>
+      </w:pPr>
+      <w:r>
+        <w:rPr>
+          <w:rFonts w:ascii="Times New Roman" w:hAnsi="Times New Roman" w:cs="Times New Roman"/>
+          <w:color w:val="000000"/>
+          <w:sz w:val="26"/>
+          <w:szCs w:val="26"/>
         </w:rPr>
         <w:t>Generate a new image, which is the same as A, but with A’s mean intensity value subtracted from each pixel. Set any negative values to 0.</w:t>
       </w:r>
@@ -2335,16 +2330,17 @@
         <w:rPr>
           <w:rFonts w:ascii="Times New Roman" w:hAnsi="Times New Roman" w:cs="Times New Roman"/>
           <w:color w:val="000000"/>
-          <w:sz w:val="24"/>
-          <w:szCs w:val="24"/>
-        </w:rPr>
-      </w:pPr>
-      <w:r>
-        <w:rPr>
-          <w:rFonts w:ascii="Times New Roman" w:hAnsi="Times New Roman" w:cs="Times New Roman"/>
-          <w:color w:val="000000"/>
-          <w:sz w:val="24"/>
-          <w:szCs w:val="24"/>
+          <w:sz w:val="26"/>
+          <w:szCs w:val="26"/>
+        </w:rPr>
+      </w:pPr>
+      <w:r>
+        <w:rPr>
+          <w:rFonts w:ascii="Times New Roman" w:hAnsi="Times New Roman" w:cs="Times New Roman"/>
+          <w:noProof/>
+          <w:color w:val="000000"/>
+          <w:sz w:val="26"/>
+          <w:szCs w:val="26"/>
         </w:rPr>
         <w:drawing>
           <wp:inline distT="0" distB="0" distL="0" distR="0" wp14:anchorId="1EE36F39" wp14:editId="6CF1A1C9">
@@ -2386,6 +2382,38 @@
     <w:p>
       <w:pPr>
         <w:pStyle w:val="ListParagraph"/>
+        <w:autoSpaceDE w:val="0"/>
+        <w:autoSpaceDN w:val="0"/>
+        <w:adjustRightInd w:val="0"/>
+        <w:spacing w:after="0" w:line="240" w:lineRule="auto"/>
+        <w:jc w:val="both"/>
+        <w:rPr>
+          <w:rFonts w:ascii="Times New Roman" w:hAnsi="Times New Roman" w:cs="Times New Roman"/>
+          <w:color w:val="000000"/>
+          <w:sz w:val="26"/>
+          <w:szCs w:val="26"/>
+        </w:rPr>
+      </w:pPr>
+    </w:p>
+    <w:p>
+      <w:pPr>
+        <w:pStyle w:val="ListParagraph"/>
+        <w:autoSpaceDE w:val="0"/>
+        <w:autoSpaceDN w:val="0"/>
+        <w:adjustRightInd w:val="0"/>
+        <w:spacing w:after="0" w:line="240" w:lineRule="auto"/>
+        <w:jc w:val="both"/>
+        <w:rPr>
+          <w:rFonts w:ascii="Times New Roman" w:hAnsi="Times New Roman" w:cs="Times New Roman"/>
+          <w:color w:val="000000"/>
+          <w:sz w:val="26"/>
+          <w:szCs w:val="26"/>
+        </w:rPr>
+      </w:pPr>
+    </w:p>
+    <w:p>
+      <w:pPr>
+        <w:pStyle w:val="ListParagraph"/>
         <w:numPr>
           <w:ilvl w:val="0"/>
           <w:numId w:val="3"/>
@@ -2398,16 +2426,16 @@
         <w:rPr>
           <w:rFonts w:ascii="Times New Roman" w:hAnsi="Times New Roman" w:cs="Times New Roman"/>
           <w:color w:val="000000"/>
-          <w:sz w:val="24"/>
-          <w:szCs w:val="24"/>
-        </w:rPr>
-      </w:pPr>
-      <w:r>
-        <w:rPr>
-          <w:rFonts w:ascii="Times New Roman" w:hAnsi="Times New Roman" w:cs="Times New Roman"/>
-          <w:color w:val="000000"/>
-          <w:sz w:val="24"/>
-          <w:szCs w:val="24"/>
+          <w:sz w:val="26"/>
+          <w:szCs w:val="26"/>
+        </w:rPr>
+      </w:pPr>
+      <w:r>
+        <w:rPr>
+          <w:rFonts w:ascii="Times New Roman" w:hAnsi="Times New Roman" w:cs="Times New Roman"/>
+          <w:color w:val="000000"/>
+          <w:sz w:val="26"/>
+          <w:szCs w:val="26"/>
         </w:rPr>
         <w:t>Use rand to write a function that returns the roll of a six-sided die.</w:t>
       </w:r>
@@ -2423,35 +2451,20 @@
         <w:rPr>
           <w:rFonts w:ascii="Times New Roman" w:hAnsi="Times New Roman" w:cs="Times New Roman"/>
           <w:color w:val="000000"/>
-          <w:sz w:val="24"/>
-          <w:szCs w:val="24"/>
-        </w:rPr>
-      </w:pPr>
-    </w:p>
-    <w:p>
-      <w:pPr>
-        <w:pStyle w:val="ListParagraph"/>
-        <w:autoSpaceDE w:val="0"/>
-        <w:autoSpaceDN w:val="0"/>
-        <w:adjustRightInd w:val="0"/>
-        <w:spacing w:after="0" w:line="240" w:lineRule="auto"/>
-        <w:jc w:val="both"/>
-        <w:rPr>
-          <w:rFonts w:ascii="Times New Roman" w:hAnsi="Times New Roman" w:cs="Times New Roman"/>
-          <w:color w:val="000000"/>
-          <w:sz w:val="24"/>
-          <w:szCs w:val="24"/>
-        </w:rPr>
-      </w:pPr>
-      <w:r>
-        <w:rPr>
-          <w:rFonts w:ascii="Times New Roman" w:hAnsi="Times New Roman" w:cs="Times New Roman"/>
-          <w:color w:val="000000"/>
-          <w:sz w:val="24"/>
-          <w:szCs w:val="24"/>
+          <w:sz w:val="26"/>
+          <w:szCs w:val="26"/>
+        </w:rPr>
+      </w:pPr>
+      <w:r>
+        <w:rPr>
+          <w:rFonts w:ascii="Times New Roman" w:hAnsi="Times New Roman" w:cs="Times New Roman"/>
+          <w:noProof/>
+          <w:color w:val="000000"/>
+          <w:sz w:val="26"/>
+          <w:szCs w:val="26"/>
         </w:rPr>
         <w:drawing>
-          <wp:inline distT="0" distB="0" distL="0" distR="0" wp14:anchorId="4DB091D9" wp14:editId="30B6C978">
+          <wp:inline distT="0" distB="0" distL="0" distR="0" wp14:anchorId="173AA6DE" wp14:editId="40206153">
             <wp:extent cx="3942553" cy="701749"/>
             <wp:effectExtent l="0" t="0" r="0" b="0"/>
             <wp:docPr id="6" name="Picture 6"/>
@@ -2498,8 +2511,8 @@
         <w:rPr>
           <w:rFonts w:ascii="Times New Roman" w:hAnsi="Times New Roman" w:cs="Times New Roman"/>
           <w:color w:val="000000"/>
-          <w:sz w:val="24"/>
-          <w:szCs w:val="24"/>
+          <w:sz w:val="26"/>
+          <w:szCs w:val="26"/>
         </w:rPr>
       </w:pPr>
     </w:p>
@@ -2518,17 +2531,18 @@
         <w:rPr>
           <w:rFonts w:ascii="Times New Roman" w:hAnsi="Times New Roman" w:cs="Times New Roman"/>
           <w:color w:val="000000"/>
-          <w:sz w:val="24"/>
-          <w:szCs w:val="24"/>
-        </w:rPr>
-      </w:pPr>
-      <w:r>
-        <w:rPr>
-          <w:rFonts w:ascii="Times New Roman" w:hAnsi="Times New Roman" w:cs="Times New Roman"/>
-          <w:color w:val="000000"/>
-          <w:sz w:val="24"/>
-          <w:szCs w:val="24"/>
-        </w:rPr>
+          <w:sz w:val="26"/>
+          <w:szCs w:val="26"/>
+        </w:rPr>
+      </w:pPr>
+      <w:r>
+        <w:rPr>
+          <w:rFonts w:ascii="Times New Roman" w:hAnsi="Times New Roman" w:cs="Times New Roman"/>
+          <w:color w:val="000000"/>
+          <w:sz w:val="26"/>
+          <w:szCs w:val="26"/>
+        </w:rPr>
+        <w:lastRenderedPageBreak/>
         <w:t>Let y be the vector: y = [1:6]. Use the reshape command to form a new matrix z whose first column is [1, 2, 3]’, and whose second column is [4, 5, 6]’.</w:t>
       </w:r>
     </w:p>
@@ -2543,16 +2557,17 @@
         <w:rPr>
           <w:rFonts w:ascii="Times New Roman" w:hAnsi="Times New Roman" w:cs="Times New Roman"/>
           <w:color w:val="000000"/>
-          <w:sz w:val="24"/>
-          <w:szCs w:val="24"/>
-        </w:rPr>
-      </w:pPr>
-      <w:r>
-        <w:rPr>
-          <w:rFonts w:ascii="Times New Roman" w:hAnsi="Times New Roman" w:cs="Times New Roman"/>
-          <w:color w:val="000000"/>
-          <w:sz w:val="24"/>
-          <w:szCs w:val="24"/>
+          <w:sz w:val="26"/>
+          <w:szCs w:val="26"/>
+        </w:rPr>
+      </w:pPr>
+      <w:r>
+        <w:rPr>
+          <w:rFonts w:ascii="Times New Roman" w:hAnsi="Times New Roman" w:cs="Times New Roman"/>
+          <w:noProof/>
+          <w:color w:val="000000"/>
+          <w:sz w:val="26"/>
+          <w:szCs w:val="26"/>
         </w:rPr>
         <w:drawing>
           <wp:inline distT="0" distB="0" distL="0" distR="0" wp14:anchorId="0BF61E2A" wp14:editId="2193CA64">
@@ -2601,8 +2616,23 @@
         <w:rPr>
           <w:rFonts w:ascii="Times New Roman" w:hAnsi="Times New Roman" w:cs="Times New Roman"/>
           <w:color w:val="000000"/>
-          <w:sz w:val="24"/>
-          <w:szCs w:val="24"/>
+          <w:sz w:val="26"/>
+          <w:szCs w:val="26"/>
+        </w:rPr>
+      </w:pPr>
+    </w:p>
+    <w:p>
+      <w:pPr>
+        <w:autoSpaceDE w:val="0"/>
+        <w:autoSpaceDN w:val="0"/>
+        <w:adjustRightInd w:val="0"/>
+        <w:spacing w:after="0" w:line="240" w:lineRule="auto"/>
+        <w:jc w:val="both"/>
+        <w:rPr>
+          <w:rFonts w:ascii="Times New Roman" w:hAnsi="Times New Roman" w:cs="Times New Roman"/>
+          <w:color w:val="000000"/>
+          <w:sz w:val="26"/>
+          <w:szCs w:val="26"/>
         </w:rPr>
       </w:pPr>
     </w:p>
@@ -2621,16 +2651,16 @@
         <w:rPr>
           <w:rFonts w:ascii="Times New Roman" w:hAnsi="Times New Roman" w:cs="Times New Roman"/>
           <w:color w:val="000000"/>
-          <w:sz w:val="24"/>
-          <w:szCs w:val="24"/>
-        </w:rPr>
-      </w:pPr>
-      <w:r>
-        <w:rPr>
-          <w:rFonts w:ascii="Times New Roman" w:hAnsi="Times New Roman" w:cs="Times New Roman"/>
-          <w:color w:val="000000"/>
-          <w:sz w:val="24"/>
-          <w:szCs w:val="24"/>
+          <w:sz w:val="26"/>
+          <w:szCs w:val="26"/>
+        </w:rPr>
+      </w:pPr>
+      <w:r>
+        <w:rPr>
+          <w:rFonts w:ascii="Times New Roman" w:hAnsi="Times New Roman" w:cs="Times New Roman"/>
+          <w:color w:val="000000"/>
+          <w:sz w:val="26"/>
+          <w:szCs w:val="26"/>
         </w:rPr>
         <w:t>Use the min and find functions to set x to the single minimum value that occurs in A, and set r to the row it occurs in and c to the column it occurs in.</w:t>
       </w:r>
@@ -2646,16 +2676,17 @@
         <w:rPr>
           <w:rFonts w:ascii="Times New Roman" w:hAnsi="Times New Roman" w:cs="Times New Roman"/>
           <w:color w:val="000000"/>
-          <w:sz w:val="24"/>
-          <w:szCs w:val="24"/>
-        </w:rPr>
-      </w:pPr>
-      <w:r>
-        <w:rPr>
-          <w:rFonts w:ascii="Times New Roman" w:hAnsi="Times New Roman" w:cs="Times New Roman"/>
-          <w:color w:val="000000"/>
-          <w:sz w:val="24"/>
-          <w:szCs w:val="24"/>
+          <w:sz w:val="26"/>
+          <w:szCs w:val="26"/>
+        </w:rPr>
+      </w:pPr>
+      <w:r>
+        <w:rPr>
+          <w:rFonts w:ascii="Times New Roman" w:hAnsi="Times New Roman" w:cs="Times New Roman"/>
+          <w:noProof/>
+          <w:color w:val="000000"/>
+          <w:sz w:val="26"/>
+          <w:szCs w:val="26"/>
         </w:rPr>
         <w:drawing>
           <wp:inline distT="0" distB="0" distL="0" distR="0" wp14:anchorId="6411E7D3" wp14:editId="0D0C6414">
@@ -2697,6 +2728,38 @@
     <w:p>
       <w:pPr>
         <w:pStyle w:val="ListParagraph"/>
+        <w:autoSpaceDE w:val="0"/>
+        <w:autoSpaceDN w:val="0"/>
+        <w:adjustRightInd w:val="0"/>
+        <w:spacing w:after="0" w:line="240" w:lineRule="auto"/>
+        <w:jc w:val="both"/>
+        <w:rPr>
+          <w:rFonts w:ascii="Times New Roman" w:hAnsi="Times New Roman" w:cs="Times New Roman"/>
+          <w:color w:val="000000"/>
+          <w:sz w:val="26"/>
+          <w:szCs w:val="26"/>
+        </w:rPr>
+      </w:pPr>
+    </w:p>
+    <w:p>
+      <w:pPr>
+        <w:pStyle w:val="ListParagraph"/>
+        <w:autoSpaceDE w:val="0"/>
+        <w:autoSpaceDN w:val="0"/>
+        <w:adjustRightInd w:val="0"/>
+        <w:spacing w:after="0" w:line="240" w:lineRule="auto"/>
+        <w:jc w:val="both"/>
+        <w:rPr>
+          <w:rFonts w:ascii="Times New Roman" w:hAnsi="Times New Roman" w:cs="Times New Roman"/>
+          <w:color w:val="000000"/>
+          <w:sz w:val="26"/>
+          <w:szCs w:val="26"/>
+        </w:rPr>
+      </w:pPr>
+    </w:p>
+    <w:p>
+      <w:pPr>
+        <w:pStyle w:val="ListParagraph"/>
         <w:numPr>
           <w:ilvl w:val="0"/>
           <w:numId w:val="3"/>
@@ -2709,23 +2772,31 @@
         <w:rPr>
           <w:rFonts w:ascii="Times New Roman" w:hAnsi="Times New Roman" w:cs="Times New Roman"/>
           <w:color w:val="000000"/>
-          <w:sz w:val="24"/>
-          <w:szCs w:val="24"/>
-        </w:rPr>
-      </w:pPr>
-      <w:r>
-        <w:rPr>
-          <w:rFonts w:ascii="Times New Roman" w:hAnsi="Times New Roman" w:cs="Times New Roman"/>
-          <w:color w:val="000000"/>
-          <w:sz w:val="24"/>
-          <w:szCs w:val="24"/>
-        </w:rPr>
-        <w:lastRenderedPageBreak/>
+          <w:sz w:val="26"/>
+          <w:szCs w:val="26"/>
+        </w:rPr>
+      </w:pPr>
+      <w:r>
+        <w:rPr>
+          <w:rFonts w:ascii="Times New Roman" w:hAnsi="Times New Roman" w:cs="Times New Roman"/>
+          <w:color w:val="000000"/>
+          <w:sz w:val="26"/>
+          <w:szCs w:val="26"/>
+        </w:rPr>
         <w:t>Let v be the vector: v = [1 8 8 2 1 3 9 8]. Use the unique function to compute the total number of unique values that occur in v.</w:t>
       </w:r>
     </w:p>
     <w:p>
-      <w:r>
+      <w:pPr>
+        <w:rPr>
+          <w:rFonts w:ascii="Times New Roman" w:hAnsi="Times New Roman" w:cs="Times New Roman"/>
+        </w:rPr>
+      </w:pPr>
+      <w:r>
+        <w:rPr>
+          <w:rFonts w:ascii="Times New Roman" w:hAnsi="Times New Roman" w:cs="Times New Roman"/>
+          <w:noProof/>
+        </w:rPr>
         <w:drawing>
           <wp:inline distT="0" distB="0" distL="0" distR="0" wp14:anchorId="3E460FDF" wp14:editId="3EF1468E">
             <wp:extent cx="6216394" cy="606056"/>
@@ -2763,7 +2834,13 @@
         </w:drawing>
       </w:r>
     </w:p>
-    <w:p/>
+    <w:p>
+      <w:pPr>
+        <w:rPr>
+          <w:rFonts w:ascii="Times New Roman" w:hAnsi="Times New Roman" w:cs="Times New Roman"/>
+        </w:rPr>
+      </w:pPr>
+    </w:p>
     <w:p>
       <w:pPr>
         <w:autoSpaceDE w:val="0"/>
@@ -2776,6 +2853,33 @@
           <w:b/>
           <w:bCs/>
           <w:color w:val="000000"/>
+          <w:sz w:val="30"/>
+          <w:szCs w:val="30"/>
+        </w:rPr>
+      </w:pPr>
+      <w:r>
+        <w:rPr>
+          <w:rFonts w:ascii="Times New Roman" w:hAnsi="Times New Roman" w:cs="Times New Roman"/>
+          <w:b/>
+          <w:bCs/>
+          <w:color w:val="000000"/>
+          <w:sz w:val="30"/>
+          <w:szCs w:val="30"/>
+        </w:rPr>
+        <w:t>II. Programming problem: averaging images [40%]</w:t>
+      </w:r>
+    </w:p>
+    <w:p>
+      <w:pPr>
+        <w:rPr>
+          <w:rFonts w:ascii="Times New Roman" w:hAnsi="Times New Roman" w:cs="Times New Roman"/>
+        </w:rPr>
+      </w:pPr>
+    </w:p>
+    <w:p>
+      <w:pPr>
+        <w:rPr>
+          <w:rFonts w:ascii="Times New Roman" w:hAnsi="Times New Roman" w:cs="Times New Roman"/>
           <w:sz w:val="28"/>
           <w:szCs w:val="28"/>
         </w:rPr>
@@ -2783,21 +2887,1469 @@
       <w:r>
         <w:rPr>
           <w:rFonts w:ascii="Times New Roman" w:hAnsi="Times New Roman" w:cs="Times New Roman"/>
-          <w:b/>
-          <w:bCs/>
-          <w:color w:val="000000"/>
           <w:sz w:val="28"/>
           <w:szCs w:val="28"/>
         </w:rPr>
-        <w:t>II. Programming problem: averaging images [40%]</w:t>
-      </w:r>
-    </w:p>
-    <w:p>
+        <w:t>SET 1:</w:t>
+      </w:r>
+    </w:p>
+    <w:p>
+      <w:pPr>
+        <w:autoSpaceDE w:val="0"/>
+        <w:autoSpaceDN w:val="0"/>
+        <w:adjustRightInd w:val="0"/>
+        <w:spacing w:after="0" w:line="240" w:lineRule="auto"/>
+        <w:jc w:val="both"/>
+        <w:rPr>
+          <w:rFonts w:ascii="Times New Roman" w:hAnsi="Times New Roman" w:cs="Times New Roman"/>
+          <w:sz w:val="28"/>
+          <w:szCs w:val="28"/>
+        </w:rPr>
+      </w:pPr>
+      <w:r>
+        <w:rPr>
+          <w:rFonts w:ascii="Times New Roman" w:hAnsi="Times New Roman" w:cs="Times New Roman"/>
+          <w:sz w:val="28"/>
+          <w:szCs w:val="28"/>
+        </w:rPr>
+        <w:t>•</w:t>
+      </w:r>
+      <w:r>
+        <w:rPr>
+          <w:rFonts w:ascii="Times New Roman" w:hAnsi="Times New Roman" w:cs="Times New Roman"/>
+          <w:sz w:val="28"/>
+          <w:szCs w:val="28"/>
+        </w:rPr>
+        <w:t xml:space="preserve"> A</w:t>
+      </w:r>
+      <w:r>
+        <w:rPr>
+          <w:rFonts w:ascii="Times New Roman" w:hAnsi="Times New Roman" w:cs="Times New Roman"/>
+          <w:sz w:val="28"/>
+          <w:szCs w:val="28"/>
+        </w:rPr>
+        <w:t>verage image in grayscale.</w:t>
+      </w:r>
+    </w:p>
+    <w:p>
+      <w:pPr>
+        <w:autoSpaceDE w:val="0"/>
+        <w:autoSpaceDN w:val="0"/>
+        <w:adjustRightInd w:val="0"/>
+        <w:spacing w:after="0" w:line="240" w:lineRule="auto"/>
+        <w:jc w:val="both"/>
+        <w:rPr>
+          <w:rFonts w:ascii="Times New Roman" w:hAnsi="Times New Roman" w:cs="Times New Roman"/>
+          <w:sz w:val="26"/>
+          <w:szCs w:val="26"/>
+        </w:rPr>
+      </w:pPr>
+      <w:r>
+        <w:rPr>
+          <w:rFonts w:ascii="Times New Roman" w:hAnsi="Times New Roman" w:cs="Times New Roman"/>
+          <w:sz w:val="26"/>
+          <w:szCs w:val="26"/>
+        </w:rPr>
+        <w:drawing>
+          <wp:inline distT="0" distB="0" distL="0" distR="0" wp14:anchorId="11585FA6" wp14:editId="5B6B8A02">
+            <wp:extent cx="2934109" cy="2095792"/>
+            <wp:effectExtent l="0" t="0" r="0" b="0"/>
+            <wp:docPr id="5" name="Picture 5"/>
+            <wp:cNvGraphicFramePr>
+              <a:graphicFrameLocks xmlns:a="http://schemas.openxmlformats.org/drawingml/2006/main" noChangeAspect="1"/>
+            </wp:cNvGraphicFramePr>
+            <a:graphic xmlns:a="http://schemas.openxmlformats.org/drawingml/2006/main">
+              <a:graphicData uri="http://schemas.openxmlformats.org/drawingml/2006/picture">
+                <pic:pic xmlns:pic="http://schemas.openxmlformats.org/drawingml/2006/picture">
+                  <pic:nvPicPr>
+                    <pic:cNvPr id="1" name=""/>
+                    <pic:cNvPicPr/>
+                  </pic:nvPicPr>
+                  <pic:blipFill>
+                    <a:blip r:embed="rId15"/>
+                    <a:stretch>
+                      <a:fillRect/>
+                    </a:stretch>
+                  </pic:blipFill>
+                  <pic:spPr>
+                    <a:xfrm>
+                      <a:off x="0" y="0"/>
+                      <a:ext cx="2934109" cy="2095792"/>
+                    </a:xfrm>
+                    <a:prstGeom prst="rect">
+                      <a:avLst/>
+                    </a:prstGeom>
+                  </pic:spPr>
+                </pic:pic>
+              </a:graphicData>
+            </a:graphic>
+          </wp:inline>
+        </w:drawing>
+      </w:r>
+    </w:p>
+    <w:p>
+      <w:pPr>
+        <w:autoSpaceDE w:val="0"/>
+        <w:autoSpaceDN w:val="0"/>
+        <w:adjustRightInd w:val="0"/>
+        <w:spacing w:after="0" w:line="240" w:lineRule="auto"/>
+        <w:jc w:val="both"/>
+        <w:rPr>
+          <w:rFonts w:ascii="Times New Roman" w:hAnsi="Times New Roman" w:cs="Times New Roman"/>
+          <w:sz w:val="26"/>
+          <w:szCs w:val="26"/>
+        </w:rPr>
+      </w:pPr>
+    </w:p>
+    <w:p>
+      <w:pPr>
+        <w:autoSpaceDE w:val="0"/>
+        <w:autoSpaceDN w:val="0"/>
+        <w:adjustRightInd w:val="0"/>
+        <w:spacing w:after="0" w:line="240" w:lineRule="auto"/>
+        <w:jc w:val="both"/>
+        <w:rPr>
+          <w:rFonts w:ascii="Times New Roman" w:hAnsi="Times New Roman" w:cs="Times New Roman"/>
+          <w:sz w:val="26"/>
+          <w:szCs w:val="26"/>
+        </w:rPr>
+      </w:pPr>
+      <w:r>
+        <w:rPr>
+          <w:rFonts w:ascii="Times New Roman" w:hAnsi="Times New Roman" w:cs="Times New Roman"/>
+          <w:sz w:val="28"/>
+          <w:szCs w:val="28"/>
+        </w:rPr>
+        <w:t xml:space="preserve">• </w:t>
+      </w:r>
+      <w:r>
+        <w:rPr>
+          <w:rFonts w:ascii="Times New Roman" w:hAnsi="Times New Roman" w:cs="Times New Roman"/>
+          <w:sz w:val="28"/>
+          <w:szCs w:val="28"/>
+        </w:rPr>
+        <w:t>A</w:t>
+      </w:r>
+      <w:r>
+        <w:rPr>
+          <w:rFonts w:ascii="Times New Roman" w:hAnsi="Times New Roman" w:cs="Times New Roman"/>
+          <w:sz w:val="28"/>
+          <w:szCs w:val="28"/>
+        </w:rPr>
+        <w:t>verage image in color, by averaging per RGB channel.</w:t>
+      </w:r>
+    </w:p>
+    <w:p>
+      <w:pPr>
+        <w:autoSpaceDE w:val="0"/>
+        <w:autoSpaceDN w:val="0"/>
+        <w:adjustRightInd w:val="0"/>
+        <w:spacing w:after="0" w:line="240" w:lineRule="auto"/>
+        <w:jc w:val="both"/>
+        <w:rPr>
+          <w:rFonts w:ascii="Times New Roman" w:hAnsi="Times New Roman" w:cs="Times New Roman"/>
+          <w:sz w:val="26"/>
+          <w:szCs w:val="26"/>
+        </w:rPr>
+      </w:pPr>
+      <w:r>
+        <w:rPr>
+          <w:rFonts w:ascii="Times New Roman" w:hAnsi="Times New Roman" w:cs="Times New Roman"/>
+          <w:sz w:val="26"/>
+          <w:szCs w:val="26"/>
+        </w:rPr>
+        <w:t>Red Channel:</w:t>
+      </w:r>
+    </w:p>
+    <w:p>
+      <w:pPr>
+        <w:autoSpaceDE w:val="0"/>
+        <w:autoSpaceDN w:val="0"/>
+        <w:adjustRightInd w:val="0"/>
+        <w:spacing w:after="0" w:line="240" w:lineRule="auto"/>
+        <w:jc w:val="both"/>
+        <w:rPr>
+          <w:rFonts w:ascii="Times New Roman" w:hAnsi="Times New Roman" w:cs="Times New Roman"/>
+          <w:sz w:val="26"/>
+          <w:szCs w:val="26"/>
+        </w:rPr>
+      </w:pPr>
+      <w:r>
+        <w:rPr>
+          <w:rFonts w:ascii="Times New Roman" w:hAnsi="Times New Roman" w:cs="Times New Roman"/>
+          <w:sz w:val="26"/>
+          <w:szCs w:val="26"/>
+        </w:rPr>
+        <w:drawing>
+          <wp:inline distT="0" distB="0" distL="0" distR="0" wp14:anchorId="53972416" wp14:editId="685050C2">
+            <wp:extent cx="2934109" cy="2105319"/>
+            <wp:effectExtent l="0" t="0" r="0" b="9525"/>
+            <wp:docPr id="13" name="Picture 13"/>
+            <wp:cNvGraphicFramePr>
+              <a:graphicFrameLocks xmlns:a="http://schemas.openxmlformats.org/drawingml/2006/main" noChangeAspect="1"/>
+            </wp:cNvGraphicFramePr>
+            <a:graphic xmlns:a="http://schemas.openxmlformats.org/drawingml/2006/main">
+              <a:graphicData uri="http://schemas.openxmlformats.org/drawingml/2006/picture">
+                <pic:pic xmlns:pic="http://schemas.openxmlformats.org/drawingml/2006/picture">
+                  <pic:nvPicPr>
+                    <pic:cNvPr id="1" name=""/>
+                    <pic:cNvPicPr/>
+                  </pic:nvPicPr>
+                  <pic:blipFill>
+                    <a:blip r:embed="rId16"/>
+                    <a:stretch>
+                      <a:fillRect/>
+                    </a:stretch>
+                  </pic:blipFill>
+                  <pic:spPr>
+                    <a:xfrm>
+                      <a:off x="0" y="0"/>
+                      <a:ext cx="2934109" cy="2105319"/>
+                    </a:xfrm>
+                    <a:prstGeom prst="rect">
+                      <a:avLst/>
+                    </a:prstGeom>
+                  </pic:spPr>
+                </pic:pic>
+              </a:graphicData>
+            </a:graphic>
+          </wp:inline>
+        </w:drawing>
+      </w:r>
+    </w:p>
+    <w:p>
+      <w:pPr>
+        <w:autoSpaceDE w:val="0"/>
+        <w:autoSpaceDN w:val="0"/>
+        <w:adjustRightInd w:val="0"/>
+        <w:spacing w:after="0" w:line="240" w:lineRule="auto"/>
+        <w:jc w:val="both"/>
+        <w:rPr>
+          <w:rFonts w:ascii="Times New Roman" w:hAnsi="Times New Roman" w:cs="Times New Roman"/>
+          <w:sz w:val="26"/>
+          <w:szCs w:val="26"/>
+        </w:rPr>
+      </w:pPr>
+    </w:p>
+    <w:p>
+      <w:pPr>
+        <w:autoSpaceDE w:val="0"/>
+        <w:autoSpaceDN w:val="0"/>
+        <w:adjustRightInd w:val="0"/>
+        <w:spacing w:after="0" w:line="240" w:lineRule="auto"/>
+        <w:jc w:val="both"/>
+        <w:rPr>
+          <w:rFonts w:ascii="Times New Roman" w:hAnsi="Times New Roman" w:cs="Times New Roman"/>
+          <w:sz w:val="26"/>
+          <w:szCs w:val="26"/>
+        </w:rPr>
+      </w:pPr>
+      <w:r>
+        <w:rPr>
+          <w:rFonts w:ascii="Times New Roman" w:hAnsi="Times New Roman" w:cs="Times New Roman"/>
+          <w:sz w:val="26"/>
+          <w:szCs w:val="26"/>
+        </w:rPr>
+        <w:t>Green Channel:</w:t>
+      </w:r>
+    </w:p>
+    <w:p>
+      <w:pPr>
+        <w:autoSpaceDE w:val="0"/>
+        <w:autoSpaceDN w:val="0"/>
+        <w:adjustRightInd w:val="0"/>
+        <w:spacing w:after="0" w:line="240" w:lineRule="auto"/>
+        <w:jc w:val="both"/>
+        <w:rPr>
+          <w:rFonts w:ascii="Times New Roman" w:hAnsi="Times New Roman" w:cs="Times New Roman"/>
+          <w:sz w:val="26"/>
+          <w:szCs w:val="26"/>
+        </w:rPr>
+      </w:pPr>
+      <w:r>
+        <w:rPr>
+          <w:rFonts w:ascii="Times New Roman" w:hAnsi="Times New Roman" w:cs="Times New Roman"/>
+          <w:sz w:val="26"/>
+          <w:szCs w:val="26"/>
+        </w:rPr>
+        <w:drawing>
+          <wp:inline distT="0" distB="0" distL="0" distR="0" wp14:anchorId="37FC034B" wp14:editId="5A17217F">
+            <wp:extent cx="2886478" cy="2038635"/>
+            <wp:effectExtent l="0" t="0" r="0" b="0"/>
+            <wp:docPr id="15" name="Picture 15"/>
+            <wp:cNvGraphicFramePr>
+              <a:graphicFrameLocks xmlns:a="http://schemas.openxmlformats.org/drawingml/2006/main" noChangeAspect="1"/>
+            </wp:cNvGraphicFramePr>
+            <a:graphic xmlns:a="http://schemas.openxmlformats.org/drawingml/2006/main">
+              <a:graphicData uri="http://schemas.openxmlformats.org/drawingml/2006/picture">
+                <pic:pic xmlns:pic="http://schemas.openxmlformats.org/drawingml/2006/picture">
+                  <pic:nvPicPr>
+                    <pic:cNvPr id="1" name=""/>
+                    <pic:cNvPicPr/>
+                  </pic:nvPicPr>
+                  <pic:blipFill>
+                    <a:blip r:embed="rId17"/>
+                    <a:stretch>
+                      <a:fillRect/>
+                    </a:stretch>
+                  </pic:blipFill>
+                  <pic:spPr>
+                    <a:xfrm>
+                      <a:off x="0" y="0"/>
+                      <a:ext cx="2886478" cy="2038635"/>
+                    </a:xfrm>
+                    <a:prstGeom prst="rect">
+                      <a:avLst/>
+                    </a:prstGeom>
+                  </pic:spPr>
+                </pic:pic>
+              </a:graphicData>
+            </a:graphic>
+          </wp:inline>
+        </w:drawing>
+      </w:r>
+    </w:p>
+    <w:p>
+      <w:pPr>
+        <w:autoSpaceDE w:val="0"/>
+        <w:autoSpaceDN w:val="0"/>
+        <w:adjustRightInd w:val="0"/>
+        <w:spacing w:after="0" w:line="240" w:lineRule="auto"/>
+        <w:jc w:val="both"/>
+        <w:rPr>
+          <w:rFonts w:ascii="Times New Roman" w:hAnsi="Times New Roman" w:cs="Times New Roman"/>
+          <w:sz w:val="26"/>
+          <w:szCs w:val="26"/>
+        </w:rPr>
+      </w:pPr>
+    </w:p>
+    <w:p>
+      <w:pPr>
+        <w:autoSpaceDE w:val="0"/>
+        <w:autoSpaceDN w:val="0"/>
+        <w:adjustRightInd w:val="0"/>
+        <w:spacing w:after="0" w:line="240" w:lineRule="auto"/>
+        <w:jc w:val="both"/>
+        <w:rPr>
+          <w:rFonts w:ascii="Times New Roman" w:hAnsi="Times New Roman" w:cs="Times New Roman"/>
+          <w:sz w:val="26"/>
+          <w:szCs w:val="26"/>
+        </w:rPr>
+      </w:pPr>
+      <w:r>
+        <w:rPr>
+          <w:rFonts w:ascii="Times New Roman" w:hAnsi="Times New Roman" w:cs="Times New Roman"/>
+          <w:sz w:val="26"/>
+          <w:szCs w:val="26"/>
+        </w:rPr>
+        <w:t>Blue Channel:</w:t>
+      </w:r>
+    </w:p>
+    <w:p>
+      <w:pPr>
+        <w:autoSpaceDE w:val="0"/>
+        <w:autoSpaceDN w:val="0"/>
+        <w:adjustRightInd w:val="0"/>
+        <w:spacing w:after="0" w:line="240" w:lineRule="auto"/>
+        <w:jc w:val="both"/>
+        <w:rPr>
+          <w:rFonts w:ascii="Times New Roman" w:hAnsi="Times New Roman" w:cs="Times New Roman"/>
+          <w:sz w:val="26"/>
+          <w:szCs w:val="26"/>
+        </w:rPr>
+      </w:pPr>
+      <w:r>
+        <w:rPr>
+          <w:rFonts w:ascii="Times New Roman" w:hAnsi="Times New Roman" w:cs="Times New Roman"/>
+          <w:sz w:val="26"/>
+          <w:szCs w:val="26"/>
+        </w:rPr>
+        <w:drawing>
+          <wp:inline distT="0" distB="0" distL="0" distR="0" wp14:anchorId="2E29E809" wp14:editId="18B764DC">
+            <wp:extent cx="2915057" cy="2086266"/>
+            <wp:effectExtent l="0" t="0" r="0" b="9525"/>
+            <wp:docPr id="14" name="Picture 14"/>
+            <wp:cNvGraphicFramePr>
+              <a:graphicFrameLocks xmlns:a="http://schemas.openxmlformats.org/drawingml/2006/main" noChangeAspect="1"/>
+            </wp:cNvGraphicFramePr>
+            <a:graphic xmlns:a="http://schemas.openxmlformats.org/drawingml/2006/main">
+              <a:graphicData uri="http://schemas.openxmlformats.org/drawingml/2006/picture">
+                <pic:pic xmlns:pic="http://schemas.openxmlformats.org/drawingml/2006/picture">
+                  <pic:nvPicPr>
+                    <pic:cNvPr id="1" name=""/>
+                    <pic:cNvPicPr/>
+                  </pic:nvPicPr>
+                  <pic:blipFill>
+                    <a:blip r:embed="rId18"/>
+                    <a:stretch>
+                      <a:fillRect/>
+                    </a:stretch>
+                  </pic:blipFill>
+                  <pic:spPr>
+                    <a:xfrm>
+                      <a:off x="0" y="0"/>
+                      <a:ext cx="2915057" cy="2086266"/>
+                    </a:xfrm>
+                    <a:prstGeom prst="rect">
+                      <a:avLst/>
+                    </a:prstGeom>
+                  </pic:spPr>
+                </pic:pic>
+              </a:graphicData>
+            </a:graphic>
+          </wp:inline>
+        </w:drawing>
+      </w:r>
+    </w:p>
+    <w:p>
+      <w:pPr>
+        <w:autoSpaceDE w:val="0"/>
+        <w:autoSpaceDN w:val="0"/>
+        <w:adjustRightInd w:val="0"/>
+        <w:spacing w:after="0" w:line="240" w:lineRule="auto"/>
+        <w:jc w:val="both"/>
+        <w:rPr>
+          <w:rFonts w:ascii="Times New Roman" w:hAnsi="Times New Roman" w:cs="Times New Roman"/>
+          <w:sz w:val="26"/>
+          <w:szCs w:val="26"/>
+        </w:rPr>
+      </w:pPr>
+    </w:p>
+    <w:p>
+      <w:pPr>
+        <w:autoSpaceDE w:val="0"/>
+        <w:autoSpaceDN w:val="0"/>
+        <w:adjustRightInd w:val="0"/>
+        <w:spacing w:after="0" w:line="240" w:lineRule="auto"/>
+        <w:jc w:val="both"/>
+        <w:rPr>
+          <w:rFonts w:ascii="Times New Roman" w:hAnsi="Times New Roman" w:cs="Times New Roman"/>
+          <w:sz w:val="26"/>
+          <w:szCs w:val="26"/>
+        </w:rPr>
+      </w:pPr>
+    </w:p>
+    <w:p>
+      <w:pPr>
+        <w:autoSpaceDE w:val="0"/>
+        <w:autoSpaceDN w:val="0"/>
+        <w:adjustRightInd w:val="0"/>
+        <w:spacing w:after="0" w:line="240" w:lineRule="auto"/>
+        <w:jc w:val="both"/>
+        <w:rPr>
+          <w:rFonts w:ascii="Times New Roman" w:hAnsi="Times New Roman" w:cs="Times New Roman"/>
+          <w:sz w:val="26"/>
+          <w:szCs w:val="26"/>
+        </w:rPr>
+      </w:pPr>
+    </w:p>
+    <w:p>
+      <w:pPr>
+        <w:autoSpaceDE w:val="0"/>
+        <w:autoSpaceDN w:val="0"/>
+        <w:adjustRightInd w:val="0"/>
+        <w:spacing w:after="0" w:line="240" w:lineRule="auto"/>
+        <w:jc w:val="both"/>
+        <w:rPr>
+          <w:rFonts w:ascii="Times New Roman" w:hAnsi="Times New Roman" w:cs="Times New Roman"/>
+          <w:sz w:val="26"/>
+          <w:szCs w:val="26"/>
+        </w:rPr>
+      </w:pPr>
+      <w:r>
+        <w:rPr>
+          <w:rFonts w:ascii="Times New Roman" w:hAnsi="Times New Roman" w:cs="Times New Roman"/>
+          <w:sz w:val="26"/>
+          <w:szCs w:val="26"/>
+        </w:rPr>
+        <w:lastRenderedPageBreak/>
+        <w:t xml:space="preserve">• </w:t>
+      </w:r>
+      <w:r>
+        <w:rPr>
+          <w:rFonts w:ascii="Times New Roman" w:hAnsi="Times New Roman" w:cs="Times New Roman"/>
+          <w:sz w:val="26"/>
+          <w:szCs w:val="26"/>
+        </w:rPr>
+        <w:t>M</w:t>
+      </w:r>
+      <w:r>
+        <w:rPr>
+          <w:rFonts w:ascii="Times New Roman" w:hAnsi="Times New Roman" w:cs="Times New Roman"/>
+          <w:sz w:val="26"/>
+          <w:szCs w:val="26"/>
+        </w:rPr>
+        <w:t>atrix holding the grayscale images’ standard deviation at each pixel</w:t>
+      </w:r>
+      <w:r>
+        <w:rPr>
+          <w:rFonts w:ascii="Times New Roman" w:hAnsi="Times New Roman" w:cs="Times New Roman"/>
+          <w:sz w:val="26"/>
+          <w:szCs w:val="26"/>
+        </w:rPr>
+        <w:t>.</w:t>
+      </w:r>
+    </w:p>
+    <w:p>
+      <w:pPr>
+        <w:rPr>
+          <w:rFonts w:ascii="Times New Roman" w:hAnsi="Times New Roman" w:cs="Times New Roman"/>
+        </w:rPr>
+      </w:pPr>
+      <w:r>
+        <w:rPr>
+          <w:rFonts w:ascii="Times New Roman" w:hAnsi="Times New Roman" w:cs="Times New Roman"/>
+        </w:rPr>
+        <w:drawing>
+          <wp:inline distT="0" distB="0" distL="0" distR="0" wp14:anchorId="085D4773" wp14:editId="7D8ABE5F">
+            <wp:extent cx="2924583" cy="2076740"/>
+            <wp:effectExtent l="0" t="0" r="9525" b="0"/>
+            <wp:docPr id="12" name="Picture 12"/>
+            <wp:cNvGraphicFramePr>
+              <a:graphicFrameLocks xmlns:a="http://schemas.openxmlformats.org/drawingml/2006/main" noChangeAspect="1"/>
+            </wp:cNvGraphicFramePr>
+            <a:graphic xmlns:a="http://schemas.openxmlformats.org/drawingml/2006/main">
+              <a:graphicData uri="http://schemas.openxmlformats.org/drawingml/2006/picture">
+                <pic:pic xmlns:pic="http://schemas.openxmlformats.org/drawingml/2006/picture">
+                  <pic:nvPicPr>
+                    <pic:cNvPr id="1" name=""/>
+                    <pic:cNvPicPr/>
+                  </pic:nvPicPr>
+                  <pic:blipFill>
+                    <a:blip r:embed="rId19"/>
+                    <a:stretch>
+                      <a:fillRect/>
+                    </a:stretch>
+                  </pic:blipFill>
+                  <pic:spPr>
+                    <a:xfrm>
+                      <a:off x="0" y="0"/>
+                      <a:ext cx="2924583" cy="2076740"/>
+                    </a:xfrm>
+                    <a:prstGeom prst="rect">
+                      <a:avLst/>
+                    </a:prstGeom>
+                  </pic:spPr>
+                </pic:pic>
+              </a:graphicData>
+            </a:graphic>
+          </wp:inline>
+        </w:drawing>
+      </w:r>
+    </w:p>
+    <w:p>
+      <w:pPr>
+        <w:rPr>
+          <w:rFonts w:ascii="Times New Roman" w:hAnsi="Times New Roman" w:cs="Times New Roman"/>
+          <w:sz w:val="28"/>
+          <w:szCs w:val="28"/>
+        </w:rPr>
+      </w:pPr>
+    </w:p>
+    <w:p>
+      <w:pPr>
+        <w:rPr>
+          <w:rFonts w:ascii="Times New Roman" w:hAnsi="Times New Roman" w:cs="Times New Roman"/>
+          <w:sz w:val="28"/>
+          <w:szCs w:val="28"/>
+        </w:rPr>
+      </w:pPr>
+      <w:r>
+        <w:rPr>
+          <w:rFonts w:ascii="Times New Roman" w:hAnsi="Times New Roman" w:cs="Times New Roman"/>
+          <w:sz w:val="28"/>
+          <w:szCs w:val="28"/>
+        </w:rPr>
+        <w:t xml:space="preserve">SET </w:t>
+      </w:r>
+      <w:r>
+        <w:rPr>
+          <w:rFonts w:ascii="Times New Roman" w:hAnsi="Times New Roman" w:cs="Times New Roman"/>
+          <w:sz w:val="28"/>
+          <w:szCs w:val="28"/>
+        </w:rPr>
+        <w:t>2</w:t>
+      </w:r>
+      <w:r>
+        <w:rPr>
+          <w:rFonts w:ascii="Times New Roman" w:hAnsi="Times New Roman" w:cs="Times New Roman"/>
+          <w:sz w:val="28"/>
+          <w:szCs w:val="28"/>
+        </w:rPr>
+        <w:t>:</w:t>
+      </w:r>
+    </w:p>
+    <w:p>
+      <w:pPr>
+        <w:autoSpaceDE w:val="0"/>
+        <w:autoSpaceDN w:val="0"/>
+        <w:adjustRightInd w:val="0"/>
+        <w:spacing w:after="0" w:line="240" w:lineRule="auto"/>
+        <w:jc w:val="both"/>
+        <w:rPr>
+          <w:rFonts w:ascii="Times New Roman" w:hAnsi="Times New Roman" w:cs="Times New Roman"/>
+          <w:sz w:val="26"/>
+          <w:szCs w:val="26"/>
+        </w:rPr>
+      </w:pPr>
+      <w:r>
+        <w:rPr>
+          <w:rFonts w:ascii="Times New Roman" w:hAnsi="Times New Roman" w:cs="Times New Roman"/>
+          <w:sz w:val="24"/>
+          <w:szCs w:val="24"/>
+        </w:rPr>
+        <w:t xml:space="preserve">• </w:t>
+      </w:r>
+      <w:r>
+        <w:rPr>
+          <w:rFonts w:ascii="Times New Roman" w:hAnsi="Times New Roman" w:cs="Times New Roman"/>
+          <w:sz w:val="26"/>
+          <w:szCs w:val="26"/>
+        </w:rPr>
+        <w:t>Average image in grayscale.</w:t>
+      </w:r>
+    </w:p>
+    <w:p>
+      <w:pPr>
+        <w:autoSpaceDE w:val="0"/>
+        <w:autoSpaceDN w:val="0"/>
+        <w:adjustRightInd w:val="0"/>
+        <w:spacing w:after="0" w:line="240" w:lineRule="auto"/>
+        <w:jc w:val="both"/>
+        <w:rPr>
+          <w:rFonts w:ascii="Times New Roman" w:hAnsi="Times New Roman" w:cs="Times New Roman"/>
+          <w:sz w:val="26"/>
+          <w:szCs w:val="26"/>
+        </w:rPr>
+      </w:pPr>
+      <w:r>
+        <w:rPr>
+          <w:rFonts w:ascii="Times New Roman" w:hAnsi="Times New Roman" w:cs="Times New Roman"/>
+          <w:sz w:val="26"/>
+          <w:szCs w:val="26"/>
+        </w:rPr>
+        <w:drawing>
+          <wp:inline distT="0" distB="0" distL="0" distR="0" wp14:anchorId="275D2AE1" wp14:editId="3C42C7BD">
+            <wp:extent cx="3905795" cy="1667108"/>
+            <wp:effectExtent l="0" t="0" r="0" b="9525"/>
+            <wp:docPr id="16" name="Picture 16"/>
+            <wp:cNvGraphicFramePr>
+              <a:graphicFrameLocks xmlns:a="http://schemas.openxmlformats.org/drawingml/2006/main" noChangeAspect="1"/>
+            </wp:cNvGraphicFramePr>
+            <a:graphic xmlns:a="http://schemas.openxmlformats.org/drawingml/2006/main">
+              <a:graphicData uri="http://schemas.openxmlformats.org/drawingml/2006/picture">
+                <pic:pic xmlns:pic="http://schemas.openxmlformats.org/drawingml/2006/picture">
+                  <pic:nvPicPr>
+                    <pic:cNvPr id="1" name=""/>
+                    <pic:cNvPicPr/>
+                  </pic:nvPicPr>
+                  <pic:blipFill>
+                    <a:blip r:embed="rId20"/>
+                    <a:stretch>
+                      <a:fillRect/>
+                    </a:stretch>
+                  </pic:blipFill>
+                  <pic:spPr>
+                    <a:xfrm>
+                      <a:off x="0" y="0"/>
+                      <a:ext cx="3905795" cy="1667108"/>
+                    </a:xfrm>
+                    <a:prstGeom prst="rect">
+                      <a:avLst/>
+                    </a:prstGeom>
+                  </pic:spPr>
+                </pic:pic>
+              </a:graphicData>
+            </a:graphic>
+          </wp:inline>
+        </w:drawing>
+      </w:r>
+    </w:p>
+    <w:p>
+      <w:pPr>
+        <w:autoSpaceDE w:val="0"/>
+        <w:autoSpaceDN w:val="0"/>
+        <w:adjustRightInd w:val="0"/>
+        <w:spacing w:after="0" w:line="240" w:lineRule="auto"/>
+        <w:jc w:val="both"/>
+        <w:rPr>
+          <w:rFonts w:ascii="Times New Roman" w:hAnsi="Times New Roman" w:cs="Times New Roman"/>
+          <w:sz w:val="26"/>
+          <w:szCs w:val="26"/>
+        </w:rPr>
+      </w:pPr>
+    </w:p>
+    <w:p>
+      <w:pPr>
+        <w:autoSpaceDE w:val="0"/>
+        <w:autoSpaceDN w:val="0"/>
+        <w:adjustRightInd w:val="0"/>
+        <w:spacing w:after="0" w:line="240" w:lineRule="auto"/>
+        <w:jc w:val="both"/>
+        <w:rPr>
+          <w:rFonts w:ascii="Times New Roman" w:hAnsi="Times New Roman" w:cs="Times New Roman"/>
+          <w:sz w:val="26"/>
+          <w:szCs w:val="26"/>
+        </w:rPr>
+      </w:pPr>
+    </w:p>
+    <w:p>
+      <w:pPr>
+        <w:autoSpaceDE w:val="0"/>
+        <w:autoSpaceDN w:val="0"/>
+        <w:adjustRightInd w:val="0"/>
+        <w:spacing w:after="0" w:line="240" w:lineRule="auto"/>
+        <w:jc w:val="both"/>
+        <w:rPr>
+          <w:rFonts w:ascii="Times New Roman" w:hAnsi="Times New Roman" w:cs="Times New Roman"/>
+          <w:sz w:val="26"/>
+          <w:szCs w:val="26"/>
+        </w:rPr>
+      </w:pPr>
+      <w:r>
+        <w:rPr>
+          <w:rFonts w:ascii="Times New Roman" w:hAnsi="Times New Roman" w:cs="Times New Roman"/>
+          <w:sz w:val="26"/>
+          <w:szCs w:val="26"/>
+        </w:rPr>
+        <w:t>• Average image in color, by averaging per RGB channel.</w:t>
+      </w:r>
+    </w:p>
+    <w:p>
+      <w:pPr>
+        <w:autoSpaceDE w:val="0"/>
+        <w:autoSpaceDN w:val="0"/>
+        <w:adjustRightInd w:val="0"/>
+        <w:spacing w:after="0" w:line="240" w:lineRule="auto"/>
+        <w:jc w:val="both"/>
+        <w:rPr>
+          <w:rFonts w:ascii="Times New Roman" w:hAnsi="Times New Roman" w:cs="Times New Roman"/>
+          <w:sz w:val="26"/>
+          <w:szCs w:val="26"/>
+        </w:rPr>
+      </w:pPr>
+      <w:r>
+        <w:rPr>
+          <w:rFonts w:ascii="Times New Roman" w:hAnsi="Times New Roman" w:cs="Times New Roman"/>
+          <w:sz w:val="26"/>
+          <w:szCs w:val="26"/>
+        </w:rPr>
+        <w:t>Red Channel:</w:t>
+      </w:r>
+    </w:p>
+    <w:p>
+      <w:pPr>
+        <w:autoSpaceDE w:val="0"/>
+        <w:autoSpaceDN w:val="0"/>
+        <w:adjustRightInd w:val="0"/>
+        <w:spacing w:after="0" w:line="240" w:lineRule="auto"/>
+        <w:jc w:val="both"/>
+        <w:rPr>
+          <w:rFonts w:ascii="Times New Roman" w:hAnsi="Times New Roman" w:cs="Times New Roman"/>
+          <w:sz w:val="26"/>
+          <w:szCs w:val="26"/>
+        </w:rPr>
+      </w:pPr>
+      <w:r>
+        <w:rPr>
+          <w:rFonts w:ascii="Times New Roman" w:hAnsi="Times New Roman" w:cs="Times New Roman"/>
+          <w:sz w:val="26"/>
+          <w:szCs w:val="26"/>
+        </w:rPr>
+        <w:drawing>
+          <wp:inline distT="0" distB="0" distL="0" distR="0" wp14:anchorId="7E8EBE78" wp14:editId="452E0A7D">
+            <wp:extent cx="3839111" cy="1590897"/>
+            <wp:effectExtent l="0" t="0" r="9525" b="9525"/>
+            <wp:docPr id="17" name="Picture 17"/>
+            <wp:cNvGraphicFramePr>
+              <a:graphicFrameLocks xmlns:a="http://schemas.openxmlformats.org/drawingml/2006/main" noChangeAspect="1"/>
+            </wp:cNvGraphicFramePr>
+            <a:graphic xmlns:a="http://schemas.openxmlformats.org/drawingml/2006/main">
+              <a:graphicData uri="http://schemas.openxmlformats.org/drawingml/2006/picture">
+                <pic:pic xmlns:pic="http://schemas.openxmlformats.org/drawingml/2006/picture">
+                  <pic:nvPicPr>
+                    <pic:cNvPr id="1" name=""/>
+                    <pic:cNvPicPr/>
+                  </pic:nvPicPr>
+                  <pic:blipFill>
+                    <a:blip r:embed="rId21"/>
+                    <a:stretch>
+                      <a:fillRect/>
+                    </a:stretch>
+                  </pic:blipFill>
+                  <pic:spPr>
+                    <a:xfrm>
+                      <a:off x="0" y="0"/>
+                      <a:ext cx="3839111" cy="1590897"/>
+                    </a:xfrm>
+                    <a:prstGeom prst="rect">
+                      <a:avLst/>
+                    </a:prstGeom>
+                  </pic:spPr>
+                </pic:pic>
+              </a:graphicData>
+            </a:graphic>
+          </wp:inline>
+        </w:drawing>
+      </w:r>
+    </w:p>
+    <w:p>
+      <w:pPr>
+        <w:autoSpaceDE w:val="0"/>
+        <w:autoSpaceDN w:val="0"/>
+        <w:adjustRightInd w:val="0"/>
+        <w:spacing w:after="0" w:line="240" w:lineRule="auto"/>
+        <w:jc w:val="both"/>
+        <w:rPr>
+          <w:rFonts w:ascii="Times New Roman" w:hAnsi="Times New Roman" w:cs="Times New Roman"/>
+          <w:sz w:val="26"/>
+          <w:szCs w:val="26"/>
+        </w:rPr>
+      </w:pPr>
+    </w:p>
+    <w:p>
+      <w:pPr>
+        <w:autoSpaceDE w:val="0"/>
+        <w:autoSpaceDN w:val="0"/>
+        <w:adjustRightInd w:val="0"/>
+        <w:spacing w:after="0" w:line="240" w:lineRule="auto"/>
+        <w:jc w:val="both"/>
+        <w:rPr>
+          <w:rFonts w:ascii="Times New Roman" w:hAnsi="Times New Roman" w:cs="Times New Roman"/>
+          <w:sz w:val="26"/>
+          <w:szCs w:val="26"/>
+        </w:rPr>
+      </w:pPr>
+    </w:p>
+    <w:p>
+      <w:pPr>
+        <w:autoSpaceDE w:val="0"/>
+        <w:autoSpaceDN w:val="0"/>
+        <w:adjustRightInd w:val="0"/>
+        <w:spacing w:after="0" w:line="240" w:lineRule="auto"/>
+        <w:jc w:val="both"/>
+        <w:rPr>
+          <w:rFonts w:ascii="Times New Roman" w:hAnsi="Times New Roman" w:cs="Times New Roman"/>
+          <w:sz w:val="26"/>
+          <w:szCs w:val="26"/>
+        </w:rPr>
+      </w:pPr>
+    </w:p>
+    <w:p>
+      <w:pPr>
+        <w:autoSpaceDE w:val="0"/>
+        <w:autoSpaceDN w:val="0"/>
+        <w:adjustRightInd w:val="0"/>
+        <w:spacing w:after="0" w:line="240" w:lineRule="auto"/>
+        <w:jc w:val="both"/>
+        <w:rPr>
+          <w:rFonts w:ascii="Times New Roman" w:hAnsi="Times New Roman" w:cs="Times New Roman"/>
+          <w:sz w:val="26"/>
+          <w:szCs w:val="26"/>
+        </w:rPr>
+      </w:pPr>
+    </w:p>
+    <w:p>
+      <w:pPr>
+        <w:autoSpaceDE w:val="0"/>
+        <w:autoSpaceDN w:val="0"/>
+        <w:adjustRightInd w:val="0"/>
+        <w:spacing w:after="0" w:line="240" w:lineRule="auto"/>
+        <w:jc w:val="both"/>
+        <w:rPr>
+          <w:rFonts w:ascii="Times New Roman" w:hAnsi="Times New Roman" w:cs="Times New Roman"/>
+          <w:sz w:val="26"/>
+          <w:szCs w:val="26"/>
+        </w:rPr>
+      </w:pPr>
+      <w:r>
+        <w:rPr>
+          <w:rFonts w:ascii="Times New Roman" w:hAnsi="Times New Roman" w:cs="Times New Roman"/>
+          <w:sz w:val="26"/>
+          <w:szCs w:val="26"/>
+        </w:rPr>
+        <w:lastRenderedPageBreak/>
+        <w:t>Green</w:t>
+      </w:r>
+      <w:r>
+        <w:rPr>
+          <w:rFonts w:ascii="Times New Roman" w:hAnsi="Times New Roman" w:cs="Times New Roman"/>
+          <w:sz w:val="26"/>
+          <w:szCs w:val="26"/>
+        </w:rPr>
+        <w:t xml:space="preserve"> Channel:</w:t>
+      </w:r>
+    </w:p>
+    <w:p>
+      <w:pPr>
+        <w:autoSpaceDE w:val="0"/>
+        <w:autoSpaceDN w:val="0"/>
+        <w:adjustRightInd w:val="0"/>
+        <w:spacing w:after="0" w:line="240" w:lineRule="auto"/>
+        <w:jc w:val="both"/>
+        <w:rPr>
+          <w:rFonts w:ascii="Times New Roman" w:hAnsi="Times New Roman" w:cs="Times New Roman"/>
+          <w:sz w:val="26"/>
+          <w:szCs w:val="26"/>
+        </w:rPr>
+      </w:pPr>
+      <w:r>
+        <w:rPr>
+          <w:rFonts w:ascii="Times New Roman" w:hAnsi="Times New Roman" w:cs="Times New Roman"/>
+          <w:sz w:val="26"/>
+          <w:szCs w:val="26"/>
+        </w:rPr>
+        <w:drawing>
+          <wp:inline distT="0" distB="0" distL="0" distR="0" wp14:anchorId="02BEEAD0" wp14:editId="7142D280">
+            <wp:extent cx="3810532" cy="1581371"/>
+            <wp:effectExtent l="0" t="0" r="0" b="0"/>
+            <wp:docPr id="18" name="Picture 18"/>
+            <wp:cNvGraphicFramePr>
+              <a:graphicFrameLocks xmlns:a="http://schemas.openxmlformats.org/drawingml/2006/main" noChangeAspect="1"/>
+            </wp:cNvGraphicFramePr>
+            <a:graphic xmlns:a="http://schemas.openxmlformats.org/drawingml/2006/main">
+              <a:graphicData uri="http://schemas.openxmlformats.org/drawingml/2006/picture">
+                <pic:pic xmlns:pic="http://schemas.openxmlformats.org/drawingml/2006/picture">
+                  <pic:nvPicPr>
+                    <pic:cNvPr id="1" name=""/>
+                    <pic:cNvPicPr/>
+                  </pic:nvPicPr>
+                  <pic:blipFill>
+                    <a:blip r:embed="rId22"/>
+                    <a:stretch>
+                      <a:fillRect/>
+                    </a:stretch>
+                  </pic:blipFill>
+                  <pic:spPr>
+                    <a:xfrm>
+                      <a:off x="0" y="0"/>
+                      <a:ext cx="3810532" cy="1581371"/>
+                    </a:xfrm>
+                    <a:prstGeom prst="rect">
+                      <a:avLst/>
+                    </a:prstGeom>
+                  </pic:spPr>
+                </pic:pic>
+              </a:graphicData>
+            </a:graphic>
+          </wp:inline>
+        </w:drawing>
+      </w:r>
+    </w:p>
+    <w:p>
+      <w:pPr>
+        <w:autoSpaceDE w:val="0"/>
+        <w:autoSpaceDN w:val="0"/>
+        <w:adjustRightInd w:val="0"/>
+        <w:spacing w:after="0" w:line="240" w:lineRule="auto"/>
+        <w:jc w:val="both"/>
+        <w:rPr>
+          <w:rFonts w:ascii="Times New Roman" w:hAnsi="Times New Roman" w:cs="Times New Roman"/>
+          <w:sz w:val="26"/>
+          <w:szCs w:val="26"/>
+        </w:rPr>
+      </w:pPr>
+    </w:p>
+    <w:p>
+      <w:pPr>
+        <w:autoSpaceDE w:val="0"/>
+        <w:autoSpaceDN w:val="0"/>
+        <w:adjustRightInd w:val="0"/>
+        <w:spacing w:after="0" w:line="240" w:lineRule="auto"/>
+        <w:jc w:val="both"/>
+        <w:rPr>
+          <w:rFonts w:ascii="Times New Roman" w:hAnsi="Times New Roman" w:cs="Times New Roman"/>
+          <w:sz w:val="26"/>
+          <w:szCs w:val="26"/>
+        </w:rPr>
+      </w:pPr>
+      <w:r>
+        <w:rPr>
+          <w:rFonts w:ascii="Times New Roman" w:hAnsi="Times New Roman" w:cs="Times New Roman"/>
+          <w:sz w:val="26"/>
+          <w:szCs w:val="26"/>
+        </w:rPr>
+        <w:t>Blue</w:t>
+      </w:r>
+      <w:r>
+        <w:rPr>
+          <w:rFonts w:ascii="Times New Roman" w:hAnsi="Times New Roman" w:cs="Times New Roman"/>
+          <w:sz w:val="26"/>
+          <w:szCs w:val="26"/>
+        </w:rPr>
+        <w:t xml:space="preserve"> Channel:</w:t>
+      </w:r>
+    </w:p>
+    <w:p>
+      <w:pPr>
+        <w:autoSpaceDE w:val="0"/>
+        <w:autoSpaceDN w:val="0"/>
+        <w:adjustRightInd w:val="0"/>
+        <w:spacing w:after="0" w:line="240" w:lineRule="auto"/>
+        <w:jc w:val="both"/>
+        <w:rPr>
+          <w:rFonts w:ascii="Times New Roman" w:hAnsi="Times New Roman" w:cs="Times New Roman"/>
+          <w:sz w:val="26"/>
+          <w:szCs w:val="26"/>
+        </w:rPr>
+      </w:pPr>
+      <w:r>
+        <w:rPr>
+          <w:rFonts w:ascii="Times New Roman" w:hAnsi="Times New Roman" w:cs="Times New Roman"/>
+          <w:sz w:val="26"/>
+          <w:szCs w:val="26"/>
+        </w:rPr>
+        <w:drawing>
+          <wp:inline distT="0" distB="0" distL="0" distR="0" wp14:anchorId="3E2AEE0A" wp14:editId="0FFAC489">
+            <wp:extent cx="3858163" cy="1629002"/>
+            <wp:effectExtent l="0" t="0" r="9525" b="9525"/>
+            <wp:docPr id="19" name="Picture 19"/>
+            <wp:cNvGraphicFramePr>
+              <a:graphicFrameLocks xmlns:a="http://schemas.openxmlformats.org/drawingml/2006/main" noChangeAspect="1"/>
+            </wp:cNvGraphicFramePr>
+            <a:graphic xmlns:a="http://schemas.openxmlformats.org/drawingml/2006/main">
+              <a:graphicData uri="http://schemas.openxmlformats.org/drawingml/2006/picture">
+                <pic:pic xmlns:pic="http://schemas.openxmlformats.org/drawingml/2006/picture">
+                  <pic:nvPicPr>
+                    <pic:cNvPr id="1" name=""/>
+                    <pic:cNvPicPr/>
+                  </pic:nvPicPr>
+                  <pic:blipFill>
+                    <a:blip r:embed="rId23"/>
+                    <a:stretch>
+                      <a:fillRect/>
+                    </a:stretch>
+                  </pic:blipFill>
+                  <pic:spPr>
+                    <a:xfrm>
+                      <a:off x="0" y="0"/>
+                      <a:ext cx="3858163" cy="1629002"/>
+                    </a:xfrm>
+                    <a:prstGeom prst="rect">
+                      <a:avLst/>
+                    </a:prstGeom>
+                  </pic:spPr>
+                </pic:pic>
+              </a:graphicData>
+            </a:graphic>
+          </wp:inline>
+        </w:drawing>
+      </w:r>
+    </w:p>
+    <w:p>
+      <w:pPr>
+        <w:autoSpaceDE w:val="0"/>
+        <w:autoSpaceDN w:val="0"/>
+        <w:adjustRightInd w:val="0"/>
+        <w:spacing w:after="0" w:line="240" w:lineRule="auto"/>
+        <w:jc w:val="both"/>
+        <w:rPr>
+          <w:rFonts w:ascii="Times New Roman" w:hAnsi="Times New Roman" w:cs="Times New Roman"/>
+          <w:sz w:val="26"/>
+          <w:szCs w:val="26"/>
+        </w:rPr>
+      </w:pPr>
+    </w:p>
+    <w:p>
+      <w:pPr>
+        <w:autoSpaceDE w:val="0"/>
+        <w:autoSpaceDN w:val="0"/>
+        <w:adjustRightInd w:val="0"/>
+        <w:spacing w:after="0" w:line="240" w:lineRule="auto"/>
+        <w:jc w:val="both"/>
+        <w:rPr>
+          <w:rFonts w:ascii="Times New Roman" w:hAnsi="Times New Roman" w:cs="Times New Roman"/>
+          <w:sz w:val="26"/>
+          <w:szCs w:val="26"/>
+        </w:rPr>
+      </w:pPr>
+    </w:p>
+    <w:p>
+      <w:pPr>
+        <w:autoSpaceDE w:val="0"/>
+        <w:autoSpaceDN w:val="0"/>
+        <w:adjustRightInd w:val="0"/>
+        <w:spacing w:after="0" w:line="240" w:lineRule="auto"/>
+        <w:jc w:val="both"/>
+        <w:rPr>
+          <w:rFonts w:ascii="Times New Roman" w:hAnsi="Times New Roman" w:cs="Times New Roman"/>
+          <w:sz w:val="26"/>
+          <w:szCs w:val="26"/>
+        </w:rPr>
+      </w:pPr>
+      <w:r>
+        <w:rPr>
+          <w:rFonts w:ascii="Times New Roman" w:hAnsi="Times New Roman" w:cs="Times New Roman"/>
+          <w:sz w:val="26"/>
+          <w:szCs w:val="26"/>
+        </w:rPr>
+        <w:t>• Matrix holding the grayscale images’ standard deviation at each pixel.</w:t>
+      </w:r>
+    </w:p>
+    <w:p>
+      <w:pPr>
+        <w:rPr>
+          <w:rFonts w:ascii="Times New Roman" w:hAnsi="Times New Roman" w:cs="Times New Roman"/>
+        </w:rPr>
+      </w:pPr>
+      <w:r>
+        <w:rPr>
+          <w:rFonts w:ascii="Times New Roman" w:hAnsi="Times New Roman" w:cs="Times New Roman"/>
+        </w:rPr>
+        <w:drawing>
+          <wp:inline distT="0" distB="0" distL="0" distR="0" wp14:anchorId="4FA70F4F" wp14:editId="5703367E">
+            <wp:extent cx="3829584" cy="1581371"/>
+            <wp:effectExtent l="0" t="0" r="0" b="0"/>
+            <wp:docPr id="20" name="Picture 20"/>
+            <wp:cNvGraphicFramePr>
+              <a:graphicFrameLocks xmlns:a="http://schemas.openxmlformats.org/drawingml/2006/main" noChangeAspect="1"/>
+            </wp:cNvGraphicFramePr>
+            <a:graphic xmlns:a="http://schemas.openxmlformats.org/drawingml/2006/main">
+              <a:graphicData uri="http://schemas.openxmlformats.org/drawingml/2006/picture">
+                <pic:pic xmlns:pic="http://schemas.openxmlformats.org/drawingml/2006/picture">
+                  <pic:nvPicPr>
+                    <pic:cNvPr id="1" name=""/>
+                    <pic:cNvPicPr/>
+                  </pic:nvPicPr>
+                  <pic:blipFill>
+                    <a:blip r:embed="rId24"/>
+                    <a:stretch>
+                      <a:fillRect/>
+                    </a:stretch>
+                  </pic:blipFill>
+                  <pic:spPr>
+                    <a:xfrm>
+                      <a:off x="0" y="0"/>
+                      <a:ext cx="3829584" cy="1581371"/>
+                    </a:xfrm>
+                    <a:prstGeom prst="rect">
+                      <a:avLst/>
+                    </a:prstGeom>
+                  </pic:spPr>
+                </pic:pic>
+              </a:graphicData>
+            </a:graphic>
+          </wp:inline>
+        </w:drawing>
+      </w:r>
+    </w:p>
+    <w:p>
+      <w:pPr>
+        <w:spacing w:after="0" w:line="240" w:lineRule="auto"/>
+        <w:contextualSpacing/>
+        <w:rPr>
+          <w:rFonts w:ascii="Times New Roman" w:hAnsi="Times New Roman" w:cs="Times New Roman"/>
+          <w:sz w:val="28"/>
+          <w:szCs w:val="28"/>
+        </w:rPr>
+      </w:pPr>
+      <w:r>
+        <w:rPr>
+          <w:rFonts w:ascii="Times New Roman" w:hAnsi="Times New Roman" w:cs="Times New Roman"/>
+          <w:sz w:val="28"/>
+          <w:szCs w:val="28"/>
+        </w:rPr>
+        <w:t>W</w:t>
+      </w:r>
+      <w:r>
+        <w:rPr>
+          <w:rFonts w:ascii="Times New Roman" w:hAnsi="Times New Roman" w:cs="Times New Roman"/>
+          <w:sz w:val="28"/>
+          <w:szCs w:val="28"/>
+        </w:rPr>
+        <w:t>hy do they look the way they do?</w:t>
+      </w:r>
+    </w:p>
+    <w:p>
+      <w:pPr>
+        <w:autoSpaceDE w:val="0"/>
+        <w:autoSpaceDN w:val="0"/>
+        <w:adjustRightInd w:val="0"/>
+        <w:spacing w:after="0" w:line="240" w:lineRule="auto"/>
+        <w:jc w:val="both"/>
+        <w:rPr>
+          <w:rFonts w:ascii="Times New Roman" w:hAnsi="Times New Roman" w:cs="Times New Roman"/>
+          <w:sz w:val="24"/>
+          <w:szCs w:val="24"/>
+        </w:rPr>
+      </w:pPr>
+      <w:r>
+        <w:rPr>
+          <w:rFonts w:ascii="Times New Roman" w:hAnsi="Times New Roman" w:cs="Times New Roman"/>
+          <w:sz w:val="24"/>
+          <w:szCs w:val="24"/>
+        </w:rPr>
+        <w:t xml:space="preserve">• </w:t>
+      </w:r>
+      <w:r>
+        <w:rPr>
+          <w:rFonts w:ascii="Times New Roman" w:hAnsi="Times New Roman" w:cs="Times New Roman"/>
+          <w:sz w:val="24"/>
+          <w:szCs w:val="24"/>
+        </w:rPr>
+        <w:t>A</w:t>
+      </w:r>
+      <w:r>
+        <w:rPr>
+          <w:rFonts w:ascii="Times New Roman" w:hAnsi="Times New Roman" w:cs="Times New Roman"/>
+          <w:sz w:val="24"/>
+          <w:szCs w:val="24"/>
+        </w:rPr>
+        <w:t>verage image in grayscale</w:t>
+      </w:r>
+      <w:r>
+        <w:rPr>
+          <w:rFonts w:ascii="Times New Roman" w:hAnsi="Times New Roman" w:cs="Times New Roman"/>
+          <w:sz w:val="24"/>
+          <w:szCs w:val="24"/>
+        </w:rPr>
+        <w:t>:</w:t>
+      </w:r>
+    </w:p>
+    <w:p>
+      <w:pPr>
+        <w:autoSpaceDE w:val="0"/>
+        <w:autoSpaceDN w:val="0"/>
+        <w:adjustRightInd w:val="0"/>
+        <w:spacing w:after="0" w:line="240" w:lineRule="auto"/>
+        <w:jc w:val="both"/>
+        <w:rPr>
+          <w:rFonts w:ascii="Times New Roman" w:hAnsi="Times New Roman" w:cs="Times New Roman"/>
+          <w:sz w:val="24"/>
+          <w:szCs w:val="24"/>
+        </w:rPr>
+      </w:pPr>
+      <w:r>
+        <w:rPr>
+          <w:rFonts w:ascii="Times New Roman" w:hAnsi="Times New Roman" w:cs="Times New Roman"/>
+          <w:sz w:val="24"/>
+          <w:szCs w:val="24"/>
+        </w:rPr>
+        <w:t>In grayscale, a profile of a ship is clearer than in color.</w:t>
+      </w:r>
+      <w:r>
+        <w:rPr>
+          <w:rFonts w:ascii="Times New Roman" w:hAnsi="Times New Roman" w:cs="Times New Roman"/>
+          <w:sz w:val="24"/>
+          <w:szCs w:val="24"/>
+        </w:rPr>
+        <w:t xml:space="preserve"> After that, using average image shows the regularities of profiles across all the images.</w:t>
+      </w:r>
       <w:bookmarkStart w:id="2" w:name="_GoBack"/>
       <w:bookmarkEnd w:id="2"/>
     </w:p>
+    <w:p>
+      <w:pPr>
+        <w:autoSpaceDE w:val="0"/>
+        <w:autoSpaceDN w:val="0"/>
+        <w:adjustRightInd w:val="0"/>
+        <w:spacing w:after="0" w:line="240" w:lineRule="auto"/>
+        <w:jc w:val="both"/>
+        <w:rPr>
+          <w:rFonts w:ascii="Times New Roman" w:hAnsi="Times New Roman" w:cs="Times New Roman"/>
+          <w:sz w:val="24"/>
+          <w:szCs w:val="24"/>
+        </w:rPr>
+      </w:pPr>
+    </w:p>
+    <w:p>
+      <w:pPr>
+        <w:autoSpaceDE w:val="0"/>
+        <w:autoSpaceDN w:val="0"/>
+        <w:adjustRightInd w:val="0"/>
+        <w:spacing w:after="0" w:line="240" w:lineRule="auto"/>
+        <w:jc w:val="both"/>
+        <w:rPr>
+          <w:rFonts w:ascii="Times New Roman" w:hAnsi="Times New Roman" w:cs="Times New Roman"/>
+          <w:sz w:val="24"/>
+          <w:szCs w:val="24"/>
+        </w:rPr>
+      </w:pPr>
+      <w:r>
+        <w:rPr>
+          <w:rFonts w:ascii="Times New Roman" w:hAnsi="Times New Roman" w:cs="Times New Roman"/>
+          <w:sz w:val="24"/>
+          <w:szCs w:val="24"/>
+        </w:rPr>
+        <w:t xml:space="preserve">• </w:t>
+      </w:r>
+      <w:r>
+        <w:rPr>
+          <w:rFonts w:ascii="Times New Roman" w:hAnsi="Times New Roman" w:cs="Times New Roman"/>
+          <w:sz w:val="24"/>
+          <w:szCs w:val="24"/>
+        </w:rPr>
+        <w:t>A</w:t>
+      </w:r>
+      <w:r>
+        <w:rPr>
+          <w:rFonts w:ascii="Times New Roman" w:hAnsi="Times New Roman" w:cs="Times New Roman"/>
+          <w:sz w:val="24"/>
+          <w:szCs w:val="24"/>
+        </w:rPr>
+        <w:t>verage image in color, by averaging per RGB channel.</w:t>
+      </w:r>
+    </w:p>
+    <w:p>
+      <w:pPr>
+        <w:autoSpaceDE w:val="0"/>
+        <w:autoSpaceDN w:val="0"/>
+        <w:adjustRightInd w:val="0"/>
+        <w:spacing w:after="0" w:line="240" w:lineRule="auto"/>
+        <w:jc w:val="both"/>
+        <w:rPr>
+          <w:rFonts w:ascii="Times New Roman" w:hAnsi="Times New Roman" w:cs="Times New Roman"/>
+          <w:sz w:val="24"/>
+          <w:szCs w:val="24"/>
+        </w:rPr>
+      </w:pPr>
+      <w:r>
+        <w:rPr>
+          <w:rFonts w:ascii="Times New Roman" w:hAnsi="Times New Roman" w:cs="Times New Roman"/>
+          <w:sz w:val="24"/>
+          <w:szCs w:val="24"/>
+        </w:rPr>
+        <w:t>Red:</w:t>
+      </w:r>
+    </w:p>
+    <w:p>
+      <w:pPr>
+        <w:autoSpaceDE w:val="0"/>
+        <w:autoSpaceDN w:val="0"/>
+        <w:adjustRightInd w:val="0"/>
+        <w:spacing w:after="0" w:line="240" w:lineRule="auto"/>
+        <w:jc w:val="both"/>
+        <w:rPr>
+          <w:rFonts w:ascii="Times New Roman" w:hAnsi="Times New Roman" w:cs="Times New Roman"/>
+          <w:sz w:val="24"/>
+          <w:szCs w:val="24"/>
+        </w:rPr>
+      </w:pPr>
+    </w:p>
+    <w:p>
+      <w:pPr>
+        <w:autoSpaceDE w:val="0"/>
+        <w:autoSpaceDN w:val="0"/>
+        <w:adjustRightInd w:val="0"/>
+        <w:spacing w:after="0" w:line="240" w:lineRule="auto"/>
+        <w:jc w:val="both"/>
+        <w:rPr>
+          <w:rFonts w:ascii="Times New Roman" w:hAnsi="Times New Roman" w:cs="Times New Roman"/>
+          <w:sz w:val="24"/>
+          <w:szCs w:val="24"/>
+        </w:rPr>
+      </w:pPr>
+      <w:r>
+        <w:rPr>
+          <w:rFonts w:ascii="Times New Roman" w:hAnsi="Times New Roman" w:cs="Times New Roman"/>
+          <w:sz w:val="24"/>
+          <w:szCs w:val="24"/>
+        </w:rPr>
+        <w:t>Green:</w:t>
+      </w:r>
+    </w:p>
+    <w:p>
+      <w:pPr>
+        <w:autoSpaceDE w:val="0"/>
+        <w:autoSpaceDN w:val="0"/>
+        <w:adjustRightInd w:val="0"/>
+        <w:spacing w:after="0" w:line="240" w:lineRule="auto"/>
+        <w:jc w:val="both"/>
+        <w:rPr>
+          <w:rFonts w:ascii="Times New Roman" w:hAnsi="Times New Roman" w:cs="Times New Roman"/>
+          <w:sz w:val="24"/>
+          <w:szCs w:val="24"/>
+        </w:rPr>
+      </w:pPr>
+    </w:p>
+    <w:p>
+      <w:pPr>
+        <w:autoSpaceDE w:val="0"/>
+        <w:autoSpaceDN w:val="0"/>
+        <w:adjustRightInd w:val="0"/>
+        <w:spacing w:after="0" w:line="240" w:lineRule="auto"/>
+        <w:jc w:val="both"/>
+        <w:rPr>
+          <w:rFonts w:ascii="Times New Roman" w:hAnsi="Times New Roman" w:cs="Times New Roman"/>
+          <w:sz w:val="24"/>
+          <w:szCs w:val="24"/>
+        </w:rPr>
+      </w:pPr>
+      <w:r>
+        <w:rPr>
+          <w:rFonts w:ascii="Times New Roman" w:hAnsi="Times New Roman" w:cs="Times New Roman"/>
+          <w:sz w:val="24"/>
+          <w:szCs w:val="24"/>
+        </w:rPr>
+        <w:t>Blue:</w:t>
+      </w:r>
+    </w:p>
+    <w:p>
+      <w:pPr>
+        <w:spacing w:after="0" w:line="240" w:lineRule="auto"/>
+        <w:contextualSpacing/>
+        <w:rPr>
+          <w:rFonts w:ascii="Times New Roman" w:hAnsi="Times New Roman" w:cs="Times New Roman"/>
+          <w:sz w:val="24"/>
+          <w:szCs w:val="24"/>
+        </w:rPr>
+      </w:pPr>
+    </w:p>
+    <w:p>
+      <w:pPr>
+        <w:spacing w:after="0" w:line="240" w:lineRule="auto"/>
+        <w:contextualSpacing/>
+        <w:rPr>
+          <w:rFonts w:ascii="Times New Roman" w:hAnsi="Times New Roman" w:cs="Times New Roman"/>
+          <w:sz w:val="24"/>
+          <w:szCs w:val="24"/>
+        </w:rPr>
+      </w:pPr>
+      <w:r>
+        <w:rPr>
+          <w:rFonts w:ascii="Times New Roman" w:hAnsi="Times New Roman" w:cs="Times New Roman"/>
+          <w:sz w:val="24"/>
+          <w:szCs w:val="24"/>
+        </w:rPr>
+        <w:lastRenderedPageBreak/>
+        <w:t xml:space="preserve">• </w:t>
+      </w:r>
+      <w:r>
+        <w:rPr>
+          <w:rFonts w:ascii="Times New Roman" w:hAnsi="Times New Roman" w:cs="Times New Roman"/>
+          <w:sz w:val="24"/>
+          <w:szCs w:val="24"/>
+        </w:rPr>
+        <w:t>M</w:t>
+      </w:r>
+      <w:r>
+        <w:rPr>
+          <w:rFonts w:ascii="Times New Roman" w:hAnsi="Times New Roman" w:cs="Times New Roman"/>
+          <w:sz w:val="24"/>
+          <w:szCs w:val="24"/>
+        </w:rPr>
+        <w:t>atrix holding the grayscale images</w:t>
+      </w:r>
+      <w:r>
+        <w:rPr>
+          <w:rFonts w:ascii="Times New Roman" w:hAnsi="Times New Roman" w:cs="Times New Roman"/>
+          <w:sz w:val="24"/>
+          <w:szCs w:val="24"/>
+        </w:rPr>
+        <w:t xml:space="preserve"> (STD)</w:t>
+      </w:r>
+    </w:p>
+    <w:p>
+      <w:pPr>
+        <w:spacing w:after="0" w:line="240" w:lineRule="auto"/>
+        <w:contextualSpacing/>
+        <w:rPr>
+          <w:rFonts w:ascii="Times New Roman" w:hAnsi="Times New Roman" w:cs="Times New Roman"/>
+        </w:rPr>
+      </w:pPr>
+    </w:p>
     <w:sectPr>
-      <w:headerReference w:type="default" r:id="rId15"/>
+      <w:headerReference w:type="default" r:id="rId25"/>
       <w:pgSz w:w="12240" w:h="15840"/>
       <w:pgMar w:top="1440" w:right="1080" w:bottom="1440" w:left="1080" w:header="720" w:footer="720" w:gutter="0"/>
       <w:cols w:space="720"/>

</xml_diff>

<commit_message>
Completed the writing part and upload the part 2 code.
</commit_message>
<xml_diff>
--- a/CS-696 Applied Computer Vision/Assignment 1/CS-696 823327369 HW1.docx
+++ b/CS-696 Applied Computer Vision/Assignment 1/CS-696 823327369 HW1.docx
@@ -27,31 +27,7 @@
           <w:sz w:val="30"/>
           <w:szCs w:val="30"/>
         </w:rPr>
-        <w:t xml:space="preserve">I. Using </w:t>
-      </w:r>
-      <w:proofErr w:type="spellStart"/>
-      <w:r>
-        <w:rPr>
-          <w:rFonts w:ascii="Times New Roman" w:hAnsi="Times New Roman" w:cs="Times New Roman"/>
-          <w:b/>
-          <w:bCs/>
-          <w:color w:val="000000"/>
-          <w:sz w:val="30"/>
-          <w:szCs w:val="30"/>
-        </w:rPr>
-        <w:t>Matlab</w:t>
-      </w:r>
-      <w:proofErr w:type="spellEnd"/>
-      <w:r>
-        <w:rPr>
-          <w:rFonts w:ascii="Times New Roman" w:hAnsi="Times New Roman" w:cs="Times New Roman"/>
-          <w:b/>
-          <w:bCs/>
-          <w:color w:val="000000"/>
-          <w:sz w:val="30"/>
-          <w:szCs w:val="30"/>
-        </w:rPr>
-        <w:t xml:space="preserve"> [60%]</w:t>
+        <w:t>I. Using Matlab [60%]</w:t>
       </w:r>
     </w:p>
     <w:p>
@@ -97,19 +73,8 @@
           <w:sz w:val="26"/>
           <w:szCs w:val="26"/>
         </w:rPr>
-        <w:t xml:space="preserve">Describe the result of each of the following </w:t>
-      </w:r>
-      <w:proofErr w:type="spellStart"/>
-      <w:r>
-        <w:rPr>
-          <w:rFonts w:ascii="Times New Roman" w:hAnsi="Times New Roman" w:cs="Times New Roman"/>
-          <w:color w:val="000000"/>
-          <w:sz w:val="26"/>
-          <w:szCs w:val="26"/>
-        </w:rPr>
-        <w:t>Matlab</w:t>
-      </w:r>
-      <w:proofErr w:type="spellEnd"/>
+        <w:t>Describe the result of each of the following Matlab</w:t>
+      </w:r>
       <w:r>
         <w:rPr>
           <w:rFonts w:ascii="Times New Roman" w:hAnsi="Times New Roman" w:cs="Times New Roman"/>
@@ -156,38 +121,7 @@
           <w:sz w:val="26"/>
           <w:szCs w:val="26"/>
         </w:rPr>
-        <w:t xml:space="preserve">&gt;&gt; x = </w:t>
-      </w:r>
-      <w:proofErr w:type="spellStart"/>
-      <w:proofErr w:type="gramStart"/>
-      <w:r>
-        <w:rPr>
-          <w:rFonts w:ascii="Times New Roman" w:hAnsi="Times New Roman" w:cs="Times New Roman"/>
-          <w:color w:val="000000"/>
-          <w:sz w:val="26"/>
-          <w:szCs w:val="26"/>
-        </w:rPr>
-        <w:t>randperm</w:t>
-      </w:r>
-      <w:proofErr w:type="spellEnd"/>
-      <w:r>
-        <w:rPr>
-          <w:rFonts w:ascii="Times New Roman" w:hAnsi="Times New Roman" w:cs="Times New Roman"/>
-          <w:color w:val="000000"/>
-          <w:sz w:val="26"/>
-          <w:szCs w:val="26"/>
-        </w:rPr>
-        <w:t>(</w:t>
-      </w:r>
-      <w:proofErr w:type="gramEnd"/>
-      <w:r>
-        <w:rPr>
-          <w:rFonts w:ascii="Times New Roman" w:hAnsi="Times New Roman" w:cs="Times New Roman"/>
-          <w:color w:val="000000"/>
-          <w:sz w:val="26"/>
-          <w:szCs w:val="26"/>
-        </w:rPr>
-        <w:t>5);</w:t>
+        <w:t>&gt;&gt; x = randperm(5);</w:t>
       </w:r>
     </w:p>
     <w:p>
@@ -205,7 +139,6 @@
           <w:szCs w:val="26"/>
         </w:rPr>
       </w:pPr>
-      <w:proofErr w:type="gramStart"/>
       <w:r>
         <w:rPr>
           <w:rFonts w:ascii="Times New Roman" w:hAnsi="Times New Roman" w:cs="Times New Roman"/>
@@ -232,17 +165,7 @@
           <w:sz w:val="26"/>
           <w:szCs w:val="26"/>
         </w:rPr>
-        <w:t>:</w:t>
-      </w:r>
-      <w:proofErr w:type="gramEnd"/>
-      <w:r>
-        <w:rPr>
-          <w:rFonts w:ascii="Times New Roman" w:hAnsi="Times New Roman" w:cs="Times New Roman"/>
-          <w:color w:val="000000"/>
-          <w:sz w:val="26"/>
-          <w:szCs w:val="26"/>
-        </w:rPr>
-        <w:t xml:space="preserve"> Return a row vector which contains a random permutation of 1 to 5. </w:t>
+        <w:t xml:space="preserve">: Return a row vector which contains a random permutation of 1 to 5. </w:t>
       </w:r>
     </w:p>
     <w:p>
@@ -277,36 +200,16 @@
           <w:sz w:val="26"/>
           <w:szCs w:val="26"/>
         </w:rPr>
-        <w:t xml:space="preserve">  </w:t>
-      </w:r>
-      <w:proofErr w:type="gramStart"/>
-      <w:r>
-        <w:rPr>
-          <w:rFonts w:ascii="Times New Roman" w:hAnsi="Times New Roman" w:cs="Times New Roman"/>
-          <w:color w:val="000000"/>
-          <w:sz w:val="26"/>
-          <w:szCs w:val="26"/>
-        </w:rPr>
-        <w:t xml:space="preserve">  </w:t>
-      </w:r>
-      <w:r>
-        <w:rPr>
-          <w:rFonts w:ascii="Times New Roman" w:hAnsi="Times New Roman" w:cs="Times New Roman"/>
-          <w:color w:val="000000"/>
-          <w:sz w:val="26"/>
-          <w:szCs w:val="26"/>
-        </w:rPr>
-        <w:t>:</w:t>
-      </w:r>
-      <w:proofErr w:type="gramEnd"/>
-      <w:r>
-        <w:rPr>
-          <w:rFonts w:ascii="Times New Roman" w:hAnsi="Times New Roman" w:cs="Times New Roman"/>
-          <w:color w:val="000000"/>
-          <w:sz w:val="26"/>
-          <w:szCs w:val="26"/>
-        </w:rPr>
-        <w:t xml:space="preserve"> </w:t>
+        <w:t xml:space="preserve">    </w:t>
+      </w:r>
+      <w:r>
+        <w:rPr>
+          <w:rFonts w:ascii="Times New Roman" w:hAnsi="Times New Roman" w:cs="Times New Roman"/>
+          <w:color w:val="000000"/>
+          <w:sz w:val="26"/>
+          <w:szCs w:val="26"/>
+        </w:rPr>
+        <w:t xml:space="preserve">: </w:t>
       </w:r>
       <w:r>
         <w:rPr>
@@ -410,27 +313,7 @@
           <w:sz w:val="26"/>
           <w:szCs w:val="26"/>
         </w:rPr>
-        <w:t>&gt;&gt; b = a([</w:t>
-      </w:r>
-      <w:proofErr w:type="gramStart"/>
-      <w:r>
-        <w:rPr>
-          <w:rFonts w:ascii="Times New Roman" w:hAnsi="Times New Roman" w:cs="Times New Roman"/>
-          <w:color w:val="000000"/>
-          <w:sz w:val="26"/>
-          <w:szCs w:val="26"/>
-        </w:rPr>
-        <w:t>1:3:end</w:t>
-      </w:r>
-      <w:proofErr w:type="gramEnd"/>
-      <w:r>
-        <w:rPr>
-          <w:rFonts w:ascii="Times New Roman" w:hAnsi="Times New Roman" w:cs="Times New Roman"/>
-          <w:color w:val="000000"/>
-          <w:sz w:val="26"/>
-          <w:szCs w:val="26"/>
-        </w:rPr>
-        <w:t>]);</w:t>
+        <w:t>&gt;&gt; b = a([1:3:end]);</w:t>
       </w:r>
     </w:p>
     <w:p>
@@ -448,7 +331,6 @@
           <w:szCs w:val="26"/>
         </w:rPr>
       </w:pPr>
-      <w:proofErr w:type="gramStart"/>
       <w:r>
         <w:rPr>
           <w:rFonts w:ascii="Times New Roman" w:hAnsi="Times New Roman" w:cs="Times New Roman"/>
@@ -475,17 +357,7 @@
           <w:sz w:val="26"/>
           <w:szCs w:val="26"/>
         </w:rPr>
-        <w:t>:</w:t>
-      </w:r>
-      <w:proofErr w:type="gramEnd"/>
-      <w:r>
-        <w:rPr>
-          <w:rFonts w:ascii="Times New Roman" w:hAnsi="Times New Roman" w:cs="Times New Roman"/>
-          <w:color w:val="000000"/>
-          <w:sz w:val="26"/>
-          <w:szCs w:val="26"/>
-        </w:rPr>
-        <w:t xml:space="preserve"> Allocated a row vector containing integer from 1 to 10. </w:t>
+        <w:t xml:space="preserve">: Allocated a row vector containing integer from 1 to 10. </w:t>
       </w:r>
       <w:r>
         <w:rPr>
@@ -574,36 +446,16 @@
           <w:sz w:val="26"/>
           <w:szCs w:val="26"/>
         </w:rPr>
-        <w:t xml:space="preserve">   </w:t>
-      </w:r>
-      <w:proofErr w:type="gramStart"/>
-      <w:r>
-        <w:rPr>
-          <w:rFonts w:ascii="Times New Roman" w:hAnsi="Times New Roman" w:cs="Times New Roman"/>
-          <w:color w:val="000000"/>
-          <w:sz w:val="26"/>
-          <w:szCs w:val="26"/>
-        </w:rPr>
-        <w:t xml:space="preserve">  </w:t>
-      </w:r>
-      <w:r>
-        <w:rPr>
-          <w:rFonts w:ascii="Times New Roman" w:hAnsi="Times New Roman" w:cs="Times New Roman"/>
-          <w:color w:val="000000"/>
-          <w:sz w:val="26"/>
-          <w:szCs w:val="26"/>
-        </w:rPr>
-        <w:t>:</w:t>
-      </w:r>
-      <w:proofErr w:type="gramEnd"/>
-      <w:r>
-        <w:rPr>
-          <w:rFonts w:ascii="Times New Roman" w:hAnsi="Times New Roman" w:cs="Times New Roman"/>
-          <w:color w:val="000000"/>
-          <w:sz w:val="26"/>
-          <w:szCs w:val="26"/>
-        </w:rPr>
-        <w:t xml:space="preserve"> </w:t>
+        <w:t xml:space="preserve">     </w:t>
+      </w:r>
+      <w:r>
+        <w:rPr>
+          <w:rFonts w:ascii="Times New Roman" w:hAnsi="Times New Roman" w:cs="Times New Roman"/>
+          <w:color w:val="000000"/>
+          <w:sz w:val="26"/>
+          <w:szCs w:val="26"/>
+        </w:rPr>
+        <w:t xml:space="preserve">: </w:t>
       </w:r>
       <w:bookmarkStart w:id="0" w:name="_Hlk19141907"/>
       <w:r>
@@ -734,27 +586,7 @@
           <w:sz w:val="26"/>
           <w:szCs w:val="26"/>
         </w:rPr>
-        <w:t xml:space="preserve">&gt;&gt; g = </w:t>
-      </w:r>
-      <w:proofErr w:type="gramStart"/>
-      <w:r>
-        <w:rPr>
-          <w:rFonts w:ascii="Times New Roman" w:hAnsi="Times New Roman" w:cs="Times New Roman"/>
-          <w:color w:val="000000"/>
-          <w:sz w:val="26"/>
-          <w:szCs w:val="26"/>
-        </w:rPr>
-        <w:t>find(</w:t>
-      </w:r>
-      <w:proofErr w:type="gramEnd"/>
-      <w:r>
-        <w:rPr>
-          <w:rFonts w:ascii="Times New Roman" w:hAnsi="Times New Roman" w:cs="Times New Roman"/>
-          <w:color w:val="000000"/>
-          <w:sz w:val="26"/>
-          <w:szCs w:val="26"/>
-        </w:rPr>
-        <w:t>f &gt; 1850);</w:t>
+        <w:t>&gt;&gt; g = find(f &gt; 1850);</w:t>
       </w:r>
     </w:p>
     <w:p>
@@ -798,7 +630,6 @@
           <w:szCs w:val="26"/>
         </w:rPr>
       </w:pPr>
-      <w:proofErr w:type="gramStart"/>
       <w:r>
         <w:rPr>
           <w:rFonts w:ascii="Times New Roman" w:hAnsi="Times New Roman" w:cs="Times New Roman"/>
@@ -816,17 +647,7 @@
           <w:sz w:val="26"/>
           <w:szCs w:val="26"/>
         </w:rPr>
-        <w:t xml:space="preserve">  :</w:t>
-      </w:r>
-      <w:proofErr w:type="gramEnd"/>
-      <w:r>
-        <w:rPr>
-          <w:rFonts w:ascii="Times New Roman" w:hAnsi="Times New Roman" w:cs="Times New Roman"/>
-          <w:color w:val="000000"/>
-          <w:sz w:val="26"/>
-          <w:szCs w:val="26"/>
-        </w:rPr>
-        <w:t xml:space="preserve"> Allocated a row vector containing integer from 1501 to 2000. Second line </w:t>
+        <w:t xml:space="preserve">  : Allocated a row vector containing integer from 1501 to 2000. Second line </w:t>
       </w:r>
       <w:r>
         <w:rPr>
@@ -978,27 +799,7 @@
           <w:sz w:val="26"/>
           <w:szCs w:val="26"/>
         </w:rPr>
-        <w:t xml:space="preserve">   </w:t>
-      </w:r>
-      <w:proofErr w:type="gramStart"/>
-      <w:r>
-        <w:rPr>
-          <w:rFonts w:ascii="Times New Roman" w:hAnsi="Times New Roman" w:cs="Times New Roman"/>
-          <w:color w:val="000000"/>
-          <w:sz w:val="26"/>
-          <w:szCs w:val="26"/>
-        </w:rPr>
-        <w:t xml:space="preserve">  :</w:t>
-      </w:r>
-      <w:proofErr w:type="gramEnd"/>
-      <w:r>
-        <w:rPr>
-          <w:rFonts w:ascii="Times New Roman" w:hAnsi="Times New Roman" w:cs="Times New Roman"/>
-          <w:color w:val="000000"/>
-          <w:sz w:val="26"/>
-          <w:szCs w:val="26"/>
-        </w:rPr>
-        <w:t xml:space="preserve"> </w:t>
+        <w:t xml:space="preserve">     : </w:t>
       </w:r>
       <w:r>
         <w:rPr>
@@ -1180,27 +981,7 @@
           <w:sz w:val="26"/>
           <w:szCs w:val="26"/>
         </w:rPr>
-        <w:t xml:space="preserve">&gt;&gt; x = </w:t>
-      </w:r>
-      <w:proofErr w:type="gramStart"/>
-      <w:r>
-        <w:rPr>
-          <w:rFonts w:ascii="Times New Roman" w:hAnsi="Times New Roman" w:cs="Times New Roman"/>
-          <w:color w:val="000000"/>
-          <w:sz w:val="26"/>
-          <w:szCs w:val="26"/>
-        </w:rPr>
-        <w:t>22.*</w:t>
-      </w:r>
-      <w:proofErr w:type="gramEnd"/>
-      <w:r>
-        <w:rPr>
-          <w:rFonts w:ascii="Times New Roman" w:hAnsi="Times New Roman" w:cs="Times New Roman"/>
-          <w:color w:val="000000"/>
-          <w:sz w:val="26"/>
-          <w:szCs w:val="26"/>
-        </w:rPr>
-        <w:t>ones(1,10);</w:t>
+        <w:t>&gt;&gt; x = 22.*ones(1,10);</w:t>
       </w:r>
     </w:p>
     <w:p>
@@ -1245,7 +1026,6 @@
         </w:rPr>
       </w:pPr>
       <w:bookmarkStart w:id="1" w:name="_Hlk19183329"/>
-      <w:proofErr w:type="gramStart"/>
       <w:r>
         <w:rPr>
           <w:rFonts w:ascii="Times New Roman" w:hAnsi="Times New Roman" w:cs="Times New Roman"/>
@@ -1263,17 +1043,7 @@
           <w:sz w:val="26"/>
           <w:szCs w:val="26"/>
         </w:rPr>
-        <w:t xml:space="preserve">  :</w:t>
-      </w:r>
-      <w:proofErr w:type="gramEnd"/>
-      <w:r>
-        <w:rPr>
-          <w:rFonts w:ascii="Times New Roman" w:hAnsi="Times New Roman" w:cs="Times New Roman"/>
-          <w:color w:val="000000"/>
-          <w:sz w:val="26"/>
-          <w:szCs w:val="26"/>
-        </w:rPr>
-        <w:t xml:space="preserve"> Allocated a matrix 1*10 and all elements are one.</w:t>
+        <w:t xml:space="preserve">  : Allocated a matrix 1*10 and all elements are one.</w:t>
       </w:r>
       <w:r>
         <w:rPr>
@@ -1327,27 +1097,7 @@
           <w:sz w:val="26"/>
           <w:szCs w:val="26"/>
         </w:rPr>
-        <w:t xml:space="preserve"> Second line, sum </w:t>
-      </w:r>
-      <w:proofErr w:type="gramStart"/>
-      <w:r>
-        <w:rPr>
-          <w:rFonts w:ascii="Times New Roman" w:hAnsi="Times New Roman" w:cs="Times New Roman"/>
-          <w:color w:val="000000"/>
-          <w:sz w:val="26"/>
-          <w:szCs w:val="26"/>
-        </w:rPr>
-        <w:t>all of</w:t>
-      </w:r>
-      <w:proofErr w:type="gramEnd"/>
-      <w:r>
-        <w:rPr>
-          <w:rFonts w:ascii="Times New Roman" w:hAnsi="Times New Roman" w:cs="Times New Roman"/>
-          <w:color w:val="000000"/>
-          <w:sz w:val="26"/>
-          <w:szCs w:val="26"/>
-        </w:rPr>
-        <w:t xml:space="preserve"> the elements in x.</w:t>
+        <w:t xml:space="preserve"> Second line, sum all of the elements in x.</w:t>
       </w:r>
     </w:p>
     <w:p>
@@ -1382,27 +1132,7 @@
           <w:sz w:val="26"/>
           <w:szCs w:val="26"/>
         </w:rPr>
-        <w:t xml:space="preserve">   </w:t>
-      </w:r>
-      <w:proofErr w:type="gramStart"/>
-      <w:r>
-        <w:rPr>
-          <w:rFonts w:ascii="Times New Roman" w:hAnsi="Times New Roman" w:cs="Times New Roman"/>
-          <w:color w:val="000000"/>
-          <w:sz w:val="26"/>
-          <w:szCs w:val="26"/>
-        </w:rPr>
-        <w:t xml:space="preserve">  :</w:t>
-      </w:r>
-      <w:proofErr w:type="gramEnd"/>
-      <w:r>
-        <w:rPr>
-          <w:rFonts w:ascii="Times New Roman" w:hAnsi="Times New Roman" w:cs="Times New Roman"/>
-          <w:color w:val="000000"/>
-          <w:sz w:val="26"/>
-          <w:szCs w:val="26"/>
-        </w:rPr>
-        <w:t xml:space="preserve"> </w:t>
+        <w:t xml:space="preserve">     : </w:t>
       </w:r>
       <w:r>
         <w:rPr>
@@ -1577,44 +1307,23 @@
           <w:sz w:val="26"/>
           <w:szCs w:val="26"/>
         </w:rPr>
-        <w:t>&gt;&gt; b = a([</w:t>
-      </w:r>
-      <w:proofErr w:type="gramStart"/>
-      <w:r>
-        <w:rPr>
-          <w:rFonts w:ascii="Times New Roman" w:hAnsi="Times New Roman" w:cs="Times New Roman"/>
-          <w:color w:val="000000"/>
-          <w:sz w:val="26"/>
-          <w:szCs w:val="26"/>
-        </w:rPr>
-        <w:t>end:-</w:t>
-      </w:r>
-      <w:proofErr w:type="gramEnd"/>
-      <w:r>
-        <w:rPr>
-          <w:rFonts w:ascii="Times New Roman" w:hAnsi="Times New Roman" w:cs="Times New Roman"/>
-          <w:color w:val="000000"/>
-          <w:sz w:val="26"/>
-          <w:szCs w:val="26"/>
-        </w:rPr>
-        <w:t>1:1]);</w:t>
-      </w:r>
-    </w:p>
-    <w:p>
-      <w:pPr>
-        <w:autoSpaceDE w:val="0"/>
-        <w:autoSpaceDN w:val="0"/>
-        <w:adjustRightInd w:val="0"/>
-        <w:spacing w:after="0" w:line="240" w:lineRule="auto"/>
-        <w:jc w:val="both"/>
-        <w:rPr>
-          <w:rFonts w:ascii="Times New Roman" w:hAnsi="Times New Roman" w:cs="Times New Roman"/>
-          <w:color w:val="000000"/>
-          <w:sz w:val="26"/>
-          <w:szCs w:val="26"/>
-        </w:rPr>
-      </w:pPr>
-      <w:proofErr w:type="gramStart"/>
+        <w:t>&gt;&gt; b = a([end:-1:1]);</w:t>
+      </w:r>
+    </w:p>
+    <w:p>
+      <w:pPr>
+        <w:autoSpaceDE w:val="0"/>
+        <w:autoSpaceDN w:val="0"/>
+        <w:adjustRightInd w:val="0"/>
+        <w:spacing w:after="0" w:line="240" w:lineRule="auto"/>
+        <w:jc w:val="both"/>
+        <w:rPr>
+          <w:rFonts w:ascii="Times New Roman" w:hAnsi="Times New Roman" w:cs="Times New Roman"/>
+          <w:color w:val="000000"/>
+          <w:sz w:val="26"/>
+          <w:szCs w:val="26"/>
+        </w:rPr>
+      </w:pPr>
       <w:r>
         <w:rPr>
           <w:rFonts w:ascii="Times New Roman" w:hAnsi="Times New Roman" w:cs="Times New Roman"/>
@@ -1632,17 +1341,7 @@
           <w:sz w:val="26"/>
           <w:szCs w:val="26"/>
         </w:rPr>
-        <w:t xml:space="preserve">  :</w:t>
-      </w:r>
-      <w:proofErr w:type="gramEnd"/>
-      <w:r>
-        <w:rPr>
-          <w:rFonts w:ascii="Times New Roman" w:hAnsi="Times New Roman" w:cs="Times New Roman"/>
-          <w:color w:val="000000"/>
-          <w:sz w:val="26"/>
-          <w:szCs w:val="26"/>
-        </w:rPr>
-        <w:t xml:space="preserve"> Allocated a row vector containing integer from 1 to 1000.</w:t>
+        <w:t xml:space="preserve">  : Allocated a row vector containing integer from 1 to 1000.</w:t>
       </w:r>
       <w:r>
         <w:rPr>
@@ -1766,27 +1465,7 @@
           <w:sz w:val="26"/>
           <w:szCs w:val="26"/>
         </w:rPr>
-        <w:t xml:space="preserve">   </w:t>
-      </w:r>
-      <w:proofErr w:type="gramStart"/>
-      <w:r>
-        <w:rPr>
-          <w:rFonts w:ascii="Times New Roman" w:hAnsi="Times New Roman" w:cs="Times New Roman"/>
-          <w:color w:val="000000"/>
-          <w:sz w:val="26"/>
-          <w:szCs w:val="26"/>
-        </w:rPr>
-        <w:t xml:space="preserve">  :</w:t>
-      </w:r>
-      <w:proofErr w:type="gramEnd"/>
-      <w:r>
-        <w:rPr>
-          <w:rFonts w:ascii="Times New Roman" w:hAnsi="Times New Roman" w:cs="Times New Roman"/>
-          <w:color w:val="000000"/>
-          <w:sz w:val="26"/>
-          <w:szCs w:val="26"/>
-        </w:rPr>
-        <w:t xml:space="preserve"> </w:t>
+        <w:t xml:space="preserve">     : </w:t>
       </w:r>
       <w:r>
         <w:rPr>
@@ -2104,6 +1783,9 @@
         </w:rPr>
       </w:pPr>
       <w:r>
+        <w:rPr>
+          <w:noProof/>
+        </w:rPr>
         <w:drawing>
           <wp:inline distT="0" distB="0" distL="0" distR="0" wp14:anchorId="3186A5F9" wp14:editId="671AAC0F">
             <wp:extent cx="3438525" cy="361950"/>
@@ -2912,41 +2594,26 @@
           <w:sz w:val="28"/>
           <w:szCs w:val="28"/>
         </w:rPr>
-        <w:t>•</w:t>
-      </w:r>
-      <w:r>
-        <w:rPr>
-          <w:rFonts w:ascii="Times New Roman" w:hAnsi="Times New Roman" w:cs="Times New Roman"/>
-          <w:sz w:val="28"/>
-          <w:szCs w:val="28"/>
-        </w:rPr>
-        <w:t xml:space="preserve"> A</w:t>
-      </w:r>
-      <w:r>
-        <w:rPr>
-          <w:rFonts w:ascii="Times New Roman" w:hAnsi="Times New Roman" w:cs="Times New Roman"/>
-          <w:sz w:val="28"/>
-          <w:szCs w:val="28"/>
-        </w:rPr>
-        <w:t>verage image in grayscale.</w:t>
-      </w:r>
-    </w:p>
-    <w:p>
-      <w:pPr>
-        <w:autoSpaceDE w:val="0"/>
-        <w:autoSpaceDN w:val="0"/>
-        <w:adjustRightInd w:val="0"/>
-        <w:spacing w:after="0" w:line="240" w:lineRule="auto"/>
-        <w:jc w:val="both"/>
-        <w:rPr>
-          <w:rFonts w:ascii="Times New Roman" w:hAnsi="Times New Roman" w:cs="Times New Roman"/>
-          <w:sz w:val="26"/>
-          <w:szCs w:val="26"/>
-        </w:rPr>
-      </w:pPr>
-      <w:r>
-        <w:rPr>
-          <w:rFonts w:ascii="Times New Roman" w:hAnsi="Times New Roman" w:cs="Times New Roman"/>
+        <w:t>• Average image in grayscale.</w:t>
+      </w:r>
+    </w:p>
+    <w:p>
+      <w:pPr>
+        <w:autoSpaceDE w:val="0"/>
+        <w:autoSpaceDN w:val="0"/>
+        <w:adjustRightInd w:val="0"/>
+        <w:spacing w:after="0" w:line="240" w:lineRule="auto"/>
+        <w:jc w:val="both"/>
+        <w:rPr>
+          <w:rFonts w:ascii="Times New Roman" w:hAnsi="Times New Roman" w:cs="Times New Roman"/>
+          <w:sz w:val="26"/>
+          <w:szCs w:val="26"/>
+        </w:rPr>
+      </w:pPr>
+      <w:r>
+        <w:rPr>
+          <w:rFonts w:ascii="Times New Roman" w:hAnsi="Times New Roman" w:cs="Times New Roman"/>
+          <w:noProof/>
           <w:sz w:val="26"/>
           <w:szCs w:val="26"/>
         </w:rPr>
@@ -3020,23 +2687,7 @@
           <w:sz w:val="28"/>
           <w:szCs w:val="28"/>
         </w:rPr>
-        <w:t xml:space="preserve">• </w:t>
-      </w:r>
-      <w:r>
-        <w:rPr>
-          <w:rFonts w:ascii="Times New Roman" w:hAnsi="Times New Roman" w:cs="Times New Roman"/>
-          <w:sz w:val="28"/>
-          <w:szCs w:val="28"/>
-        </w:rPr>
-        <w:t>A</w:t>
-      </w:r>
-      <w:r>
-        <w:rPr>
-          <w:rFonts w:ascii="Times New Roman" w:hAnsi="Times New Roman" w:cs="Times New Roman"/>
-          <w:sz w:val="28"/>
-          <w:szCs w:val="28"/>
-        </w:rPr>
-        <w:t>verage image in color, by averaging per RGB channel.</w:t>
+        <w:t>• Average image in color, by averaging per RGB channel.</w:t>
       </w:r>
     </w:p>
     <w:p>
@@ -3060,23 +2711,65 @@
         </w:rPr>
         <w:t>Red Channel:</w:t>
       </w:r>
-    </w:p>
-    <w:p>
-      <w:pPr>
-        <w:autoSpaceDE w:val="0"/>
-        <w:autoSpaceDN w:val="0"/>
-        <w:adjustRightInd w:val="0"/>
-        <w:spacing w:after="0" w:line="240" w:lineRule="auto"/>
-        <w:jc w:val="both"/>
-        <w:rPr>
-          <w:rFonts w:ascii="Times New Roman" w:hAnsi="Times New Roman" w:cs="Times New Roman"/>
-          <w:sz w:val="26"/>
-          <w:szCs w:val="26"/>
-        </w:rPr>
-      </w:pPr>
-      <w:r>
-        <w:rPr>
-          <w:rFonts w:ascii="Times New Roman" w:hAnsi="Times New Roman" w:cs="Times New Roman"/>
+      <w:r>
+        <w:rPr>
+          <w:rFonts w:ascii="Times New Roman" w:hAnsi="Times New Roman" w:cs="Times New Roman"/>
+          <w:sz w:val="26"/>
+          <w:szCs w:val="26"/>
+        </w:rPr>
+        <w:tab/>
+      </w:r>
+      <w:r>
+        <w:rPr>
+          <w:rFonts w:ascii="Times New Roman" w:hAnsi="Times New Roman" w:cs="Times New Roman"/>
+          <w:sz w:val="26"/>
+          <w:szCs w:val="26"/>
+        </w:rPr>
+        <w:tab/>
+      </w:r>
+      <w:r>
+        <w:rPr>
+          <w:rFonts w:ascii="Times New Roman" w:hAnsi="Times New Roman" w:cs="Times New Roman"/>
+          <w:sz w:val="26"/>
+          <w:szCs w:val="26"/>
+        </w:rPr>
+        <w:tab/>
+      </w:r>
+      <w:r>
+        <w:rPr>
+          <w:rFonts w:ascii="Times New Roman" w:hAnsi="Times New Roman" w:cs="Times New Roman"/>
+          <w:sz w:val="26"/>
+          <w:szCs w:val="26"/>
+        </w:rPr>
+        <w:tab/>
+      </w:r>
+      <w:r>
+        <w:rPr>
+          <w:rFonts w:ascii="Times New Roman" w:hAnsi="Times New Roman" w:cs="Times New Roman"/>
+          <w:sz w:val="26"/>
+          <w:szCs w:val="26"/>
+        </w:rPr>
+        <w:tab/>
+        <w:t xml:space="preserve">      Green Channel:</w:t>
+      </w:r>
+    </w:p>
+    <w:p>
+      <w:pPr>
+        <w:autoSpaceDE w:val="0"/>
+        <w:autoSpaceDN w:val="0"/>
+        <w:adjustRightInd w:val="0"/>
+        <w:spacing w:after="0" w:line="240" w:lineRule="auto"/>
+        <w:jc w:val="both"/>
+        <w:rPr>
+          <w:rFonts w:ascii="Times New Roman" w:hAnsi="Times New Roman" w:cs="Times New Roman"/>
+          <w:sz w:val="26"/>
+          <w:szCs w:val="26"/>
+        </w:rPr>
+      </w:pPr>
+      <w:r>
+        <w:rPr>
+          <w:rFonts w:ascii="Times New Roman" w:hAnsi="Times New Roman" w:cs="Times New Roman"/>
+          <w:noProof/>
           <w:sz w:val="26"/>
           <w:szCs w:val="26"/>
         </w:rPr>
@@ -3116,65 +2809,16 @@
           </wp:inline>
         </w:drawing>
       </w:r>
-    </w:p>
-    <w:p>
-      <w:pPr>
-        <w:autoSpaceDE w:val="0"/>
-        <w:autoSpaceDN w:val="0"/>
-        <w:adjustRightInd w:val="0"/>
-        <w:spacing w:after="0" w:line="240" w:lineRule="auto"/>
-        <w:jc w:val="both"/>
-        <w:rPr>
-          <w:rFonts w:ascii="Times New Roman" w:hAnsi="Times New Roman" w:cs="Times New Roman"/>
-          <w:sz w:val="26"/>
-          <w:szCs w:val="26"/>
-        </w:rPr>
-      </w:pPr>
-    </w:p>
-    <w:p>
-      <w:pPr>
-        <w:autoSpaceDE w:val="0"/>
-        <w:autoSpaceDN w:val="0"/>
-        <w:adjustRightInd w:val="0"/>
-        <w:spacing w:after="0" w:line="240" w:lineRule="auto"/>
-        <w:jc w:val="both"/>
-        <w:rPr>
-          <w:rFonts w:ascii="Times New Roman" w:hAnsi="Times New Roman" w:cs="Times New Roman"/>
-          <w:sz w:val="26"/>
-          <w:szCs w:val="26"/>
-        </w:rPr>
-      </w:pPr>
-      <w:r>
-        <w:rPr>
-          <w:rFonts w:ascii="Times New Roman" w:hAnsi="Times New Roman" w:cs="Times New Roman"/>
-          <w:sz w:val="26"/>
-          <w:szCs w:val="26"/>
-        </w:rPr>
-        <w:t>Green Channel:</w:t>
-      </w:r>
-    </w:p>
-    <w:p>
-      <w:pPr>
-        <w:autoSpaceDE w:val="0"/>
-        <w:autoSpaceDN w:val="0"/>
-        <w:adjustRightInd w:val="0"/>
-        <w:spacing w:after="0" w:line="240" w:lineRule="auto"/>
-        <w:jc w:val="both"/>
-        <w:rPr>
-          <w:rFonts w:ascii="Times New Roman" w:hAnsi="Times New Roman" w:cs="Times New Roman"/>
-          <w:sz w:val="26"/>
-          <w:szCs w:val="26"/>
-        </w:rPr>
-      </w:pPr>
-      <w:r>
-        <w:rPr>
-          <w:rFonts w:ascii="Times New Roman" w:hAnsi="Times New Roman" w:cs="Times New Roman"/>
+      <w:r>
+        <w:rPr>
+          <w:rFonts w:ascii="Times New Roman" w:hAnsi="Times New Roman" w:cs="Times New Roman"/>
+          <w:noProof/>
           <w:sz w:val="26"/>
           <w:szCs w:val="26"/>
         </w:rPr>
         <w:drawing>
-          <wp:inline distT="0" distB="0" distL="0" distR="0" wp14:anchorId="37FC034B" wp14:editId="5A17217F">
-            <wp:extent cx="2886478" cy="2038635"/>
+          <wp:inline distT="0" distB="0" distL="0" distR="0" wp14:anchorId="0B39F661" wp14:editId="4DE9FB69">
+            <wp:extent cx="2962275" cy="2092169"/>
             <wp:effectExtent l="0" t="0" r="0" b="0"/>
             <wp:docPr id="15" name="Picture 15"/>
             <wp:cNvGraphicFramePr>
@@ -3196,7 +2840,7 @@
                   <pic:spPr>
                     <a:xfrm>
                       <a:off x="0" y="0"/>
-                      <a:ext cx="2886478" cy="2038635"/>
+                      <a:ext cx="2963511" cy="2093042"/>
                     </a:xfrm>
                     <a:prstGeom prst="rect">
                       <a:avLst/>
@@ -3261,6 +2905,7 @@
       <w:r>
         <w:rPr>
           <w:rFonts w:ascii="Times New Roman" w:hAnsi="Times New Roman" w:cs="Times New Roman"/>
+          <w:noProof/>
           <w:sz w:val="26"/>
           <w:szCs w:val="26"/>
         </w:rPr>
@@ -3342,63 +2987,25 @@
           <w:szCs w:val="26"/>
         </w:rPr>
       </w:pPr>
-    </w:p>
-    <w:p>
-      <w:pPr>
-        <w:autoSpaceDE w:val="0"/>
-        <w:autoSpaceDN w:val="0"/>
-        <w:adjustRightInd w:val="0"/>
-        <w:spacing w:after="0" w:line="240" w:lineRule="auto"/>
-        <w:jc w:val="both"/>
-        <w:rPr>
-          <w:rFonts w:ascii="Times New Roman" w:hAnsi="Times New Roman" w:cs="Times New Roman"/>
-          <w:sz w:val="26"/>
-          <w:szCs w:val="26"/>
-        </w:rPr>
-      </w:pPr>
-      <w:r>
-        <w:rPr>
-          <w:rFonts w:ascii="Times New Roman" w:hAnsi="Times New Roman" w:cs="Times New Roman"/>
-          <w:sz w:val="26"/>
-          <w:szCs w:val="26"/>
-        </w:rPr>
-        <w:lastRenderedPageBreak/>
-        <w:t xml:space="preserve">• </w:t>
-      </w:r>
-      <w:r>
-        <w:rPr>
-          <w:rFonts w:ascii="Times New Roman" w:hAnsi="Times New Roman" w:cs="Times New Roman"/>
-          <w:sz w:val="26"/>
-          <w:szCs w:val="26"/>
-        </w:rPr>
-        <w:t>M</w:t>
-      </w:r>
-      <w:r>
-        <w:rPr>
-          <w:rFonts w:ascii="Times New Roman" w:hAnsi="Times New Roman" w:cs="Times New Roman"/>
-          <w:sz w:val="26"/>
-          <w:szCs w:val="26"/>
-        </w:rPr>
-        <w:t>atrix holding the grayscale images’ standard deviation at each pixel</w:t>
-      </w:r>
-      <w:r>
-        <w:rPr>
-          <w:rFonts w:ascii="Times New Roman" w:hAnsi="Times New Roman" w:cs="Times New Roman"/>
-          <w:sz w:val="26"/>
-          <w:szCs w:val="26"/>
-        </w:rPr>
-        <w:t>.</w:t>
-      </w:r>
-    </w:p>
-    <w:p>
-      <w:pPr>
-        <w:rPr>
-          <w:rFonts w:ascii="Times New Roman" w:hAnsi="Times New Roman" w:cs="Times New Roman"/>
-        </w:rPr>
-      </w:pPr>
-      <w:r>
-        <w:rPr>
-          <w:rFonts w:ascii="Times New Roman" w:hAnsi="Times New Roman" w:cs="Times New Roman"/>
+      <w:r>
+        <w:rPr>
+          <w:rFonts w:ascii="Times New Roman" w:hAnsi="Times New Roman" w:cs="Times New Roman"/>
+          <w:sz w:val="26"/>
+          <w:szCs w:val="26"/>
+        </w:rPr>
+        <w:t>• Matrix holding the grayscale images’ standard deviation at each pixel.</w:t>
+      </w:r>
+    </w:p>
+    <w:p>
+      <w:pPr>
+        <w:rPr>
+          <w:rFonts w:ascii="Times New Roman" w:hAnsi="Times New Roman" w:cs="Times New Roman"/>
+        </w:rPr>
+      </w:pPr>
+      <w:r>
+        <w:rPr>
+          <w:rFonts w:ascii="Times New Roman" w:hAnsi="Times New Roman" w:cs="Times New Roman"/>
+          <w:noProof/>
         </w:rPr>
         <w:drawing>
           <wp:inline distT="0" distB="0" distL="0" distR="0" wp14:anchorId="085D4773" wp14:editId="7D8ABE5F">
@@ -3445,38 +3052,13 @@
           <w:szCs w:val="28"/>
         </w:rPr>
       </w:pPr>
-    </w:p>
-    <w:p>
-      <w:pPr>
+      <w:r>
         <w:rPr>
           <w:rFonts w:ascii="Times New Roman" w:hAnsi="Times New Roman" w:cs="Times New Roman"/>
           <w:sz w:val="28"/>
           <w:szCs w:val="28"/>
         </w:rPr>
-      </w:pPr>
-      <w:r>
-        <w:rPr>
-          <w:rFonts w:ascii="Times New Roman" w:hAnsi="Times New Roman" w:cs="Times New Roman"/>
-          <w:sz w:val="28"/>
-          <w:szCs w:val="28"/>
-        </w:rPr>
-        <w:t xml:space="preserve">SET </w:t>
-      </w:r>
-      <w:r>
-        <w:rPr>
-          <w:rFonts w:ascii="Times New Roman" w:hAnsi="Times New Roman" w:cs="Times New Roman"/>
-          <w:sz w:val="28"/>
-          <w:szCs w:val="28"/>
-        </w:rPr>
-        <w:t>2</w:t>
-      </w:r>
-      <w:r>
-        <w:rPr>
-          <w:rFonts w:ascii="Times New Roman" w:hAnsi="Times New Roman" w:cs="Times New Roman"/>
-          <w:sz w:val="28"/>
-          <w:szCs w:val="28"/>
-        </w:rPr>
-        <w:t>:</w:t>
+        <w:t>SET 2:</w:t>
       </w:r>
     </w:p>
     <w:p>
@@ -3498,6 +3080,7 @@
           <w:sz w:val="24"/>
           <w:szCs w:val="24"/>
         </w:rPr>
+        <w:lastRenderedPageBreak/>
         <w:t xml:space="preserve">• </w:t>
       </w:r>
       <w:r>
@@ -3525,6 +3108,7 @@
       <w:r>
         <w:rPr>
           <w:rFonts w:ascii="Times New Roman" w:hAnsi="Times New Roman" w:cs="Times New Roman"/>
+          <w:noProof/>
           <w:sz w:val="26"/>
           <w:szCs w:val="26"/>
         </w:rPr>
@@ -3592,20 +3176,6 @@
           <w:szCs w:val="26"/>
         </w:rPr>
       </w:pPr>
-    </w:p>
-    <w:p>
-      <w:pPr>
-        <w:autoSpaceDE w:val="0"/>
-        <w:autoSpaceDN w:val="0"/>
-        <w:adjustRightInd w:val="0"/>
-        <w:spacing w:after="0" w:line="240" w:lineRule="auto"/>
-        <w:jc w:val="both"/>
-        <w:rPr>
-          <w:rFonts w:ascii="Times New Roman" w:hAnsi="Times New Roman" w:cs="Times New Roman"/>
-          <w:sz w:val="26"/>
-          <w:szCs w:val="26"/>
-        </w:rPr>
-      </w:pPr>
       <w:r>
         <w:rPr>
           <w:rFonts w:ascii="Times New Roman" w:hAnsi="Times New Roman" w:cs="Times New Roman"/>
@@ -3653,6 +3223,7 @@
       <w:r>
         <w:rPr>
           <w:rFonts w:ascii="Times New Roman" w:hAnsi="Times New Roman" w:cs="Times New Roman"/>
+          <w:noProof/>
           <w:sz w:val="26"/>
           <w:szCs w:val="26"/>
         </w:rPr>
@@ -3720,82 +3291,32 @@
           <w:szCs w:val="26"/>
         </w:rPr>
       </w:pPr>
-    </w:p>
-    <w:p>
-      <w:pPr>
-        <w:autoSpaceDE w:val="0"/>
-        <w:autoSpaceDN w:val="0"/>
-        <w:adjustRightInd w:val="0"/>
-        <w:spacing w:after="0" w:line="240" w:lineRule="auto"/>
-        <w:jc w:val="both"/>
-        <w:rPr>
-          <w:rFonts w:ascii="Times New Roman" w:hAnsi="Times New Roman" w:cs="Times New Roman"/>
-          <w:sz w:val="26"/>
-          <w:szCs w:val="26"/>
-        </w:rPr>
-      </w:pPr>
-    </w:p>
-    <w:p>
-      <w:pPr>
-        <w:autoSpaceDE w:val="0"/>
-        <w:autoSpaceDN w:val="0"/>
-        <w:adjustRightInd w:val="0"/>
-        <w:spacing w:after="0" w:line="240" w:lineRule="auto"/>
-        <w:jc w:val="both"/>
-        <w:rPr>
-          <w:rFonts w:ascii="Times New Roman" w:hAnsi="Times New Roman" w:cs="Times New Roman"/>
-          <w:sz w:val="26"/>
-          <w:szCs w:val="26"/>
-        </w:rPr>
-      </w:pPr>
-    </w:p>
-    <w:p>
-      <w:pPr>
-        <w:autoSpaceDE w:val="0"/>
-        <w:autoSpaceDN w:val="0"/>
-        <w:adjustRightInd w:val="0"/>
-        <w:spacing w:after="0" w:line="240" w:lineRule="auto"/>
-        <w:jc w:val="both"/>
-        <w:rPr>
-          <w:rFonts w:ascii="Times New Roman" w:hAnsi="Times New Roman" w:cs="Times New Roman"/>
-          <w:sz w:val="26"/>
-          <w:szCs w:val="26"/>
-        </w:rPr>
-      </w:pPr>
-      <w:r>
-        <w:rPr>
-          <w:rFonts w:ascii="Times New Roman" w:hAnsi="Times New Roman" w:cs="Times New Roman"/>
-          <w:sz w:val="26"/>
-          <w:szCs w:val="26"/>
-        </w:rPr>
-        <w:lastRenderedPageBreak/>
-        <w:t>Green</w:t>
-      </w:r>
-      <w:r>
-        <w:rPr>
-          <w:rFonts w:ascii="Times New Roman" w:hAnsi="Times New Roman" w:cs="Times New Roman"/>
-          <w:sz w:val="26"/>
-          <w:szCs w:val="26"/>
-        </w:rPr>
-        <w:t xml:space="preserve"> Channel:</w:t>
-      </w:r>
-    </w:p>
-    <w:p>
-      <w:pPr>
-        <w:autoSpaceDE w:val="0"/>
-        <w:autoSpaceDN w:val="0"/>
-        <w:adjustRightInd w:val="0"/>
-        <w:spacing w:after="0" w:line="240" w:lineRule="auto"/>
-        <w:jc w:val="both"/>
-        <w:rPr>
-          <w:rFonts w:ascii="Times New Roman" w:hAnsi="Times New Roman" w:cs="Times New Roman"/>
-          <w:sz w:val="26"/>
-          <w:szCs w:val="26"/>
-        </w:rPr>
-      </w:pPr>
-      <w:r>
-        <w:rPr>
-          <w:rFonts w:ascii="Times New Roman" w:hAnsi="Times New Roman" w:cs="Times New Roman"/>
+      <w:r>
+        <w:rPr>
+          <w:rFonts w:ascii="Times New Roman" w:hAnsi="Times New Roman" w:cs="Times New Roman"/>
+          <w:sz w:val="26"/>
+          <w:szCs w:val="26"/>
+        </w:rPr>
+        <w:t>Green Channel:</w:t>
+      </w:r>
+    </w:p>
+    <w:p>
+      <w:pPr>
+        <w:autoSpaceDE w:val="0"/>
+        <w:autoSpaceDN w:val="0"/>
+        <w:adjustRightInd w:val="0"/>
+        <w:spacing w:after="0" w:line="240" w:lineRule="auto"/>
+        <w:jc w:val="both"/>
+        <w:rPr>
+          <w:rFonts w:ascii="Times New Roman" w:hAnsi="Times New Roman" w:cs="Times New Roman"/>
+          <w:sz w:val="26"/>
+          <w:szCs w:val="26"/>
+        </w:rPr>
+      </w:pPr>
+      <w:r>
+        <w:rPr>
+          <w:rFonts w:ascii="Times New Roman" w:hAnsi="Times New Roman" w:cs="Times New Roman"/>
+          <w:noProof/>
           <w:sz w:val="26"/>
           <w:szCs w:val="26"/>
         </w:rPr>
@@ -3869,33 +3390,26 @@
           <w:sz w:val="26"/>
           <w:szCs w:val="26"/>
         </w:rPr>
-        <w:t>Blue</w:t>
-      </w:r>
-      <w:r>
-        <w:rPr>
-          <w:rFonts w:ascii="Times New Roman" w:hAnsi="Times New Roman" w:cs="Times New Roman"/>
-          <w:sz w:val="26"/>
-          <w:szCs w:val="26"/>
-        </w:rPr>
-        <w:t xml:space="preserve"> Channel:</w:t>
-      </w:r>
-    </w:p>
-    <w:p>
-      <w:pPr>
-        <w:autoSpaceDE w:val="0"/>
-        <w:autoSpaceDN w:val="0"/>
-        <w:adjustRightInd w:val="0"/>
-        <w:spacing w:after="0" w:line="240" w:lineRule="auto"/>
-        <w:jc w:val="both"/>
-        <w:rPr>
-          <w:rFonts w:ascii="Times New Roman" w:hAnsi="Times New Roman" w:cs="Times New Roman"/>
-          <w:sz w:val="26"/>
-          <w:szCs w:val="26"/>
-        </w:rPr>
-      </w:pPr>
-      <w:r>
-        <w:rPr>
-          <w:rFonts w:ascii="Times New Roman" w:hAnsi="Times New Roman" w:cs="Times New Roman"/>
+        <w:t>Blue Channel:</w:t>
+      </w:r>
+    </w:p>
+    <w:p>
+      <w:pPr>
+        <w:autoSpaceDE w:val="0"/>
+        <w:autoSpaceDN w:val="0"/>
+        <w:adjustRightInd w:val="0"/>
+        <w:spacing w:after="0" w:line="240" w:lineRule="auto"/>
+        <w:jc w:val="both"/>
+        <w:rPr>
+          <w:rFonts w:ascii="Times New Roman" w:hAnsi="Times New Roman" w:cs="Times New Roman"/>
+          <w:sz w:val="26"/>
+          <w:szCs w:val="26"/>
+        </w:rPr>
+      </w:pPr>
+      <w:r>
+        <w:rPr>
+          <w:rFonts w:ascii="Times New Roman" w:hAnsi="Times New Roman" w:cs="Times New Roman"/>
+          <w:noProof/>
           <w:sz w:val="26"/>
           <w:szCs w:val="26"/>
         </w:rPr>
@@ -3995,6 +3509,7 @@
       <w:r>
         <w:rPr>
           <w:rFonts w:ascii="Times New Roman" w:hAnsi="Times New Roman" w:cs="Times New Roman"/>
+          <w:noProof/>
         </w:rPr>
         <w:drawing>
           <wp:inline distT="0" distB="0" distL="0" distR="0" wp14:anchorId="4FA70F4F" wp14:editId="5703367E">
@@ -4049,45 +3564,67 @@
           <w:sz w:val="28"/>
           <w:szCs w:val="28"/>
         </w:rPr>
-        <w:t>W</w:t>
-      </w:r>
-      <w:r>
-        <w:rPr>
-          <w:rFonts w:ascii="Times New Roman" w:hAnsi="Times New Roman" w:cs="Times New Roman"/>
-          <w:sz w:val="28"/>
-          <w:szCs w:val="28"/>
-        </w:rPr>
-        <w:t>hy do they look the way they do?</w:t>
-      </w:r>
-    </w:p>
-    <w:p>
-      <w:pPr>
-        <w:autoSpaceDE w:val="0"/>
-        <w:autoSpaceDN w:val="0"/>
-        <w:adjustRightInd w:val="0"/>
-        <w:spacing w:after="0" w:line="240" w:lineRule="auto"/>
-        <w:jc w:val="both"/>
+        <w:t>Why do they look the way they do?</w:t>
+      </w:r>
+    </w:p>
+    <w:p>
+      <w:pPr>
+        <w:autoSpaceDE w:val="0"/>
+        <w:autoSpaceDN w:val="0"/>
+        <w:adjustRightInd w:val="0"/>
+        <w:spacing w:after="0" w:line="240" w:lineRule="auto"/>
+        <w:jc w:val="both"/>
+        <w:rPr>
+          <w:rFonts w:ascii="Times New Roman" w:hAnsi="Times New Roman" w:cs="Times New Roman"/>
+          <w:sz w:val="26"/>
+          <w:szCs w:val="26"/>
+        </w:rPr>
+      </w:pPr>
+      <w:r>
         <w:rPr>
           <w:rFonts w:ascii="Times New Roman" w:hAnsi="Times New Roman" w:cs="Times New Roman"/>
           <w:sz w:val="24"/>
           <w:szCs w:val="24"/>
         </w:rPr>
-      </w:pPr>
-      <w:r>
+        <w:t xml:space="preserve">• </w:t>
+      </w:r>
+      <w:r>
+        <w:rPr>
+          <w:rFonts w:ascii="Times New Roman" w:hAnsi="Times New Roman" w:cs="Times New Roman"/>
+          <w:sz w:val="26"/>
+          <w:szCs w:val="26"/>
+        </w:rPr>
+        <w:t>Average image in grayscale</w:t>
+      </w:r>
+      <w:r>
+        <w:rPr>
+          <w:rFonts w:ascii="Times New Roman" w:hAnsi="Times New Roman" w:cs="Times New Roman"/>
+          <w:sz w:val="26"/>
+          <w:szCs w:val="26"/>
+        </w:rPr>
+        <w:t>:</w:t>
+      </w:r>
+    </w:p>
+    <w:p>
+      <w:pPr>
+        <w:autoSpaceDE w:val="0"/>
+        <w:autoSpaceDN w:val="0"/>
+        <w:adjustRightInd w:val="0"/>
+        <w:spacing w:after="0" w:line="240" w:lineRule="auto"/>
+        <w:jc w:val="both"/>
         <w:rPr>
           <w:rFonts w:ascii="Times New Roman" w:hAnsi="Times New Roman" w:cs="Times New Roman"/>
           <w:sz w:val="24"/>
           <w:szCs w:val="24"/>
         </w:rPr>
-        <w:t xml:space="preserve">• </w:t>
-      </w:r>
+      </w:pPr>
       <w:r>
         <w:rPr>
           <w:rFonts w:ascii="Times New Roman" w:hAnsi="Times New Roman" w:cs="Times New Roman"/>
           <w:sz w:val="24"/>
           <w:szCs w:val="24"/>
         </w:rPr>
-        <w:t>A</w:t>
+        <w:t>In grayscale, a profile of a object is clearer than other parts</w:t>
       </w:r>
       <w:r>
         <w:rPr>
@@ -4095,7 +3632,7 @@
           <w:sz w:val="24"/>
           <w:szCs w:val="24"/>
         </w:rPr>
-        <w:t>verage image in grayscale</w:t>
+        <w:t xml:space="preserve">, so the average image shows the regularities of profiles across all the images. That why we can observe a blurred boat and </w:t>
       </w:r>
       <w:r>
         <w:rPr>
@@ -4103,256 +3640,355 @@
           <w:sz w:val="24"/>
           <w:szCs w:val="24"/>
         </w:rPr>
-        <w:t>:</w:t>
-      </w:r>
-    </w:p>
-    <w:p>
-      <w:pPr>
-        <w:autoSpaceDE w:val="0"/>
-        <w:autoSpaceDN w:val="0"/>
-        <w:adjustRightInd w:val="0"/>
-        <w:spacing w:after="0" w:line="240" w:lineRule="auto"/>
-        <w:jc w:val="both"/>
+        <w:t xml:space="preserve">a blurred </w:t>
+      </w:r>
+      <w:r>
         <w:rPr>
           <w:rFonts w:ascii="Times New Roman" w:hAnsi="Times New Roman" w:cs="Times New Roman"/>
           <w:sz w:val="24"/>
           <w:szCs w:val="24"/>
         </w:rPr>
-      </w:pPr>
-      <w:r>
+        <w:t>plane.</w:t>
+      </w:r>
+    </w:p>
+    <w:p>
+      <w:pPr>
+        <w:autoSpaceDE w:val="0"/>
+        <w:autoSpaceDN w:val="0"/>
+        <w:adjustRightInd w:val="0"/>
+        <w:spacing w:after="0" w:line="240" w:lineRule="auto"/>
+        <w:jc w:val="both"/>
         <w:rPr>
           <w:rFonts w:ascii="Times New Roman" w:hAnsi="Times New Roman" w:cs="Times New Roman"/>
           <w:sz w:val="24"/>
           <w:szCs w:val="24"/>
         </w:rPr>
-        <w:t>In grayscale, a profile of a ship is clearer than in color.</w:t>
-      </w:r>
-      <w:r>
+      </w:pPr>
+    </w:p>
+    <w:p>
+      <w:pPr>
+        <w:autoSpaceDE w:val="0"/>
+        <w:autoSpaceDN w:val="0"/>
+        <w:adjustRightInd w:val="0"/>
+        <w:spacing w:after="0" w:line="240" w:lineRule="auto"/>
+        <w:jc w:val="both"/>
         <w:rPr>
           <w:rFonts w:ascii="Times New Roman" w:hAnsi="Times New Roman" w:cs="Times New Roman"/>
           <w:sz w:val="24"/>
           <w:szCs w:val="24"/>
         </w:rPr>
-        <w:t xml:space="preserve"> After that, using average image shows the regularities of profiles across all the images.</w:t>
+      </w:pPr>
+      <w:r>
+        <w:rPr>
+          <w:rFonts w:ascii="Times New Roman" w:hAnsi="Times New Roman" w:cs="Times New Roman"/>
+          <w:sz w:val="24"/>
+          <w:szCs w:val="24"/>
+        </w:rPr>
+        <w:t xml:space="preserve">• </w:t>
+      </w:r>
+      <w:r>
+        <w:rPr>
+          <w:rFonts w:ascii="Times New Roman" w:hAnsi="Times New Roman" w:cs="Times New Roman"/>
+          <w:sz w:val="26"/>
+          <w:szCs w:val="26"/>
+        </w:rPr>
+        <w:t>Average image in color, by averaging per RGB channel</w:t>
+      </w:r>
+      <w:r>
+        <w:rPr>
+          <w:rFonts w:ascii="Times New Roman" w:hAnsi="Times New Roman" w:cs="Times New Roman"/>
+          <w:sz w:val="24"/>
+          <w:szCs w:val="24"/>
+        </w:rPr>
+        <w:t>.</w:t>
+      </w:r>
+    </w:p>
+    <w:p>
+      <w:pPr>
+        <w:autoSpaceDE w:val="0"/>
+        <w:autoSpaceDN w:val="0"/>
+        <w:adjustRightInd w:val="0"/>
+        <w:spacing w:after="0" w:line="240" w:lineRule="auto"/>
+        <w:jc w:val="both"/>
+        <w:rPr>
+          <w:rFonts w:ascii="Times New Roman" w:hAnsi="Times New Roman" w:cs="Times New Roman"/>
+          <w:sz w:val="24"/>
+          <w:szCs w:val="24"/>
+        </w:rPr>
+      </w:pPr>
+      <w:r>
+        <w:rPr>
+          <w:rFonts w:ascii="Times New Roman" w:hAnsi="Times New Roman" w:cs="Times New Roman"/>
+          <w:sz w:val="24"/>
+          <w:szCs w:val="24"/>
+        </w:rPr>
+        <w:t xml:space="preserve">Objects in all of images are at the central area of image, so the object causes the area darker than other areas. </w:t>
+      </w:r>
+      <w:r>
+        <w:rPr>
+          <w:rFonts w:ascii="Times New Roman" w:hAnsi="Times New Roman" w:cs="Times New Roman"/>
+          <w:sz w:val="24"/>
+          <w:szCs w:val="24"/>
+        </w:rPr>
+        <w:t>For example, i</w:t>
+      </w:r>
+      <w:r>
+        <w:rPr>
+          <w:rFonts w:ascii="Times New Roman" w:hAnsi="Times New Roman" w:cs="Times New Roman"/>
+          <w:sz w:val="24"/>
+          <w:szCs w:val="24"/>
+        </w:rPr>
+        <w:t xml:space="preserve">n red channel, the average image shows </w:t>
+      </w:r>
+      <w:r>
+        <w:rPr>
+          <w:rFonts w:ascii="Times New Roman" w:hAnsi="Times New Roman" w:cs="Times New Roman"/>
+          <w:sz w:val="24"/>
+          <w:szCs w:val="24"/>
+        </w:rPr>
+        <w:t xml:space="preserve">that surrounding area are red and central area are much darker than others. </w:t>
+      </w:r>
+      <w:r>
+        <w:rPr>
+          <w:rFonts w:ascii="Times New Roman" w:hAnsi="Times New Roman" w:cs="Times New Roman"/>
+          <w:sz w:val="24"/>
+          <w:szCs w:val="24"/>
+        </w:rPr>
+        <w:t>For the same reason, the blue one shows surrounding area</w:t>
+      </w:r>
+      <w:r>
+        <w:rPr>
+          <w:rFonts w:ascii="Times New Roman" w:hAnsi="Times New Roman" w:cs="Times New Roman"/>
+          <w:sz w:val="24"/>
+          <w:szCs w:val="24"/>
+        </w:rPr>
+        <w:t xml:space="preserve"> is blue and central area is darker.</w:t>
+      </w:r>
+      <w:r>
+        <w:rPr>
+          <w:rFonts w:ascii="Times New Roman" w:hAnsi="Times New Roman" w:cs="Times New Roman"/>
+          <w:sz w:val="24"/>
+          <w:szCs w:val="24"/>
+        </w:rPr>
+        <w:t xml:space="preserve"> Green one is the same.</w:t>
+      </w:r>
+      <w:r>
+        <w:rPr>
+          <w:rFonts w:ascii="Times New Roman" w:hAnsi="Times New Roman" w:cs="Times New Roman"/>
+          <w:sz w:val="24"/>
+          <w:szCs w:val="24"/>
+        </w:rPr>
+        <w:t xml:space="preserve"> </w:t>
+      </w:r>
+    </w:p>
+    <w:p>
+      <w:pPr>
+        <w:autoSpaceDE w:val="0"/>
+        <w:autoSpaceDN w:val="0"/>
+        <w:adjustRightInd w:val="0"/>
+        <w:spacing w:after="0" w:line="240" w:lineRule="auto"/>
+        <w:jc w:val="both"/>
+        <w:rPr>
+          <w:rFonts w:ascii="Times New Roman" w:hAnsi="Times New Roman" w:cs="Times New Roman"/>
+          <w:sz w:val="24"/>
+          <w:szCs w:val="24"/>
+        </w:rPr>
+      </w:pPr>
+    </w:p>
+    <w:p>
+      <w:pPr>
+        <w:autoSpaceDE w:val="0"/>
+        <w:autoSpaceDN w:val="0"/>
+        <w:adjustRightInd w:val="0"/>
+        <w:spacing w:after="0" w:line="240" w:lineRule="auto"/>
+        <w:jc w:val="both"/>
+        <w:rPr>
+          <w:rFonts w:ascii="Times New Roman" w:hAnsi="Times New Roman" w:cs="Times New Roman"/>
+          <w:sz w:val="24"/>
+          <w:szCs w:val="24"/>
+        </w:rPr>
+      </w:pPr>
+    </w:p>
+    <w:p>
+      <w:pPr>
+        <w:autoSpaceDE w:val="0"/>
+        <w:autoSpaceDN w:val="0"/>
+        <w:adjustRightInd w:val="0"/>
+        <w:spacing w:after="0" w:line="240" w:lineRule="auto"/>
+        <w:jc w:val="both"/>
+        <w:rPr>
+          <w:rFonts w:ascii="Times New Roman" w:hAnsi="Times New Roman" w:cs="Times New Roman"/>
+          <w:sz w:val="26"/>
+          <w:szCs w:val="26"/>
+        </w:rPr>
+      </w:pPr>
+      <w:r>
+        <w:rPr>
+          <w:rFonts w:ascii="Times New Roman" w:hAnsi="Times New Roman" w:cs="Times New Roman"/>
+          <w:sz w:val="26"/>
+          <w:szCs w:val="26"/>
+        </w:rPr>
+        <w:t xml:space="preserve">• </w:t>
+      </w:r>
+      <w:r>
+        <w:rPr>
+          <w:rFonts w:ascii="Times New Roman" w:hAnsi="Times New Roman" w:cs="Times New Roman"/>
+          <w:sz w:val="26"/>
+          <w:szCs w:val="26"/>
+        </w:rPr>
+        <w:t>M</w:t>
+      </w:r>
+      <w:r>
+        <w:rPr>
+          <w:rFonts w:ascii="Times New Roman" w:hAnsi="Times New Roman" w:cs="Times New Roman"/>
+          <w:sz w:val="26"/>
+          <w:szCs w:val="26"/>
+        </w:rPr>
+        <w:t>atrix holding the grayscale images</w:t>
+      </w:r>
+      <w:r>
+        <w:rPr>
+          <w:rFonts w:ascii="Times New Roman" w:hAnsi="Times New Roman" w:cs="Times New Roman"/>
+          <w:sz w:val="26"/>
+          <w:szCs w:val="26"/>
+        </w:rPr>
+        <w:t xml:space="preserve"> (STD)</w:t>
+      </w:r>
+    </w:p>
+    <w:p>
+      <w:pPr>
+        <w:autoSpaceDE w:val="0"/>
+        <w:autoSpaceDN w:val="0"/>
+        <w:adjustRightInd w:val="0"/>
+        <w:spacing w:after="0" w:line="240" w:lineRule="auto"/>
+        <w:jc w:val="both"/>
+        <w:rPr>
+          <w:rFonts w:ascii="Times New Roman" w:hAnsi="Times New Roman" w:cs="Times New Roman"/>
+          <w:sz w:val="24"/>
+          <w:szCs w:val="24"/>
+        </w:rPr>
+      </w:pPr>
+      <w:r>
+        <w:rPr>
+          <w:rFonts w:ascii="Times New Roman" w:hAnsi="Times New Roman" w:cs="Times New Roman"/>
+          <w:sz w:val="24"/>
+          <w:szCs w:val="24"/>
+        </w:rPr>
+        <w:t xml:space="preserve">The standard deviation means the dispersion of a dataset. The more different, the higher number. Also, </w:t>
+      </w:r>
+      <w:r>
+        <w:rPr>
+          <w:rFonts w:ascii="Times New Roman" w:hAnsi="Times New Roman" w:cs="Times New Roman"/>
+          <w:sz w:val="24"/>
+          <w:szCs w:val="24"/>
+        </w:rPr>
+        <w:t xml:space="preserve">higher value in </w:t>
+      </w:r>
+      <w:r>
+        <w:rPr>
+          <w:rFonts w:ascii="Times New Roman" w:hAnsi="Times New Roman" w:cs="Times New Roman"/>
+          <w:sz w:val="24"/>
+          <w:szCs w:val="24"/>
+        </w:rPr>
+        <w:t>grayscale</w:t>
+      </w:r>
+      <w:r>
+        <w:rPr>
+          <w:rFonts w:ascii="Times New Roman" w:hAnsi="Times New Roman" w:cs="Times New Roman"/>
+          <w:sz w:val="24"/>
+          <w:szCs w:val="24"/>
+        </w:rPr>
+        <w:t xml:space="preserve"> is lighter than lower value.</w:t>
+      </w:r>
+      <w:r>
+        <w:rPr>
+          <w:rFonts w:ascii="Times New Roman" w:hAnsi="Times New Roman" w:cs="Times New Roman"/>
+          <w:sz w:val="24"/>
+          <w:szCs w:val="24"/>
+        </w:rPr>
+        <w:t xml:space="preserve"> </w:t>
+      </w:r>
+      <w:r>
+        <w:rPr>
+          <w:rFonts w:ascii="Times New Roman" w:hAnsi="Times New Roman" w:cs="Times New Roman"/>
+          <w:sz w:val="24"/>
+          <w:szCs w:val="24"/>
+        </w:rPr>
+        <w:t>0 is black, 255 is white.</w:t>
+      </w:r>
+      <w:r>
+        <w:rPr>
+          <w:rFonts w:ascii="Times New Roman" w:hAnsi="Times New Roman" w:cs="Times New Roman"/>
+          <w:sz w:val="24"/>
+          <w:szCs w:val="24"/>
+        </w:rPr>
+        <w:t xml:space="preserve"> According to above definitions, if a pixel doesn’t change a lot, the pixel is dark. Also, we already know that a background is less different than an object. Thus</w:t>
+      </w:r>
+      <w:r>
+        <w:rPr>
+          <w:rFonts w:ascii="Times New Roman" w:hAnsi="Times New Roman" w:cs="Times New Roman"/>
+          <w:sz w:val="24"/>
+          <w:szCs w:val="24"/>
+        </w:rPr>
+        <w:t xml:space="preserve">, </w:t>
+      </w:r>
+      <w:r>
+        <w:rPr>
+          <w:rFonts w:ascii="Times New Roman" w:hAnsi="Times New Roman" w:cs="Times New Roman"/>
+          <w:sz w:val="24"/>
+          <w:szCs w:val="24"/>
+        </w:rPr>
+        <w:t xml:space="preserve">the std image shows </w:t>
+      </w:r>
+      <w:r>
+        <w:rPr>
+          <w:rFonts w:ascii="Times New Roman" w:hAnsi="Times New Roman" w:cs="Times New Roman"/>
+          <w:sz w:val="24"/>
+          <w:szCs w:val="24"/>
+        </w:rPr>
+        <w:t>the background</w:t>
+      </w:r>
+      <w:r>
+        <w:rPr>
+          <w:rFonts w:ascii="Times New Roman" w:hAnsi="Times New Roman" w:cs="Times New Roman"/>
+          <w:sz w:val="24"/>
+          <w:szCs w:val="24"/>
+        </w:rPr>
+        <w:t xml:space="preserve"> area approaches to black and </w:t>
+      </w:r>
+      <w:r>
+        <w:rPr>
+          <w:rFonts w:ascii="Times New Roman" w:hAnsi="Times New Roman" w:cs="Times New Roman"/>
+          <w:sz w:val="24"/>
+          <w:szCs w:val="24"/>
+        </w:rPr>
+        <w:t xml:space="preserve">the pixels having objects approaches to </w:t>
+      </w:r>
+      <w:r>
+        <w:rPr>
+          <w:rFonts w:ascii="Times New Roman" w:hAnsi="Times New Roman" w:cs="Times New Roman"/>
+          <w:sz w:val="24"/>
+          <w:szCs w:val="24"/>
+        </w:rPr>
+        <w:t>gray</w:t>
       </w:r>
       <w:bookmarkStart w:id="2" w:name="_GoBack"/>
       <w:bookmarkEnd w:id="2"/>
-    </w:p>
-    <w:p>
-      <w:pPr>
-        <w:autoSpaceDE w:val="0"/>
-        <w:autoSpaceDN w:val="0"/>
-        <w:adjustRightInd w:val="0"/>
-        <w:spacing w:after="0" w:line="240" w:lineRule="auto"/>
-        <w:jc w:val="both"/>
+      <w:r>
         <w:rPr>
           <w:rFonts w:ascii="Times New Roman" w:hAnsi="Times New Roman" w:cs="Times New Roman"/>
           <w:sz w:val="24"/>
           <w:szCs w:val="24"/>
         </w:rPr>
-      </w:pPr>
-    </w:p>
-    <w:p>
-      <w:pPr>
-        <w:autoSpaceDE w:val="0"/>
-        <w:autoSpaceDN w:val="0"/>
-        <w:adjustRightInd w:val="0"/>
-        <w:spacing w:after="0" w:line="240" w:lineRule="auto"/>
-        <w:jc w:val="both"/>
-        <w:rPr>
-          <w:rFonts w:ascii="Times New Roman" w:hAnsi="Times New Roman" w:cs="Times New Roman"/>
-          <w:sz w:val="24"/>
-          <w:szCs w:val="24"/>
-        </w:rPr>
-      </w:pPr>
-      <w:r>
-        <w:rPr>
-          <w:rFonts w:ascii="Times New Roman" w:hAnsi="Times New Roman" w:cs="Times New Roman"/>
-          <w:sz w:val="24"/>
-          <w:szCs w:val="24"/>
-        </w:rPr>
-        <w:t xml:space="preserve">• </w:t>
-      </w:r>
-      <w:r>
-        <w:rPr>
-          <w:rFonts w:ascii="Times New Roman" w:hAnsi="Times New Roman" w:cs="Times New Roman"/>
-          <w:sz w:val="24"/>
-          <w:szCs w:val="24"/>
-        </w:rPr>
-        <w:t>A</w:t>
-      </w:r>
-      <w:r>
-        <w:rPr>
-          <w:rFonts w:ascii="Times New Roman" w:hAnsi="Times New Roman" w:cs="Times New Roman"/>
-          <w:sz w:val="24"/>
-          <w:szCs w:val="24"/>
-        </w:rPr>
-        <w:t>verage image in color, by averaging per RGB channel.</w:t>
-      </w:r>
-    </w:p>
-    <w:p>
-      <w:pPr>
-        <w:autoSpaceDE w:val="0"/>
-        <w:autoSpaceDN w:val="0"/>
-        <w:adjustRightInd w:val="0"/>
-        <w:spacing w:after="0" w:line="240" w:lineRule="auto"/>
-        <w:jc w:val="both"/>
-        <w:rPr>
-          <w:rFonts w:ascii="Times New Roman" w:hAnsi="Times New Roman" w:cs="Times New Roman"/>
-          <w:sz w:val="24"/>
-          <w:szCs w:val="24"/>
-        </w:rPr>
-      </w:pPr>
-      <w:r>
-        <w:rPr>
-          <w:rFonts w:ascii="Times New Roman" w:hAnsi="Times New Roman" w:cs="Times New Roman"/>
-          <w:sz w:val="24"/>
-          <w:szCs w:val="24"/>
-        </w:rPr>
-        <w:t>Red:</w:t>
-      </w:r>
-    </w:p>
-    <w:p>
-      <w:pPr>
-        <w:autoSpaceDE w:val="0"/>
-        <w:autoSpaceDN w:val="0"/>
-        <w:adjustRightInd w:val="0"/>
-        <w:spacing w:after="0" w:line="240" w:lineRule="auto"/>
-        <w:jc w:val="both"/>
-        <w:rPr>
-          <w:rFonts w:ascii="Times New Roman" w:hAnsi="Times New Roman" w:cs="Times New Roman"/>
-          <w:sz w:val="24"/>
-          <w:szCs w:val="24"/>
-        </w:rPr>
-      </w:pPr>
-    </w:p>
-    <w:p>
-      <w:pPr>
-        <w:autoSpaceDE w:val="0"/>
-        <w:autoSpaceDN w:val="0"/>
-        <w:adjustRightInd w:val="0"/>
-        <w:spacing w:after="0" w:line="240" w:lineRule="auto"/>
-        <w:jc w:val="both"/>
-        <w:rPr>
-          <w:rFonts w:ascii="Times New Roman" w:hAnsi="Times New Roman" w:cs="Times New Roman"/>
-          <w:sz w:val="24"/>
-          <w:szCs w:val="24"/>
-        </w:rPr>
-      </w:pPr>
-      <w:r>
-        <w:rPr>
-          <w:rFonts w:ascii="Times New Roman" w:hAnsi="Times New Roman" w:cs="Times New Roman"/>
-          <w:sz w:val="24"/>
-          <w:szCs w:val="24"/>
-        </w:rPr>
-        <w:t>Green:</w:t>
-      </w:r>
-    </w:p>
-    <w:p>
-      <w:pPr>
-        <w:autoSpaceDE w:val="0"/>
-        <w:autoSpaceDN w:val="0"/>
-        <w:adjustRightInd w:val="0"/>
-        <w:spacing w:after="0" w:line="240" w:lineRule="auto"/>
-        <w:jc w:val="both"/>
-        <w:rPr>
-          <w:rFonts w:ascii="Times New Roman" w:hAnsi="Times New Roman" w:cs="Times New Roman"/>
-          <w:sz w:val="24"/>
-          <w:szCs w:val="24"/>
-        </w:rPr>
-      </w:pPr>
-    </w:p>
-    <w:p>
-      <w:pPr>
-        <w:autoSpaceDE w:val="0"/>
-        <w:autoSpaceDN w:val="0"/>
-        <w:adjustRightInd w:val="0"/>
-        <w:spacing w:after="0" w:line="240" w:lineRule="auto"/>
-        <w:jc w:val="both"/>
-        <w:rPr>
-          <w:rFonts w:ascii="Times New Roman" w:hAnsi="Times New Roman" w:cs="Times New Roman"/>
-          <w:sz w:val="24"/>
-          <w:szCs w:val="24"/>
-        </w:rPr>
-      </w:pPr>
-      <w:r>
-        <w:rPr>
-          <w:rFonts w:ascii="Times New Roman" w:hAnsi="Times New Roman" w:cs="Times New Roman"/>
-          <w:sz w:val="24"/>
-          <w:szCs w:val="24"/>
-        </w:rPr>
-        <w:t>Blue:</w:t>
-      </w:r>
-    </w:p>
-    <w:p>
-      <w:pPr>
-        <w:spacing w:after="0" w:line="240" w:lineRule="auto"/>
-        <w:contextualSpacing/>
-        <w:rPr>
-          <w:rFonts w:ascii="Times New Roman" w:hAnsi="Times New Roman" w:cs="Times New Roman"/>
-          <w:sz w:val="24"/>
-          <w:szCs w:val="24"/>
-        </w:rPr>
-      </w:pPr>
-    </w:p>
-    <w:p>
-      <w:pPr>
-        <w:spacing w:after="0" w:line="240" w:lineRule="auto"/>
-        <w:contextualSpacing/>
-        <w:rPr>
-          <w:rFonts w:ascii="Times New Roman" w:hAnsi="Times New Roman" w:cs="Times New Roman"/>
-          <w:sz w:val="24"/>
-          <w:szCs w:val="24"/>
-        </w:rPr>
-      </w:pPr>
-      <w:r>
-        <w:rPr>
-          <w:rFonts w:ascii="Times New Roman" w:hAnsi="Times New Roman" w:cs="Times New Roman"/>
-          <w:sz w:val="24"/>
-          <w:szCs w:val="24"/>
-        </w:rPr>
-        <w:lastRenderedPageBreak/>
-        <w:t xml:space="preserve">• </w:t>
-      </w:r>
-      <w:r>
-        <w:rPr>
-          <w:rFonts w:ascii="Times New Roman" w:hAnsi="Times New Roman" w:cs="Times New Roman"/>
-          <w:sz w:val="24"/>
-          <w:szCs w:val="24"/>
-        </w:rPr>
-        <w:t>M</w:t>
-      </w:r>
-      <w:r>
-        <w:rPr>
-          <w:rFonts w:ascii="Times New Roman" w:hAnsi="Times New Roman" w:cs="Times New Roman"/>
-          <w:sz w:val="24"/>
-          <w:szCs w:val="24"/>
-        </w:rPr>
-        <w:t>atrix holding the grayscale images</w:t>
-      </w:r>
-      <w:r>
-        <w:rPr>
-          <w:rFonts w:ascii="Times New Roman" w:hAnsi="Times New Roman" w:cs="Times New Roman"/>
-          <w:sz w:val="24"/>
-          <w:szCs w:val="24"/>
-        </w:rPr>
-        <w:t xml:space="preserve"> (STD)</w:t>
-      </w:r>
-    </w:p>
-    <w:p>
-      <w:pPr>
-        <w:spacing w:after="0" w:line="240" w:lineRule="auto"/>
-        <w:contextualSpacing/>
-        <w:rPr>
-          <w:rFonts w:ascii="Times New Roman" w:hAnsi="Times New Roman" w:cs="Times New Roman"/>
-        </w:rPr>
-      </w:pPr>
+        <w:t xml:space="preserve">. </w:t>
+      </w:r>
     </w:p>
     <w:sectPr>
-      <w:headerReference w:type="default" r:id="rId25"/>
+      <w:headerReference w:type="first" r:id="rId25"/>
       <w:pgSz w:w="12240" w:h="15840"/>
       <w:pgMar w:top="1440" w:right="1080" w:bottom="1440" w:left="1080" w:header="720" w:footer="720" w:gutter="0"/>
       <w:cols w:space="720"/>
+      <w:titlePg/>
       <w:docGrid w:linePitch="360"/>
     </w:sectPr>
   </w:body>

</xml_diff>